<commit_message>
Added a lot to the paper, converted high res images to jpeg as required by the journal
</commit_message>
<xml_diff>
--- a/paper/Automatic Quantification of White Matter Hyperintensity Volume.docx
+++ b/paper/Automatic Quantification of White Matter Hyperintensity Volume.docx
@@ -1,6 +1,6 @@
 
 <file path=word/document.xml><?xml version="1.0" encoding="utf-8"?>
-<w:document xmlns:wpc="http://schemas.microsoft.com/office/word/2010/wordprocessingCanvas" xmlns:mo="http://schemas.microsoft.com/office/mac/office/2008/main" xmlns:mc="http://schemas.openxmlformats.org/markup-compatibility/2006" xmlns:mv="urn:schemas-microsoft-com:mac:vml" xmlns:o="urn:schemas-microsoft-com:office:office" xmlns:r="http://schemas.openxmlformats.org/officeDocument/2006/relationships" xmlns:m="http://schemas.openxmlformats.org/officeDocument/2006/math" xmlns:v="urn:schemas-microsoft-com:vml" xmlns:wp14="http://schemas.microsoft.com/office/word/2010/wordprocessingDrawing" xmlns:wp="http://schemas.openxmlformats.org/drawingml/2006/wordprocessingDrawing" xmlns:w10="urn:schemas-microsoft-com:office:word" xmlns:w="http://schemas.openxmlformats.org/wordprocessingml/2006/main" xmlns:w14="http://schemas.microsoft.com/office/word/2010/wordml" xmlns:wpg="http://schemas.microsoft.com/office/word/2010/wordprocessingGroup" xmlns:wpi="http://schemas.microsoft.com/office/word/2010/wordprocessingInk" xmlns:wne="http://schemas.microsoft.com/office/word/2006/wordml" xmlns:wps="http://schemas.microsoft.com/office/word/2010/wordprocessingShape" mc:Ignorable="w14 wp14">
+<w:document xmlns:wpc="http://schemas.microsoft.com/office/word/2010/wordprocessingCanvas" xmlns:mc="http://schemas.openxmlformats.org/markup-compatibility/2006" xmlns:o="urn:schemas-microsoft-com:office:office" xmlns:r="http://schemas.openxmlformats.org/officeDocument/2006/relationships" xmlns:m="http://schemas.openxmlformats.org/officeDocument/2006/math" xmlns:v="urn:schemas-microsoft-com:vml" xmlns:wp14="http://schemas.microsoft.com/office/word/2010/wordprocessingDrawing" xmlns:wp="http://schemas.openxmlformats.org/drawingml/2006/wordprocessingDrawing" xmlns:w10="urn:schemas-microsoft-com:office:word" xmlns:w="http://schemas.openxmlformats.org/wordprocessingml/2006/main" xmlns:w14="http://schemas.microsoft.com/office/word/2010/wordml" xmlns:wpg="http://schemas.microsoft.com/office/word/2010/wordprocessingGroup" xmlns:wpi="http://schemas.microsoft.com/office/word/2010/wordprocessingInk" xmlns:wne="http://schemas.microsoft.com/office/word/2006/wordml" xmlns:wps="http://schemas.microsoft.com/office/word/2010/wordprocessingShape" mc:Ignorable="w14 wp14">
   <w:body>
     <w:p>
       <w:pPr>
@@ -33,23 +33,7 @@
           <w:rFonts w:ascii="Times New Roman" w:hAnsi="Times New Roman" w:cs="Times New Roman"/>
           <w:sz w:val="32"/>
         </w:rPr>
-        <w:t xml:space="preserve"> quantification of white matter </w:t>
-      </w:r>
-      <w:proofErr w:type="spellStart"/>
-      <w:r>
-        <w:rPr>
-          <w:rFonts w:ascii="Times New Roman" w:hAnsi="Times New Roman" w:cs="Times New Roman"/>
-          <w:sz w:val="32"/>
-        </w:rPr>
-        <w:t>hyperintensity</w:t>
-      </w:r>
-      <w:proofErr w:type="spellEnd"/>
-      <w:r>
-        <w:rPr>
-          <w:rFonts w:ascii="Times New Roman" w:hAnsi="Times New Roman" w:cs="Times New Roman"/>
-          <w:sz w:val="32"/>
-        </w:rPr>
-        <w:t xml:space="preserve"> </w:t>
+        <w:t xml:space="preserve"> quantification of white matter hyperintensity </w:t>
       </w:r>
       <w:commentRangeStart w:id="1"/>
       <w:r>
@@ -111,14 +95,12 @@
         </w:rPr>
         <w:t xml:space="preserve">, </w:t>
       </w:r>
-      <w:proofErr w:type="spellStart"/>
       <w:r>
         <w:rPr>
           <w:b/>
         </w:rPr>
         <w:t>Hrishikesh</w:t>
       </w:r>
-      <w:proofErr w:type="spellEnd"/>
       <w:r>
         <w:rPr>
           <w:b/>
@@ -145,6 +127,7 @@
         <w:t>, Georg Deutsch, Ph.</w:t>
       </w:r>
       <w:commentRangeStart w:id="2"/>
+      <w:commentRangeStart w:id="3"/>
       <w:r>
         <w:rPr>
           <w:b/>
@@ -165,6 +148,14 @@
         </w:rPr>
         <w:commentReference w:id="2"/>
       </w:r>
+      <w:commentRangeEnd w:id="3"/>
+      <w:r>
+        <w:rPr>
+          <w:rStyle w:val="CommentReference"/>
+          <w:rFonts w:ascii="Times New Roman" w:hAnsi="Times New Roman"/>
+        </w:rPr>
+        <w:commentReference w:id="3"/>
+      </w:r>
       <w:r>
         <w:rPr>
           <w:b/>
@@ -191,15 +182,7 @@
     <w:p/>
     <w:p>
       <w:r>
-        <w:t xml:space="preserve">Hyperintensities in the neural white matter are areas of especially high contrast and are detectible by fluid attenuation magnetic resonance </w:t>
-      </w:r>
-      <w:proofErr w:type="gramStart"/>
-      <w:r>
-        <w:t>imaging(</w:t>
-      </w:r>
-      <w:proofErr w:type="gramEnd"/>
-      <w:r>
-        <w:t>FLAIR). These hyperintense regions are associated with normal aging of the brain, but they can also indicate neurological diseases such as early dementia and Alzheimer’s.  Building upon earlier work, we develop a Python based software tool to automatically quantify the volume of hyperintense regions, providing information that can be used to aid researchers by giving anatomical data that they can correlate to patient diagnoses.  In order for our work to be more general and ported to other scanning hardware, we develop a semi-automatic calibration mechanism t</w:t>
+        <w:t>Hyperintensities in the neural white matter are areas of especially high contrast and are detectible by fluid attenuation magnetic resonance imaging(FLAIR). These hyperintense regions are associated with normal aging of the brain, but they can also indicate neurological diseases such as early dementia and Alzheimer’s.  Building upon earlier work, we develop a Python based software tool to automatically quantify the volume of hyperintense regions, providing information that can be used to aid researchers by giving anatomical data that they can correlate to patient diagnoses.  In order for our work to be more general and ported to other scanning hardware, we develop a semi-automatic calibration mechanism t</w:t>
       </w:r>
       <w:r>
         <w:t>hat leads to proper threshold</w:t>
@@ -214,7 +197,13 @@
         <w:pStyle w:val="Heading2"/>
       </w:pPr>
       <w:r>
-        <w:t>Keywords: neuroimaging, MRI, Python</w:t>
+        <w:t>Keywords: neuroimaging</w:t>
+      </w:r>
+      <w:r>
+        <w:t>, Python</w:t>
+      </w:r>
+      <w:r>
+        <w:t>, white matter hyperintensities</w:t>
       </w:r>
     </w:p>
     <w:p>
@@ -244,35 +233,7 @@
         <w:rPr>
           <w:b/>
         </w:rPr>
-        <w:t xml:space="preserve">Multidisciplinary </w:t>
-      </w:r>
-      <w:proofErr w:type="spellStart"/>
-      <w:r>
-        <w:rPr>
-          <w:b/>
-        </w:rPr>
-        <w:t>NeuroImaging</w:t>
-      </w:r>
-      <w:proofErr w:type="spellEnd"/>
-      <w:r>
-        <w:rPr>
-          <w:b/>
-        </w:rPr>
-        <w:t xml:space="preserve"> Resource </w:t>
-      </w:r>
-      <w:proofErr w:type="gramStart"/>
-      <w:r>
-        <w:rPr>
-          <w:b/>
-        </w:rPr>
-        <w:t>Core(</w:t>
-      </w:r>
-      <w:proofErr w:type="gramEnd"/>
-      <w:r>
-        <w:rPr>
-          <w:b/>
-        </w:rPr>
-        <w:t>MNIRC)</w:t>
+        <w:t>Multidisciplinary NeuroImaging Resource Core(MNIRC)</w:t>
       </w:r>
       <w:r>
         <w:rPr>
@@ -378,16 +339,14 @@
       <w:r>
         <w:t xml:space="preserve">1.1 White matter </w:t>
       </w:r>
-      <w:commentRangeStart w:id="3"/>
-      <w:proofErr w:type="spellStart"/>
+      <w:commentRangeStart w:id="4"/>
       <w:r>
         <w:t>h</w:t>
       </w:r>
       <w:r>
         <w:t>yperintensities</w:t>
       </w:r>
-      <w:commentRangeEnd w:id="3"/>
-      <w:proofErr w:type="spellEnd"/>
+      <w:commentRangeEnd w:id="4"/>
       <w:r>
         <w:rPr>
           <w:rStyle w:val="CommentReference"/>
@@ -395,7 +354,7 @@
           <w:b w:val="0"/>
           <w:bCs w:val="0"/>
         </w:rPr>
-        <w:commentReference w:id="3"/>
+        <w:commentReference w:id="4"/>
       </w:r>
       <w:r>
         <w:t>:</w:t>
@@ -412,26 +371,19 @@
     </w:p>
     <w:p>
       <w:r>
-        <w:t xml:space="preserve">White Matter </w:t>
-      </w:r>
-      <w:proofErr w:type="gramStart"/>
-      <w:r>
-        <w:t>Hyperintensities(</w:t>
-      </w:r>
-      <w:proofErr w:type="gramEnd"/>
-      <w:r>
-        <w:t xml:space="preserve">WMH) are artifacts from MRI scans appearing as </w:t>
-      </w:r>
-      <w:commentRangeStart w:id="4"/>
+        <w:lastRenderedPageBreak/>
+        <w:t xml:space="preserve">White Matter Hyperintensities(WMH) are artifacts from MRI scans appearing as </w:t>
+      </w:r>
+      <w:commentRangeStart w:id="5"/>
       <w:r>
         <w:t>voxels</w:t>
       </w:r>
-      <w:commentRangeEnd w:id="4"/>
+      <w:commentRangeEnd w:id="5"/>
       <w:r>
         <w:rPr>
           <w:rStyle w:val="CommentReference"/>
         </w:rPr>
-        <w:commentReference w:id="4"/>
+        <w:commentReference w:id="5"/>
       </w:r>
       <w:r>
         <w:t xml:space="preserve"> with extraordinarily high contrast in the white matter regions of the brain.  They are most detectable with fluid attenuation inversion recovery(FLAIR) scans, and, while WMH regions correlate with the normal aging of the brain, they can also indicate, when appearing in excess, neurological and cognitive disorders.</w:t>
@@ -473,7 +425,7 @@
         <w:rPr>
           <w:rStyle w:val="CommentReference"/>
         </w:rPr>
-        <w:commentReference w:id="5"/>
+        <w:commentReference w:id="6"/>
       </w:r>
       <w:r>
         <w:t xml:space="preserve"> </w:t>
@@ -538,232 +490,165 @@
       <w:r>
         <w:t xml:space="preserve">; </w:t>
       </w:r>
-      <w:proofErr w:type="spellStart"/>
-      <w:r>
-        <w:t>Woolrich</w:t>
-      </w:r>
-      <w:proofErr w:type="spellEnd"/>
+      <w:r>
+        <w:t xml:space="preserve">Woolrich </w:t>
+      </w:r>
+      <w:r>
+        <w:t xml:space="preserve">et. al., </w:t>
+      </w:r>
+      <w:r>
+        <w:t>2009</w:t>
+      </w:r>
+      <w:r>
+        <w:t xml:space="preserve">).  This approach uses MPRAGE images to develop a set of binary masks towards the </w:t>
+      </w:r>
+      <w:r>
+        <w:t xml:space="preserve">general </w:t>
+      </w:r>
+      <w:r>
+        <w:t xml:space="preserve">goal of isolating the white matter of the brain. As MPRAGE MR scans are inadequate for </w:t>
+      </w:r>
+      <w:r>
+        <w:t>delineating WMH, t</w:t>
+      </w:r>
+      <w:r>
+        <w:t xml:space="preserve">hese </w:t>
+      </w:r>
+      <w:r>
+        <w:t xml:space="preserve">generated </w:t>
+      </w:r>
+      <w:r>
+        <w:t xml:space="preserve">masks </w:t>
+      </w:r>
+      <w:r>
+        <w:t>are then</w:t>
+      </w:r>
+      <w:r>
+        <w:t xml:space="preserve"> coregistered to the FLAIR</w:t>
+      </w:r>
+      <w:r>
+        <w:t xml:space="preserve"> image space.  </w:t>
+      </w:r>
+    </w:p>
+    <w:p/>
+    <w:p>
+      <w:r>
+        <w:t>Using the transformation matrix generated by the FSL tool FLIRT (Jenkinson and Smith, 2004)</w:t>
+      </w:r>
+      <w:r>
+        <w:t xml:space="preserve">, it generates FLIRT based masks from the MPRAGE binary masks.  Using the tool fslstats, again part of the </w:t>
+      </w:r>
+      <w:r>
+        <w:t>FSL</w:t>
+      </w:r>
+      <w:r>
+        <w:t xml:space="preserve"> suite, it determines the mean and standard deviation o</w:t>
+      </w:r>
+      <w:r>
+        <w:t>f the contrast values for the peripheral cerebral white matter tissue.</w:t>
+      </w:r>
+    </w:p>
+    <w:p/>
+    <w:p>
+      <w:r>
+        <w:t xml:space="preserve">Once these values are acquired, Hulsey’s algorithm adds the mean to the standard deviation multiplied by </w:t>
+      </w:r>
+      <w:r>
+        <w:t>lower and upper</w:t>
+      </w:r>
+      <w:r>
+        <w:t xml:space="preserve"> thresholds, 3.0 and 3.5 in the original paper</w:t>
+      </w:r>
+      <w:r>
+        <w:t xml:space="preserve">, giving two values.  The upper threshold added to the mean multiplied by 3.5 is applied to the FLAIR cerebral tissue mask, and the lower threshold is likewise multiplied and applied to the entire FLAIR white matter mask generating two binary three dimensional images.  Hulsey adds the two together generating a single binary </w:t>
+      </w:r>
+      <w:r>
+        <w:t>three-dimensional scan containing the regions afflicted by WMH.</w:t>
+      </w:r>
       <w:r>
         <w:t xml:space="preserve"> </w:t>
       </w:r>
-      <w:r>
-        <w:t xml:space="preserve">et. al., </w:t>
-      </w:r>
-      <w:r>
-        <w:t>2009</w:t>
-      </w:r>
-      <w:r>
-        <w:t xml:space="preserve">).  This approach uses MPRAGE images to develop a set of binary masks towards the </w:t>
-      </w:r>
-      <w:r>
-        <w:t xml:space="preserve">general </w:t>
-      </w:r>
-      <w:r>
-        <w:t xml:space="preserve">goal of isolating the white matter of the brain. As MPRAGE MR scans are inadequate for </w:t>
-      </w:r>
-      <w:r>
-        <w:t>delineating WMH, t</w:t>
-      </w:r>
-      <w:r>
-        <w:t xml:space="preserve">hese </w:t>
-      </w:r>
-      <w:r>
-        <w:t xml:space="preserve">generated </w:t>
-      </w:r>
-      <w:r>
-        <w:t xml:space="preserve">masks </w:t>
-      </w:r>
-      <w:r>
-        <w:t>are then</w:t>
-      </w:r>
-      <w:r>
-        <w:t xml:space="preserve"> </w:t>
-      </w:r>
-      <w:proofErr w:type="spellStart"/>
-      <w:r>
-        <w:t>coregistered</w:t>
-      </w:r>
-      <w:proofErr w:type="spellEnd"/>
-      <w:r>
-        <w:t xml:space="preserve"> to the FLAIR</w:t>
-      </w:r>
-      <w:r>
-        <w:t xml:space="preserve"> image space.  </w:t>
-      </w:r>
     </w:p>
     <w:p/>
     <w:p>
       <w:r>
-        <w:t>Using the transformation matrix generated by the FSL tool FLIRT (</w:t>
-      </w:r>
-      <w:proofErr w:type="spellStart"/>
-      <w:r>
-        <w:t>Jenkinson</w:t>
-      </w:r>
-      <w:proofErr w:type="spellEnd"/>
-      <w:r>
-        <w:t xml:space="preserve"> and Smith, 2004)</w:t>
-      </w:r>
-      <w:r>
-        <w:t xml:space="preserve">, it generates FLIRT based masks from the MPRAGE binary masks.  Using the tool </w:t>
-      </w:r>
-      <w:proofErr w:type="spellStart"/>
-      <w:r>
-        <w:t>fslstats</w:t>
-      </w:r>
-      <w:proofErr w:type="spellEnd"/>
-      <w:r>
-        <w:t xml:space="preserve">, again part of the </w:t>
-      </w:r>
-      <w:r>
-        <w:t>FSL</w:t>
-      </w:r>
-      <w:bookmarkStart w:id="6" w:name="_GoBack"/>
-      <w:bookmarkEnd w:id="6"/>
-      <w:r>
-        <w:t xml:space="preserve"> suite, it determines the mean and standard deviation o</w:t>
-      </w:r>
-      <w:r>
-        <w:t>f the contrast values for the peripheral cerebral white matter tissue.</w:t>
+        <w:lastRenderedPageBreak/>
+        <w:t xml:space="preserve">There are many limitations in </w:t>
+      </w:r>
+      <w:r>
+        <w:t>Hulsey’s</w:t>
+      </w:r>
+      <w:r>
+        <w:t xml:space="preserve"> approach, the most prominent being that it is extremely time consuming as the </w:t>
+      </w:r>
+      <w:r>
+        <w:t xml:space="preserve">tools used in the algorithm are </w:t>
+      </w:r>
+      <w:r>
+        <w:t xml:space="preserve">computationally expensive </w:t>
+      </w:r>
+      <w:r>
+        <w:t>and must be run sequentially in the order given by the bash script.</w:t>
+      </w:r>
+      <w:r>
+        <w:t xml:space="preserve">  Hulsey’s approach is also inadequate w</w:t>
+      </w:r>
+      <w:r>
+        <w:t xml:space="preserve">hen applying it to new scanners.  We found that Hulsey’s values for upper and lower thresholds dramatically underestimated the extent of the WMH.  </w:t>
+      </w:r>
+      <w:r>
+        <w:t>In fact, running the script with the default values detected no WMH in even cases with extraordinarily obvious effected regions.  Furthermore, b</w:t>
+      </w:r>
+      <w:r>
+        <w:t xml:space="preserve">ecause of the computational cost of running the program, manually trying new threshold values to find the ideal for our scanning hardware was temporally prohibitive.  Lastly, we found that when we applied Hulsey’s algorithms to our scans, it detected erroneous regions, i.e., areas known not to be white matter, as WMH.  </w:t>
       </w:r>
     </w:p>
     <w:p/>
     <w:p>
-      <w:r>
-        <w:t xml:space="preserve">Once these values are acquired, Hulsey’s algorithm adds the mean to the standard deviation multiplied by </w:t>
-      </w:r>
-      <w:r>
-        <w:t>lower and upper</w:t>
-      </w:r>
-      <w:r>
-        <w:t xml:space="preserve"> thresholds, 3.0 and 3.5 in the original paper</w:t>
-      </w:r>
-      <w:r>
-        <w:t xml:space="preserve">, giving two values.  The upper threshold added to the mean multiplied by 3.5 is applied to the FLAIR cerebral tissue mask, and the lower threshold is likewise multiplied and applied to the entire FLAIR white matter mask generating two binary three dimensional images.  Hulsey adds the two together generating a single binary </w:t>
-      </w:r>
-      <w:r>
-        <w:t>three-dimensional scan containing the regions afflicted by WMH.</w:t>
-      </w:r>
-      <w:r>
-        <w:t xml:space="preserve"> </w:t>
+      <w:pPr>
+        <w:pStyle w:val="Heading2"/>
+      </w:pPr>
+      <w:r>
+        <w:t>1.3 Python approaches to neuroimaging</w:t>
       </w:r>
     </w:p>
     <w:p/>
     <w:p>
       <w:r>
-        <w:t xml:space="preserve">There are many limitations in </w:t>
-      </w:r>
-      <w:r>
-        <w:t>Hulsey’s</w:t>
-      </w:r>
-      <w:r>
-        <w:t xml:space="preserve"> approach, the most prominent being that it is extremely time consuming as the </w:t>
-      </w:r>
-      <w:r>
-        <w:t xml:space="preserve">tools used in the algorithm are </w:t>
-      </w:r>
-      <w:r>
-        <w:t xml:space="preserve">computationally expensive </w:t>
-      </w:r>
-      <w:r>
-        <w:t>and must be run sequentially in the order given by the bash script.</w:t>
-      </w:r>
-      <w:r>
-        <w:t xml:space="preserve">  Hulsey’s approach is also inadequate w</w:t>
-      </w:r>
-      <w:r>
-        <w:t xml:space="preserve">hen applying it to new scanners.  We found that Hulsey’s values for upper and lower thresholds dramatically underestimated the extent of the WMH.  </w:t>
-      </w:r>
-      <w:r>
-        <w:t>In fact, running the script with the default values detected no WMH in even cases with extraordinarily obvious effected regions.  Furthermore, b</w:t>
-      </w:r>
-      <w:r>
-        <w:t xml:space="preserve">ecause of the computational cost of running the program, manually trying new threshold values to find the ideal for our scanning hardware was temporally prohibitive.  Lastly, we found that when we applied Hulsey’s algorithms to our scans, it detected erroneous regions, i.e., areas known not to be white matter, as WMH.  </w:t>
+        <w:t xml:space="preserve">Python is a multi-paradigm programming language that is increasingly being used in the sciences.  The primary attractions to Python are its power, brevity, ease of use, interactivity, the inclusiveness of its library, and the ease in which one can interact with third party modules.  A </w:t>
+      </w:r>
+      <w:r>
+        <w:t xml:space="preserve">Python based </w:t>
+      </w:r>
+      <w:r>
+        <w:t>suite of software</w:t>
+      </w:r>
+      <w:r>
+        <w:t>, NIPY,</w:t>
+      </w:r>
+      <w:r>
+        <w:t xml:space="preserve"> has been developed </w:t>
+      </w:r>
+      <w:r>
+        <w:t>to aid in neuroimaging with especial emphasis on fMRI analysis.  Nipype (Gorgolewski, 2011) was developed under this suite and specializes in interfacing with existing neuroimaging software tools such as FSL</w:t>
+      </w:r>
+      <w:r>
+        <w:t xml:space="preserve">, SPM, and FreeSurfer.  </w:t>
       </w:r>
     </w:p>
     <w:p/>
     <w:p>
-      <w:pPr>
-        <w:pStyle w:val="Heading2"/>
-      </w:pPr>
-      <w:r>
-        <w:t>1.3 Python approaches to neuroimaging</w:t>
+      <w:r>
+        <w:t xml:space="preserve">Nipype allows one to create a workflow, linking nodes together with the output of one being the input to another.  After a workflow is defined, it is run, and with each step, software artifacts are created and stored in the workflow directory, enabling one to </w:t>
+      </w:r>
+      <w:r>
+        <w:t>easily debug and validate an algorithm if necessary.</w:t>
       </w:r>
     </w:p>
     <w:p/>
     <w:p>
       <w:r>
-        <w:t xml:space="preserve">Python is a multi-paradigm programming language that is increasingly being used in the sciences.  The primary attractions to Python are its power, brevity, ease of use, interactivity, the inclusiveness of its library, and the ease in which one can interact with third party modules.  A </w:t>
-      </w:r>
-      <w:r>
-        <w:t xml:space="preserve">Python based </w:t>
-      </w:r>
-      <w:r>
-        <w:t>suite of software</w:t>
-      </w:r>
-      <w:r>
-        <w:t>, NIPY,</w:t>
-      </w:r>
-      <w:r>
-        <w:t xml:space="preserve"> has been developed </w:t>
-      </w:r>
-      <w:r>
-        <w:t xml:space="preserve">to aid in neuroimaging with especial emphasis on fMRI analysis.  </w:t>
-      </w:r>
-      <w:proofErr w:type="spellStart"/>
-      <w:r>
-        <w:t>Nipype</w:t>
-      </w:r>
-      <w:proofErr w:type="spellEnd"/>
-      <w:r>
-        <w:t xml:space="preserve"> (</w:t>
-      </w:r>
-      <w:proofErr w:type="spellStart"/>
-      <w:r>
-        <w:t>Gorgolewski</w:t>
-      </w:r>
-      <w:proofErr w:type="spellEnd"/>
-      <w:r>
-        <w:t>, 2011) was developed under this suite and specializes in interfacing with existing neuroimaging software tools such as FSL</w:t>
-      </w:r>
-      <w:r>
-        <w:t xml:space="preserve">, SPM, and </w:t>
-      </w:r>
-      <w:proofErr w:type="spellStart"/>
-      <w:r>
-        <w:t>FreeSurfer</w:t>
-      </w:r>
-      <w:proofErr w:type="spellEnd"/>
-      <w:r>
-        <w:t xml:space="preserve">.  </w:t>
-      </w:r>
-    </w:p>
-    <w:p/>
-    <w:p>
-      <w:proofErr w:type="spellStart"/>
-      <w:r>
-        <w:t>Nipype</w:t>
-      </w:r>
-      <w:proofErr w:type="spellEnd"/>
-      <w:r>
-        <w:t xml:space="preserve"> allows one to create a workflow, linking nodes together with the output of one being the input to another.  After a workflow is defined, it is run, and with each step, software artifacts are created and stored in the workflow directory, enabling one to </w:t>
-      </w:r>
-      <w:r>
-        <w:t>easily debug and validate an algorithm if necessary.</w:t>
-      </w:r>
-    </w:p>
-    <w:p/>
-    <w:p>
-      <w:r>
-        <w:t xml:space="preserve">We also make use of the tool </w:t>
-      </w:r>
-      <w:proofErr w:type="spellStart"/>
-      <w:r>
-        <w:t>NiBabel</w:t>
-      </w:r>
-      <w:proofErr w:type="spellEnd"/>
-      <w:r>
-        <w:t xml:space="preserve">, also in the NIPY suite that allows one to easily import images of a variety of types, e.g., NIFTI, which we use in </w:t>
+        <w:t xml:space="preserve">We also make use of the tool NiBabel, also in the NIPY suite that allows one to easily import images of a variety of types, e.g., NIFTI, which we use in </w:t>
       </w:r>
       <w:r>
         <w:t>our volumetric analysis.</w:t>
@@ -821,6 +706,493 @@
         <w:commentReference w:id="8"/>
       </w:r>
     </w:p>
+    <w:p/>
+    <w:p>
+      <w:pPr>
+        <w:pStyle w:val="Heading2"/>
+      </w:pPr>
+      <w:r>
+        <w:lastRenderedPageBreak/>
+        <w:t xml:space="preserve">2.1 </w:t>
+      </w:r>
+      <w:r>
+        <w:t>Context</w:t>
+      </w:r>
+    </w:p>
+    <w:p/>
+    <w:p>
+      <w:r>
+        <w:t xml:space="preserve">Our lab was contracted by an investigator in the department of psychology to study a potential anatomical correlation between patients who had been labeled with various cognitive </w:t>
+      </w:r>
+      <w:r>
+        <w:t xml:space="preserve">impairments such as early dementia.  </w:t>
+      </w:r>
+    </w:p>
+    <w:p/>
+    <w:p>
+      <w:r>
+        <w:t xml:space="preserve">We began our investigation by searching the literature to determine corollaries with neuro-anatomy and cognition and found that WMH lesions can be prominently comorbid with cognitive decline.  </w:t>
+      </w:r>
+      <w:r>
+        <w:t xml:space="preserve">Literature reviewed includes (Gunning-Dixon and Raz, 2000) which studies study the correlation of WMH with normal aging, excluding from their study patients with dementia or abnormal cognitive decline.  They do conclude however that the presence and extent of WMH is related to cognitive decline, primarily the reduction in processing speed, though they were unable to conclude that WMH artifacts have bearing on intelligence.  </w:t>
+      </w:r>
+    </w:p>
+    <w:p/>
+    <w:p>
+      <w:r>
+        <w:t xml:space="preserve">(DeCarli et. al., 2005) study subjects diagnosed with cognitive impairments and find that the WMH regions in a study of 55 subjects range in volume from 1.1 to 63 mL.  </w:t>
+      </w:r>
+    </w:p>
+    <w:p/>
+    <w:p>
+      <w:r>
+        <w:t xml:space="preserve">(Yoshita et. al., 2006) study the relationship between WMH, normal aging, and mental impairments.  They too found a relationship between WMH volumes and age, but controlling for age, WMH extent was associated with diagnosis of mild cognitive impairment or Alzheimer’s disease.  </w:t>
+      </w:r>
+      <w:r>
+        <w:t xml:space="preserve">Furthermore, they note that the location of WMH, whether in the periventricular regions or in the deep white matter has implications in the correlation to diagnosis. </w:t>
+      </w:r>
+    </w:p>
+    <w:p/>
+    <w:p>
+      <w:pPr>
+        <w:pStyle w:val="Heading2"/>
+      </w:pPr>
+      <w:r>
+        <w:t>2.2 Python implementation</w:t>
+      </w:r>
+    </w:p>
+    <w:p/>
+    <w:p>
+      <w:r>
+        <w:t>We found Hulsey’s approach to WMH detection to be of li</w:t>
+      </w:r>
+      <w:r>
+        <w:t xml:space="preserve">mited use for our purposes.  In order to calibrate our system, we had to run the program with many different threshold values representing the standard deviation that would demarcate WMH.  Furthermore, there was an additional problem with our scanning hardware, in that it produced very high contrast regions in areas known to be outside of the white matter, e.g., on the periphery of the brain.  </w:t>
+      </w:r>
+    </w:p>
+    <w:p/>
+    <w:p>
+      <w:r>
+        <w:lastRenderedPageBreak/>
+        <w:t xml:space="preserve">Hulsey’s program uses the bash shell to invoke software tools from the FSL suite.  This is a perfectly valid approach, but it is slow and completely linear, executing commands in the sequence given.  We made the decision to use a more robust programming language, Python, to develop a tool that could be later integrated into more complex, higher level programs.  </w:t>
+      </w:r>
+    </w:p>
+    <w:p/>
+    <w:p>
+      <w:r>
+        <w:t xml:space="preserve">We use Nipype to create a workflow by linking nodes which interface to the FSL tools.  The nodes have defined dependencies, as is discussed in (Gorgolewski, et. al., 2011), but aside from that, they can be run in any order as long as dependent nodes are executed later.  Furthermore, this approach has the benefit of generating software artifacts for each step in the workflow, i.e. output files that one can examine in order to verify the algorithm.  This last point was very useful when we attempted to correct for erroneous WMH detection in non-white matter. </w:t>
+      </w:r>
+    </w:p>
+    <w:p/>
+    <w:p>
+      <w:r>
+        <w:t xml:space="preserve">Because of </w:t>
+      </w:r>
+      <w:r>
+        <w:t xml:space="preserve">these erroneous values in the non-white matter produced by our scanning hardware, it was initially difficult to get accurate volumes of the WMH.  To remedy this, we developed a MATLAB based script which erodes the edges of the masks by a defined number of voxels in each direction.  This script was invoked from within the Nipype framework as an intermediary layer in the registration of the MPRAGE masks to FLAIR space.  Through this solution, no white matter was removed from the scans and we were able to get accurate values for the volume of the WMH.  </w:t>
+      </w:r>
+    </w:p>
+    <w:p/>
+    <w:p>
+      <w:r>
+        <w:t>The volume of the WMH is very dependent upon the defined threshold values, i.e. the standard deviations that, when surpassed by the voxel contrast value, would register the voxel as WMH.  It was necessary to develop a calibration mechanism to find the optimal values for the lower and upper standard deviation.  To do this, we created a script which invoked our program repeatedly with different threshold values.  From the output of this, we created a set of montages for each set of threshold values that could be visually analyzed to determine the closest values that properly detect the WMH regions.</w:t>
+      </w:r>
+    </w:p>
+    <w:p/>
+    <w:p>
+      <w:r>
+        <w:t xml:space="preserve">In adopting this tool to new hardware, it will be necessary to run this calibration script, and the resulting montages should be studied by someone familiar with WMH.  </w:t>
+      </w:r>
+    </w:p>
+    <w:p>
+      <w:pPr>
+        <w:pStyle w:val="Heading2"/>
+      </w:pPr>
+      <w:r>
+        <w:t xml:space="preserve">3 </w:t>
+      </w:r>
+      <w:r>
+        <w:t>Analysis</w:t>
+      </w:r>
+    </w:p>
+    <w:p/>
+    <w:p>
+      <w:pPr>
+        <w:pStyle w:val="Heading2"/>
+      </w:pPr>
+      <w:r>
+        <w:t>3.1 Volumetric analysis</w:t>
+      </w:r>
+    </w:p>
+    <w:p/>
+    <w:tbl>
+      <w:tblPr>
+        <w:tblStyle w:val="TableGrid"/>
+        <w:tblW w:w="0" w:type="auto"/>
+        <w:tblLook w:val="04A0" w:firstRow="1" w:lastRow="0" w:firstColumn="1" w:lastColumn="0" w:noHBand="0" w:noVBand="1"/>
+      </w:tblPr>
+      <w:tblGrid>
+        <w:gridCol w:w="2952"/>
+        <w:gridCol w:w="2952"/>
+        <w:gridCol w:w="2952"/>
+      </w:tblGrid>
+      <w:tr>
+        <w:tc>
+          <w:tcPr>
+            <w:tcW w:w="2952" w:type="dxa"/>
+          </w:tcPr>
+          <w:p>
+            <w:r>
+              <w:lastRenderedPageBreak/>
+              <w:t>Subject</w:t>
+            </w:r>
+          </w:p>
+        </w:tc>
+        <w:tc>
+          <w:tcPr>
+            <w:tcW w:w="2952" w:type="dxa"/>
+          </w:tcPr>
+          <w:p>
+            <w:r>
+              <w:t>Diagnosis</w:t>
+            </w:r>
+          </w:p>
+        </w:tc>
+        <w:tc>
+          <w:tcPr>
+            <w:tcW w:w="2952" w:type="dxa"/>
+          </w:tcPr>
+          <w:p>
+            <w:r>
+              <w:t xml:space="preserve">WMH </w:t>
+            </w:r>
+            <w:commentRangeStart w:id="9"/>
+            <w:r>
+              <w:t>Volume</w:t>
+            </w:r>
+            <w:commentRangeEnd w:id="9"/>
+            <w:r>
+              <w:rPr>
+                <w:rStyle w:val="CommentReference"/>
+                <w:rFonts w:ascii="Times New Roman" w:hAnsi="Times New Roman"/>
+              </w:rPr>
+              <w:commentReference w:id="9"/>
+            </w:r>
+          </w:p>
+        </w:tc>
+      </w:tr>
+      <w:tr>
+        <w:tc>
+          <w:tcPr>
+            <w:tcW w:w="2952" w:type="dxa"/>
+          </w:tcPr>
+          <w:p/>
+        </w:tc>
+        <w:tc>
+          <w:tcPr>
+            <w:tcW w:w="2952" w:type="dxa"/>
+          </w:tcPr>
+          <w:p/>
+        </w:tc>
+        <w:tc>
+          <w:tcPr>
+            <w:tcW w:w="2952" w:type="dxa"/>
+          </w:tcPr>
+          <w:p/>
+        </w:tc>
+      </w:tr>
+      <w:tr>
+        <w:tc>
+          <w:tcPr>
+            <w:tcW w:w="2952" w:type="dxa"/>
+          </w:tcPr>
+          <w:p/>
+        </w:tc>
+        <w:tc>
+          <w:tcPr>
+            <w:tcW w:w="2952" w:type="dxa"/>
+          </w:tcPr>
+          <w:p/>
+        </w:tc>
+        <w:tc>
+          <w:tcPr>
+            <w:tcW w:w="2952" w:type="dxa"/>
+          </w:tcPr>
+          <w:p/>
+        </w:tc>
+      </w:tr>
+      <w:tr>
+        <w:tc>
+          <w:tcPr>
+            <w:tcW w:w="2952" w:type="dxa"/>
+          </w:tcPr>
+          <w:p/>
+        </w:tc>
+        <w:tc>
+          <w:tcPr>
+            <w:tcW w:w="2952" w:type="dxa"/>
+          </w:tcPr>
+          <w:p/>
+        </w:tc>
+        <w:tc>
+          <w:tcPr>
+            <w:tcW w:w="2952" w:type="dxa"/>
+          </w:tcPr>
+          <w:p/>
+        </w:tc>
+      </w:tr>
+      <w:tr>
+        <w:tc>
+          <w:tcPr>
+            <w:tcW w:w="2952" w:type="dxa"/>
+          </w:tcPr>
+          <w:p/>
+        </w:tc>
+        <w:tc>
+          <w:tcPr>
+            <w:tcW w:w="2952" w:type="dxa"/>
+          </w:tcPr>
+          <w:p/>
+        </w:tc>
+        <w:tc>
+          <w:tcPr>
+            <w:tcW w:w="2952" w:type="dxa"/>
+          </w:tcPr>
+          <w:p/>
+        </w:tc>
+      </w:tr>
+      <w:tr>
+        <w:tc>
+          <w:tcPr>
+            <w:tcW w:w="2952" w:type="dxa"/>
+          </w:tcPr>
+          <w:p/>
+        </w:tc>
+        <w:tc>
+          <w:tcPr>
+            <w:tcW w:w="2952" w:type="dxa"/>
+          </w:tcPr>
+          <w:p/>
+        </w:tc>
+        <w:tc>
+          <w:tcPr>
+            <w:tcW w:w="2952" w:type="dxa"/>
+          </w:tcPr>
+          <w:p/>
+        </w:tc>
+      </w:tr>
+      <w:tr>
+        <w:tc>
+          <w:tcPr>
+            <w:tcW w:w="2952" w:type="dxa"/>
+          </w:tcPr>
+          <w:p/>
+        </w:tc>
+        <w:tc>
+          <w:tcPr>
+            <w:tcW w:w="2952" w:type="dxa"/>
+          </w:tcPr>
+          <w:p/>
+        </w:tc>
+        <w:tc>
+          <w:tcPr>
+            <w:tcW w:w="2952" w:type="dxa"/>
+          </w:tcPr>
+          <w:p/>
+        </w:tc>
+      </w:tr>
+      <w:tr>
+        <w:tc>
+          <w:tcPr>
+            <w:tcW w:w="2952" w:type="dxa"/>
+          </w:tcPr>
+          <w:p/>
+        </w:tc>
+        <w:tc>
+          <w:tcPr>
+            <w:tcW w:w="2952" w:type="dxa"/>
+          </w:tcPr>
+          <w:p/>
+        </w:tc>
+        <w:tc>
+          <w:tcPr>
+            <w:tcW w:w="2952" w:type="dxa"/>
+          </w:tcPr>
+          <w:p/>
+        </w:tc>
+      </w:tr>
+    </w:tbl>
+    <w:p>
+      <w:pPr>
+        <w:pStyle w:val="Heading2"/>
+      </w:pPr>
+    </w:p>
+    <w:p>
+      <w:pPr>
+        <w:pStyle w:val="Heading2"/>
+      </w:pPr>
+      <w:r>
+        <w:t xml:space="preserve">3.2 Example </w:t>
+      </w:r>
+      <w:commentRangeStart w:id="10"/>
+      <w:r>
+        <w:t>Images</w:t>
+      </w:r>
+      <w:commentRangeEnd w:id="10"/>
+      <w:r>
+        <w:rPr>
+          <w:rStyle w:val="CommentReference"/>
+          <w:rFonts w:eastAsiaTheme="minorEastAsia" w:cstheme="minorBidi"/>
+          <w:b w:val="0"/>
+          <w:bCs w:val="0"/>
+        </w:rPr>
+        <w:commentReference w:id="10"/>
+      </w:r>
+    </w:p>
+    <w:p/>
+    <w:p/>
+    <w:p>
+      <w:pPr>
+        <w:pStyle w:val="Heading2"/>
+      </w:pPr>
+    </w:p>
+    <w:p>
+      <w:pPr>
+        <w:pStyle w:val="Heading2"/>
+      </w:pPr>
+    </w:p>
+    <w:p>
+      <w:pPr>
+        <w:pStyle w:val="Heading2"/>
+      </w:pPr>
+      <w:r>
+        <w:t>4 Further work</w:t>
+      </w:r>
+    </w:p>
+    <w:p>
+      <w:pPr>
+        <w:pStyle w:val="Heading2"/>
+      </w:pPr>
+      <w:r>
+        <w:t>4.1 Differentiating between deep white matter and periventricular lesions</w:t>
+      </w:r>
+    </w:p>
+    <w:p/>
+    <w:p>
+      <w:r>
+        <w:t>(Gunning-Dixon and Raz, 2000</w:t>
+      </w:r>
+      <w:r>
+        <w:t xml:space="preserve">; </w:t>
+      </w:r>
+      <w:r>
+        <w:t>Yoshita et. al., 2006</w:t>
+      </w:r>
+      <w:r>
+        <w:t xml:space="preserve">) note that it is very difficult to differentiate between WMH lesions in the deep white matter and the periventricular area.  Our program quantifies the volume of the WMH in all of the white matter, including the peripheral mixed tissue.  Future work should concentrate on differentiating between these, as this data would be relevant for a researcher investigating anatomical relationships.  </w:t>
+      </w:r>
+    </w:p>
+    <w:p/>
+    <w:p>
+      <w:pPr>
+        <w:pStyle w:val="Heading2"/>
+      </w:pPr>
+      <w:r>
+        <w:t>4.2 Integrating into larger workflows</w:t>
+      </w:r>
+    </w:p>
+    <w:p/>
+    <w:p>
+      <w:r>
+        <w:t xml:space="preserve">By using Python and Nipype, our tool can easily be extended and integrated into more sophisticated neuroimaging algorithms.  The detection of WMH volume levels is now possible, and other tools can make use of the output of our program. </w:t>
+      </w:r>
+    </w:p>
+    <w:p>
+      <w:pPr>
+        <w:tabs>
+          <w:tab w:val="left" w:pos="560"/>
+          <w:tab w:val="left" w:pos="1120"/>
+          <w:tab w:val="left" w:pos="1680"/>
+          <w:tab w:val="left" w:pos="2240"/>
+          <w:tab w:val="left" w:pos="2800"/>
+          <w:tab w:val="left" w:pos="3360"/>
+          <w:tab w:val="left" w:pos="3920"/>
+          <w:tab w:val="left" w:pos="4480"/>
+          <w:tab w:val="left" w:pos="5040"/>
+          <w:tab w:val="left" w:pos="5600"/>
+          <w:tab w:val="left" w:pos="6160"/>
+          <w:tab w:val="left" w:pos="6720"/>
+        </w:tabs>
+        <w:autoSpaceDE w:val="0"/>
+        <w:autoSpaceDN w:val="0"/>
+        <w:adjustRightInd w:val="0"/>
+        <w:spacing w:after="0" w:line="240" w:lineRule="auto"/>
+        <w:rPr>
+          <w:rFonts w:ascii="TrebuchetMS" w:hAnsi="TrebuchetMS" w:cs="TrebuchetMS"/>
+          <w:sz w:val="24"/>
+          <w:szCs w:val="24"/>
+        </w:rPr>
+      </w:pPr>
+      <w:bookmarkStart w:id="11" w:name="_GoBack"/>
+      <w:bookmarkEnd w:id="11"/>
+    </w:p>
+    <w:p>
+      <w:pPr>
+        <w:tabs>
+          <w:tab w:val="left" w:pos="560"/>
+          <w:tab w:val="left" w:pos="1120"/>
+          <w:tab w:val="left" w:pos="1680"/>
+          <w:tab w:val="left" w:pos="2240"/>
+          <w:tab w:val="left" w:pos="2800"/>
+          <w:tab w:val="left" w:pos="3360"/>
+          <w:tab w:val="left" w:pos="3920"/>
+          <w:tab w:val="left" w:pos="4480"/>
+          <w:tab w:val="left" w:pos="5040"/>
+          <w:tab w:val="left" w:pos="5600"/>
+          <w:tab w:val="left" w:pos="6160"/>
+          <w:tab w:val="left" w:pos="6720"/>
+        </w:tabs>
+        <w:autoSpaceDE w:val="0"/>
+        <w:autoSpaceDN w:val="0"/>
+        <w:adjustRightInd w:val="0"/>
+        <w:spacing w:after="0" w:line="240" w:lineRule="auto"/>
+        <w:ind w:left="400" w:hanging="400"/>
+        <w:rPr>
+          <w:rFonts w:ascii="TrebuchetMS" w:hAnsi="TrebuchetMS" w:cs="TrebuchetMS"/>
+          <w:sz w:val="24"/>
+          <w:szCs w:val="24"/>
+        </w:rPr>
+      </w:pPr>
+    </w:p>
+    <w:p>
+      <w:pPr>
+        <w:tabs>
+          <w:tab w:val="left" w:pos="560"/>
+          <w:tab w:val="left" w:pos="1120"/>
+          <w:tab w:val="left" w:pos="1680"/>
+          <w:tab w:val="left" w:pos="2240"/>
+          <w:tab w:val="left" w:pos="2800"/>
+          <w:tab w:val="left" w:pos="3360"/>
+          <w:tab w:val="left" w:pos="3920"/>
+          <w:tab w:val="left" w:pos="4480"/>
+          <w:tab w:val="left" w:pos="5040"/>
+          <w:tab w:val="left" w:pos="5600"/>
+          <w:tab w:val="left" w:pos="6160"/>
+          <w:tab w:val="left" w:pos="6720"/>
+        </w:tabs>
+        <w:autoSpaceDE w:val="0"/>
+        <w:autoSpaceDN w:val="0"/>
+        <w:adjustRightInd w:val="0"/>
+        <w:spacing w:after="0" w:line="240" w:lineRule="auto"/>
+        <w:ind w:left="400" w:hanging="400"/>
+        <w:rPr>
+          <w:rFonts w:ascii="TrebuchetMS" w:hAnsi="TrebuchetMS" w:cs="TrebuchetMS"/>
+          <w:sz w:val="24"/>
+          <w:szCs w:val="24"/>
+        </w:rPr>
+      </w:pPr>
+    </w:p>
+    <w:p/>
     <w:sectPr>
       <w:footerReference w:type="default" r:id="rId9"/>
       <w:pgSz w:w="12240" w:h="15840"/>
@@ -833,7 +1205,7 @@
 </file>
 
 <file path=word/comments.xml><?xml version="1.0" encoding="utf-8"?>
-<w:comments xmlns:wpc="http://schemas.microsoft.com/office/word/2010/wordprocessingCanvas" xmlns:mo="http://schemas.microsoft.com/office/mac/office/2008/main" xmlns:mc="http://schemas.openxmlformats.org/markup-compatibility/2006" xmlns:mv="urn:schemas-microsoft-com:mac:vml" xmlns:o="urn:schemas-microsoft-com:office:office" xmlns:r="http://schemas.openxmlformats.org/officeDocument/2006/relationships" xmlns:m="http://schemas.openxmlformats.org/officeDocument/2006/math" xmlns:v="urn:schemas-microsoft-com:vml" xmlns:wp14="http://schemas.microsoft.com/office/word/2010/wordprocessingDrawing" xmlns:wp="http://schemas.openxmlformats.org/drawingml/2006/wordprocessingDrawing" xmlns:w10="urn:schemas-microsoft-com:office:word" xmlns:w="http://schemas.openxmlformats.org/wordprocessingml/2006/main" xmlns:w14="http://schemas.microsoft.com/office/word/2010/wordml" xmlns:wpg="http://schemas.microsoft.com/office/word/2010/wordprocessingGroup" xmlns:wpi="http://schemas.microsoft.com/office/word/2010/wordprocessingInk" xmlns:wne="http://schemas.microsoft.com/office/word/2006/wordml" xmlns:wps="http://schemas.microsoft.com/office/word/2010/wordprocessingShape" mc:Ignorable="w14 wp14">
+<w:comments xmlns:wpc="http://schemas.microsoft.com/office/word/2010/wordprocessingCanvas" xmlns:mc="http://schemas.openxmlformats.org/markup-compatibility/2006" xmlns:o="urn:schemas-microsoft-com:office:office" xmlns:r="http://schemas.openxmlformats.org/officeDocument/2006/relationships" xmlns:m="http://schemas.openxmlformats.org/officeDocument/2006/math" xmlns:v="urn:schemas-microsoft-com:vml" xmlns:wp14="http://schemas.microsoft.com/office/word/2010/wordprocessingDrawing" xmlns:wp="http://schemas.openxmlformats.org/drawingml/2006/wordprocessingDrawing" xmlns:w10="urn:schemas-microsoft-com:office:word" xmlns:w="http://schemas.openxmlformats.org/wordprocessingml/2006/main" xmlns:w14="http://schemas.microsoft.com/office/word/2010/wordml" xmlns:wpg="http://schemas.microsoft.com/office/word/2010/wordprocessingGroup" xmlns:wpi="http://schemas.microsoft.com/office/word/2010/wordprocessingInk" xmlns:wne="http://schemas.microsoft.com/office/word/2006/wordml" xmlns:wps="http://schemas.microsoft.com/office/word/2010/wordprocessingShape" mc:Ignorable="w14 wp14">
   <w:comment w:id="0" w:author="bobby" w:date="2011-10-01T19:18:00Z" w:initials="b">
     <w:p>
       <w:pPr>
@@ -894,10 +1266,15 @@
           <w:szCs w:val="21"/>
           <w:shd w:val="clear" w:color="auto" w:fill="FFFFFF"/>
         </w:rPr>
-        <w:t xml:space="preserve">From Frontiers in </w:t>
-      </w:r>
-      <w:proofErr w:type="spellStart"/>
-      <w:r>
+        <w:t>From Frontiers in Neuroinformatics</w:t>
+      </w:r>
+    </w:p>
+    <w:p/>
+    <w:p>
+      <w:pPr>
+        <w:pStyle w:val="Heading4"/>
+        <w:spacing w:before="0" w:after="225" w:line="300" w:lineRule="atLeast"/>
+        <w:textAlignment w:val="baseline"/>
         <w:rPr>
           <w:rFonts w:ascii="Lucida Grande" w:eastAsia="Times New Roman" w:hAnsi="Lucida Grande" w:cs="Lucida Grande"/>
           <w:color w:val="3E3D40"/>
@@ -905,16 +1282,8 @@
           <w:szCs w:val="21"/>
           <w:shd w:val="clear" w:color="auto" w:fill="FFFFFF"/>
         </w:rPr>
-        <w:t>Neuroinformatics</w:t>
-      </w:r>
-      <w:proofErr w:type="spellEnd"/>
-    </w:p>
-    <w:p/>
-    <w:p>
-      <w:pPr>
-        <w:pStyle w:val="Heading4"/>
-        <w:spacing w:before="0" w:after="225" w:line="300" w:lineRule="atLeast"/>
-        <w:textAlignment w:val="baseline"/>
+      </w:pPr>
+      <w:r>
         <w:rPr>
           <w:rFonts w:ascii="Lucida Grande" w:eastAsia="Times New Roman" w:hAnsi="Lucida Grande" w:cs="Lucida Grande"/>
           <w:color w:val="3E3D40"/>
@@ -922,15 +1291,6 @@
           <w:szCs w:val="21"/>
           <w:shd w:val="clear" w:color="auto" w:fill="FFFFFF"/>
         </w:rPr>
-      </w:pPr>
-      <w:r>
-        <w:rPr>
-          <w:rFonts w:ascii="Lucida Grande" w:eastAsia="Times New Roman" w:hAnsi="Lucida Grande" w:cs="Lucida Grande"/>
-          <w:color w:val="3E3D40"/>
-          <w:sz w:val="21"/>
-          <w:szCs w:val="21"/>
-          <w:shd w:val="clear" w:color="auto" w:fill="FFFFFF"/>
-        </w:rPr>
         <w:t>Methods</w:t>
       </w:r>
     </w:p>
@@ -950,7 +1310,7 @@
       </w:r>
     </w:p>
   </w:comment>
-  <w:comment w:id="3" w:author="bobby" w:date="2011-10-01T19:16:00Z" w:initials="b">
+  <w:comment w:id="3" w:author="Windows User" w:date="2011-10-03T09:20:00Z" w:initials="WU">
     <w:p>
       <w:pPr>
         <w:pStyle w:val="CommentText"/>
@@ -962,11 +1322,27 @@
         <w:annotationRef/>
       </w:r>
       <w:r>
+        <w:t>If we use the data from Marson’s study, does he need to be a coauthor?</w:t>
+      </w:r>
+    </w:p>
+  </w:comment>
+  <w:comment w:id="4" w:author="bobby" w:date="2011-10-01T19:16:00Z" w:initials="b">
+    <w:p>
+      <w:pPr>
+        <w:pStyle w:val="CommentText"/>
+      </w:pPr>
+      <w:r>
+        <w:rPr>
+          <w:rStyle w:val="CommentReference"/>
+        </w:rPr>
+        <w:annotationRef/>
+      </w:r>
+      <w:r>
         <w:t>Section fonts should be 12 point times new roman bold</w:t>
       </w:r>
     </w:p>
   </w:comment>
-  <w:comment w:id="4" w:author="bobby" w:date="2011-10-01T19:17:00Z" w:initials="b">
+  <w:comment w:id="5" w:author="bobby" w:date="2011-10-01T19:17:00Z" w:initials="b">
     <w:p>
       <w:pPr>
         <w:pStyle w:val="CommentText"/>
@@ -982,7 +1358,7 @@
       </w:r>
     </w:p>
   </w:comment>
-  <w:comment w:id="5" w:author="bobby" w:date="2011-10-01T19:21:00Z" w:initials="b">
+  <w:comment w:id="6" w:author="bobby" w:date="2011-10-01T19:21:00Z" w:initials="b">
     <w:p>
       <w:pPr>
         <w:pStyle w:val="CommentText"/>
@@ -1006,13 +1382,8 @@
       <w:pPr>
         <w:pStyle w:val="CommentText"/>
       </w:pPr>
-      <w:proofErr w:type="gramStart"/>
-      <w:r>
-        <w:t>followed</w:t>
-      </w:r>
-      <w:proofErr w:type="gramEnd"/>
-      <w:r>
-        <w:t xml:space="preserve"> by the year</w:t>
+      <w:r>
+        <w:t>followed by the year</w:t>
       </w:r>
     </w:p>
     <w:p>
@@ -1050,26 +1421,16 @@
       <w:pPr>
         <w:pStyle w:val="CommentText"/>
       </w:pPr>
-      <w:proofErr w:type="spellStart"/>
-      <w:r>
-        <w:t>Sondheimer</w:t>
-      </w:r>
-      <w:proofErr w:type="spellEnd"/>
-      <w:r>
-        <w:t xml:space="preserve">, N., and Lindquist, S. (2000). Rnq1: an epigenetic modifier of protein </w:t>
-      </w:r>
-    </w:p>
-    <w:p>
-      <w:pPr>
-        <w:pStyle w:val="CommentText"/>
-      </w:pPr>
-      <w:proofErr w:type="gramStart"/>
-      <w:r>
-        <w:t>function</w:t>
-      </w:r>
-      <w:proofErr w:type="gramEnd"/>
-      <w:r>
-        <w:t xml:space="preserve"> in yeast. Mol. Cell 5, 163-172. </w:t>
+      <w:r>
+        <w:t xml:space="preserve">Sondheimer, N., and Lindquist, S. (2000). Rnq1: an epigenetic modifier of protein </w:t>
+      </w:r>
+    </w:p>
+    <w:p>
+      <w:pPr>
+        <w:pStyle w:val="CommentText"/>
+      </w:pPr>
+      <w:r>
+        <w:t xml:space="preserve">function in yeast. Mol. Cell 5, 163-172. </w:t>
       </w:r>
     </w:p>
     <w:p>
@@ -1090,15 +1451,7 @@
         <w:pStyle w:val="CommentText"/>
       </w:pPr>
       <w:r>
-        <w:t xml:space="preserve">Sorenson, P. W., and </w:t>
-      </w:r>
-      <w:proofErr w:type="spellStart"/>
-      <w:r>
-        <w:t>Caprio</w:t>
-      </w:r>
-      <w:proofErr w:type="spellEnd"/>
-      <w:r>
-        <w:t xml:space="preserve">, J. C. (1998). "Chemoreception," in The Physiology of </w:t>
+        <w:t xml:space="preserve">Sorenson, P. W., and Caprio, J. C. (1998). "Chemoreception," in The Physiology of </w:t>
       </w:r>
     </w:p>
     <w:p>
@@ -1127,23 +1480,7 @@
         <w:pStyle w:val="CommentText"/>
       </w:pPr>
       <w:r>
-        <w:t xml:space="preserve">Cowan, W. M., </w:t>
-      </w:r>
-      <w:proofErr w:type="spellStart"/>
-      <w:r>
-        <w:t>Jessell</w:t>
-      </w:r>
-      <w:proofErr w:type="spellEnd"/>
-      <w:r>
-        <w:t xml:space="preserve">, T. M., and </w:t>
-      </w:r>
-      <w:proofErr w:type="spellStart"/>
-      <w:r>
-        <w:t>Zipursky</w:t>
-      </w:r>
-      <w:proofErr w:type="spellEnd"/>
-      <w:r>
-        <w:t xml:space="preserve">, S. L. (1997). Molecular and Cellular </w:t>
+        <w:t xml:space="preserve">Cowan, W. M., Jessell, T. M., and Zipursky, S. L. (1997). Molecular and Cellular </w:t>
       </w:r>
     </w:p>
     <w:p>
@@ -1225,31 +1562,21 @@
       <w:pPr>
         <w:pStyle w:val="CommentText"/>
       </w:pPr>
-      <w:proofErr w:type="gramStart"/>
-      <w:r>
-        <w:t>sure</w:t>
-      </w:r>
-      <w:proofErr w:type="gramEnd"/>
-      <w:r>
-        <w:t xml:space="preserve"> that permission has been obtained for use of copyrighted material from other </w:t>
-      </w:r>
-    </w:p>
-    <w:p>
-      <w:pPr>
-        <w:pStyle w:val="CommentText"/>
-      </w:pPr>
-    </w:p>
-    <w:p>
-      <w:pPr>
-        <w:pStyle w:val="CommentText"/>
-      </w:pPr>
-      <w:proofErr w:type="gramStart"/>
-      <w:r>
-        <w:t>sources</w:t>
-      </w:r>
-      <w:proofErr w:type="gramEnd"/>
-      <w:r>
-        <w:t xml:space="preserve"> (including the web).   </w:t>
+      <w:r>
+        <w:t xml:space="preserve">sure that permission has been obtained for use of copyrighted material from other </w:t>
+      </w:r>
+    </w:p>
+    <w:p>
+      <w:pPr>
+        <w:pStyle w:val="CommentText"/>
+      </w:pPr>
+    </w:p>
+    <w:p>
+      <w:pPr>
+        <w:pStyle w:val="CommentText"/>
+      </w:pPr>
+      <w:r>
+        <w:t xml:space="preserve">sources (including the web).   </w:t>
       </w:r>
     </w:p>
     <w:p>
@@ -1274,49 +1601,34 @@
       <w:pPr>
         <w:pStyle w:val="CommentText"/>
       </w:pPr>
-      <w:proofErr w:type="gramStart"/>
-      <w:r>
-        <w:t>are</w:t>
-      </w:r>
-      <w:proofErr w:type="gramEnd"/>
-      <w:r>
-        <w:t xml:space="preserve"> not according to the guidelines will cause substantial delay during the production </w:t>
-      </w:r>
-    </w:p>
-    <w:p>
-      <w:pPr>
-        <w:pStyle w:val="CommentText"/>
-      </w:pPr>
-    </w:p>
-    <w:p>
-      <w:pPr>
-        <w:pStyle w:val="CommentText"/>
-      </w:pPr>
-      <w:proofErr w:type="gramStart"/>
-      <w:r>
-        <w:t>process</w:t>
-      </w:r>
-      <w:proofErr w:type="gramEnd"/>
-      <w:r>
-        <w:t xml:space="preserve">. The numbers of figures and tables allowed are shown in the summary table in </w:t>
-      </w:r>
-    </w:p>
-    <w:p>
-      <w:pPr>
-        <w:pStyle w:val="CommentText"/>
-      </w:pPr>
-    </w:p>
-    <w:p>
-      <w:pPr>
-        <w:pStyle w:val="CommentText"/>
-      </w:pPr>
-      <w:proofErr w:type="gramStart"/>
-      <w:r>
-        <w:t>section</w:t>
-      </w:r>
-      <w:proofErr w:type="gramEnd"/>
-      <w:r>
-        <w:t xml:space="preserve"> 5.  </w:t>
+      <w:r>
+        <w:t xml:space="preserve">are not according to the guidelines will cause substantial delay during the production </w:t>
+      </w:r>
+    </w:p>
+    <w:p>
+      <w:pPr>
+        <w:pStyle w:val="CommentText"/>
+      </w:pPr>
+    </w:p>
+    <w:p>
+      <w:pPr>
+        <w:pStyle w:val="CommentText"/>
+      </w:pPr>
+      <w:r>
+        <w:t xml:space="preserve">process. The numbers of figures and tables allowed are shown in the summary table in </w:t>
+      </w:r>
+    </w:p>
+    <w:p>
+      <w:pPr>
+        <w:pStyle w:val="CommentText"/>
+      </w:pPr>
+    </w:p>
+    <w:p>
+      <w:pPr>
+        <w:pStyle w:val="CommentText"/>
+      </w:pPr>
+      <w:r>
+        <w:t xml:space="preserve">section 5.  </w:t>
       </w:r>
     </w:p>
     <w:p>
@@ -1391,49 +1703,34 @@
       <w:pPr>
         <w:pStyle w:val="CommentText"/>
       </w:pPr>
-      <w:proofErr w:type="gramStart"/>
-      <w:r>
-        <w:t>or</w:t>
-      </w:r>
-      <w:proofErr w:type="gramEnd"/>
-      <w:r>
-        <w:t xml:space="preserve"> "Table 4.". Figure legends should be placed at the end of the manuscript. Please use </w:t>
-      </w:r>
-    </w:p>
-    <w:p>
-      <w:pPr>
-        <w:pStyle w:val="CommentText"/>
-      </w:pPr>
-    </w:p>
-    <w:p>
-      <w:pPr>
-        <w:pStyle w:val="CommentText"/>
-      </w:pPr>
-      <w:proofErr w:type="gramStart"/>
-      <w:r>
-        <w:t>only</w:t>
-      </w:r>
-      <w:proofErr w:type="gramEnd"/>
-      <w:r>
-        <w:t xml:space="preserve"> a single paragraph for the legend. Figure panels are referred to by bold capital </w:t>
-      </w:r>
-    </w:p>
-    <w:p>
-      <w:pPr>
-        <w:pStyle w:val="CommentText"/>
-      </w:pPr>
-    </w:p>
-    <w:p>
-      <w:pPr>
-        <w:pStyle w:val="CommentText"/>
-      </w:pPr>
-      <w:proofErr w:type="gramStart"/>
-      <w:r>
-        <w:t>letters</w:t>
-      </w:r>
-      <w:proofErr w:type="gramEnd"/>
-      <w:r>
-        <w:t xml:space="preserve"> in brackets: (A), (B), (C), (D), etc.</w:t>
+      <w:r>
+        <w:t xml:space="preserve">or "Table 4.". Figure legends should be placed at the end of the manuscript. Please use </w:t>
+      </w:r>
+    </w:p>
+    <w:p>
+      <w:pPr>
+        <w:pStyle w:val="CommentText"/>
+      </w:pPr>
+    </w:p>
+    <w:p>
+      <w:pPr>
+        <w:pStyle w:val="CommentText"/>
+      </w:pPr>
+      <w:r>
+        <w:t xml:space="preserve">only a single paragraph for the legend. Figure panels are referred to by bold capital </w:t>
+      </w:r>
+    </w:p>
+    <w:p>
+      <w:pPr>
+        <w:pStyle w:val="CommentText"/>
+      </w:pPr>
+    </w:p>
+    <w:p>
+      <w:pPr>
+        <w:pStyle w:val="CommentText"/>
+      </w:pPr>
+      <w:r>
+        <w:t>letters in brackets: (A), (B), (C), (D), etc.</w:t>
       </w:r>
     </w:p>
     <w:p>
@@ -1477,17 +1774,12 @@
       <w:pPr>
         <w:pStyle w:val="CommentText"/>
       </w:pPr>
-      <w:proofErr w:type="gramStart"/>
-      <w:r>
-        <w:t>corresponds</w:t>
-      </w:r>
-      <w:proofErr w:type="gramEnd"/>
-      <w:r>
-        <w:t xml:space="preserve"> to 1 column, 2 columns or 3 columns depending on article type.</w:t>
+      <w:r>
+        <w:t>corresponds to 1 column, 2 columns or 3 columns depending on article type.</w:t>
       </w:r>
     </w:p>
   </w:comment>
-  <w:comment w:id="8" w:author="bobby" w:date="2011-10-01T19:40:00Z" w:initials="b">
+  <w:comment w:id="8" w:author="bobby" w:date="2011-10-03T09:11:00Z" w:initials="b">
     <w:p>
       <w:pPr>
         <w:pStyle w:val="CommentText"/>
@@ -1504,32 +1796,18 @@
         <w:pStyle w:val="CommentText"/>
       </w:pPr>
       <w:r>
-        <w:t>articl</w:t>
-      </w:r>
-      <w:proofErr w:type="gramStart"/>
-      <w:r>
-        <w:t>es wi</w:t>
-      </w:r>
-      <w:proofErr w:type="gramEnd"/>
-      <w:r>
-        <w:t>th</w:t>
-      </w:r>
-      <w:proofErr w:type="gramStart"/>
-      <w:r>
-        <w:t xml:space="preserve"> an ab</w:t>
-      </w:r>
-      <w:proofErr w:type="gramEnd"/>
-      <w:r>
-        <w:t>st</w:t>
-      </w:r>
-      <w:proofErr w:type="gramStart"/>
-      <w:r>
-        <w:t>ra</w:t>
-      </w:r>
-      <w:proofErr w:type="gramEnd"/>
-      <w:r>
-        <w:t>ct use two column formats and can contain images 85 mm or 180 mm wide</w:t>
-      </w:r>
+        <w:t>articles with an abstract use two column formats and can contain images 85 mm or 180 mm wide</w:t>
+      </w:r>
+    </w:p>
+    <w:p>
+      <w:pPr>
+        <w:pStyle w:val="CommentText"/>
+      </w:pPr>
+    </w:p>
+    <w:p>
+      <w:pPr>
+        <w:pStyle w:val="CommentText"/>
+      </w:pPr>
     </w:p>
     <w:p>
       <w:pPr>
@@ -1710,72 +1988,52 @@
         <w:pStyle w:val="CommentText"/>
       </w:pPr>
       <w:r>
+        <w:t xml:space="preserve">  </w:t>
+      </w:r>
+    </w:p>
+    <w:p>
+      <w:pPr>
+        <w:pStyle w:val="CommentText"/>
+      </w:pPr>
+    </w:p>
+    <w:p>
+      <w:pPr>
+        <w:pStyle w:val="CommentText"/>
+      </w:pPr>
+      <w:r>
         <w:t xml:space="preserve"> </w:t>
       </w:r>
     </w:p>
-    <w:p>
-      <w:pPr>
-        <w:pStyle w:val="CommentText"/>
-      </w:pPr>
-    </w:p>
-    <w:p>
-      <w:pPr>
-        <w:pStyle w:val="CommentText"/>
-      </w:pPr>
-      <w:r>
-        <w:t xml:space="preserve"> </w:t>
-      </w:r>
-    </w:p>
-    <w:p>
-      <w:pPr>
-        <w:pStyle w:val="CommentText"/>
-      </w:pPr>
-    </w:p>
-    <w:p>
-      <w:pPr>
-        <w:pStyle w:val="CommentText"/>
-      </w:pPr>
-      <w:r>
-        <w:t xml:space="preserve"> </w:t>
-      </w:r>
-    </w:p>
-    <w:p>
-      <w:pPr>
-        <w:pStyle w:val="CommentText"/>
-      </w:pPr>
-    </w:p>
-    <w:p>
-      <w:pPr>
-        <w:pStyle w:val="CommentText"/>
-      </w:pPr>
-      <w:r>
-        <w:t xml:space="preserve"> </w:t>
-      </w:r>
-    </w:p>
-    <w:p>
-      <w:pPr>
-        <w:pStyle w:val="CommentText"/>
-      </w:pPr>
-    </w:p>
-    <w:p>
-      <w:pPr>
-        <w:pStyle w:val="CommentText"/>
-      </w:pPr>
-      <w:r>
-        <w:t xml:space="preserve">  </w:t>
-      </w:r>
-    </w:p>
-    <w:p>
-      <w:pPr>
-        <w:pStyle w:val="CommentText"/>
-      </w:pPr>
-    </w:p>
-    <w:p>
-      <w:pPr>
-        <w:pStyle w:val="CommentText"/>
-      </w:pPr>
-      <w:r>
-        <w:t xml:space="preserve"> </w:t>
+  </w:comment>
+  <w:comment w:id="9" w:author="Windows User" w:date="2011-10-03T09:20:00Z" w:initials="WU">
+    <w:p>
+      <w:pPr>
+        <w:pStyle w:val="CommentText"/>
+      </w:pPr>
+      <w:r>
+        <w:rPr>
+          <w:rStyle w:val="CommentReference"/>
+        </w:rPr>
+        <w:annotationRef/>
+      </w:r>
+      <w:r>
+        <w:t>Do we need permission to use the subjects from the coins to use the data produced? Does Marson need to be a coauthor?</w:t>
+      </w:r>
+    </w:p>
+  </w:comment>
+  <w:comment w:id="10" w:author="Windows User" w:date="2011-10-03T09:19:00Z" w:initials="WU">
+    <w:p>
+      <w:pPr>
+        <w:pStyle w:val="CommentText"/>
+      </w:pPr>
+      <w:r>
+        <w:rPr>
+          <w:rStyle w:val="CommentReference"/>
+        </w:rPr>
+        <w:annotationRef/>
+      </w:r>
+      <w:r>
+        <w:t xml:space="preserve">I have high resolution images stored in the directory under figures/high res.  The journal requires that high resolution images be used. The images were produced directly from fslview rather than taking screenshots(which I believe were too low DPI).  </w:t>
       </w:r>
     </w:p>
   </w:comment>
@@ -1783,7 +2041,7 @@
 </file>
 
 <file path=word/endnotes.xml><?xml version="1.0" encoding="utf-8"?>
-<w:endnotes xmlns:wpc="http://schemas.microsoft.com/office/word/2010/wordprocessingCanvas" xmlns:mo="http://schemas.microsoft.com/office/mac/office/2008/main" xmlns:mc="http://schemas.openxmlformats.org/markup-compatibility/2006" xmlns:mv="urn:schemas-microsoft-com:mac:vml" xmlns:o="urn:schemas-microsoft-com:office:office" xmlns:r="http://schemas.openxmlformats.org/officeDocument/2006/relationships" xmlns:m="http://schemas.openxmlformats.org/officeDocument/2006/math" xmlns:v="urn:schemas-microsoft-com:vml" xmlns:wp14="http://schemas.microsoft.com/office/word/2010/wordprocessingDrawing" xmlns:wp="http://schemas.openxmlformats.org/drawingml/2006/wordprocessingDrawing" xmlns:w10="urn:schemas-microsoft-com:office:word" xmlns:w="http://schemas.openxmlformats.org/wordprocessingml/2006/main" xmlns:w14="http://schemas.microsoft.com/office/word/2010/wordml" xmlns:wpg="http://schemas.microsoft.com/office/word/2010/wordprocessingGroup" xmlns:wpi="http://schemas.microsoft.com/office/word/2010/wordprocessingInk" xmlns:wne="http://schemas.microsoft.com/office/word/2006/wordml" xmlns:wps="http://schemas.microsoft.com/office/word/2010/wordprocessingShape" mc:Ignorable="w14 wp14">
+<w:endnotes xmlns:wpc="http://schemas.microsoft.com/office/word/2010/wordprocessingCanvas" xmlns:mc="http://schemas.openxmlformats.org/markup-compatibility/2006" xmlns:o="urn:schemas-microsoft-com:office:office" xmlns:r="http://schemas.openxmlformats.org/officeDocument/2006/relationships" xmlns:m="http://schemas.openxmlformats.org/officeDocument/2006/math" xmlns:v="urn:schemas-microsoft-com:vml" xmlns:wp14="http://schemas.microsoft.com/office/word/2010/wordprocessingDrawing" xmlns:wp="http://schemas.openxmlformats.org/drawingml/2006/wordprocessingDrawing" xmlns:w10="urn:schemas-microsoft-com:office:word" xmlns:w="http://schemas.openxmlformats.org/wordprocessingml/2006/main" xmlns:w14="http://schemas.microsoft.com/office/word/2010/wordml" xmlns:wpg="http://schemas.microsoft.com/office/word/2010/wordprocessingGroup" xmlns:wpi="http://schemas.microsoft.com/office/word/2010/wordprocessingInk" xmlns:wne="http://schemas.microsoft.com/office/word/2006/wordml" xmlns:wps="http://schemas.microsoft.com/office/word/2010/wordprocessingShape" mc:Ignorable="w14 wp14">
   <w:endnote w:type="separator" w:id="-1">
     <w:p>
       <w:r>
@@ -1802,7 +2060,7 @@
 </file>
 
 <file path=word/footer1.xml><?xml version="1.0" encoding="utf-8"?>
-<w:ftr xmlns:wpc="http://schemas.microsoft.com/office/word/2010/wordprocessingCanvas" xmlns:mo="http://schemas.microsoft.com/office/mac/office/2008/main" xmlns:mc="http://schemas.openxmlformats.org/markup-compatibility/2006" xmlns:mv="urn:schemas-microsoft-com:mac:vml" xmlns:o="urn:schemas-microsoft-com:office:office" xmlns:r="http://schemas.openxmlformats.org/officeDocument/2006/relationships" xmlns:m="http://schemas.openxmlformats.org/officeDocument/2006/math" xmlns:v="urn:schemas-microsoft-com:vml" xmlns:wp14="http://schemas.microsoft.com/office/word/2010/wordprocessingDrawing" xmlns:wp="http://schemas.openxmlformats.org/drawingml/2006/wordprocessingDrawing" xmlns:w10="urn:schemas-microsoft-com:office:word" xmlns:w="http://schemas.openxmlformats.org/wordprocessingml/2006/main" xmlns:w14="http://schemas.microsoft.com/office/word/2010/wordml" xmlns:wpg="http://schemas.microsoft.com/office/word/2010/wordprocessingGroup" xmlns:wpi="http://schemas.microsoft.com/office/word/2010/wordprocessingInk" xmlns:wne="http://schemas.microsoft.com/office/word/2006/wordml" xmlns:wps="http://schemas.microsoft.com/office/word/2010/wordprocessingShape" mc:Ignorable="w14 wp14">
+<w:ftr xmlns:wpc="http://schemas.microsoft.com/office/word/2010/wordprocessingCanvas" xmlns:mc="http://schemas.openxmlformats.org/markup-compatibility/2006" xmlns:o="urn:schemas-microsoft-com:office:office" xmlns:r="http://schemas.openxmlformats.org/officeDocument/2006/relationships" xmlns:m="http://schemas.openxmlformats.org/officeDocument/2006/math" xmlns:v="urn:schemas-microsoft-com:vml" xmlns:wp14="http://schemas.microsoft.com/office/word/2010/wordprocessingDrawing" xmlns:wp="http://schemas.openxmlformats.org/drawingml/2006/wordprocessingDrawing" xmlns:w10="urn:schemas-microsoft-com:office:word" xmlns:w="http://schemas.openxmlformats.org/wordprocessingml/2006/main" xmlns:w14="http://schemas.microsoft.com/office/word/2010/wordml" xmlns:wpg="http://schemas.microsoft.com/office/word/2010/wordprocessingGroup" xmlns:wpi="http://schemas.microsoft.com/office/word/2010/wordprocessingInk" xmlns:wne="http://schemas.microsoft.com/office/word/2006/wordml" xmlns:wps="http://schemas.microsoft.com/office/word/2010/wordprocessingShape" mc:Ignorable="w14 wp14">
   <w:p>
     <w:pPr>
       <w:pStyle w:val="Footer"/>
@@ -1813,7 +2071,7 @@
 </file>
 
 <file path=word/footnotes.xml><?xml version="1.0" encoding="utf-8"?>
-<w:footnotes xmlns:wpc="http://schemas.microsoft.com/office/word/2010/wordprocessingCanvas" xmlns:mo="http://schemas.microsoft.com/office/mac/office/2008/main" xmlns:mc="http://schemas.openxmlformats.org/markup-compatibility/2006" xmlns:mv="urn:schemas-microsoft-com:mac:vml" xmlns:o="urn:schemas-microsoft-com:office:office" xmlns:r="http://schemas.openxmlformats.org/officeDocument/2006/relationships" xmlns:m="http://schemas.openxmlformats.org/officeDocument/2006/math" xmlns:v="urn:schemas-microsoft-com:vml" xmlns:wp14="http://schemas.microsoft.com/office/word/2010/wordprocessingDrawing" xmlns:wp="http://schemas.openxmlformats.org/drawingml/2006/wordprocessingDrawing" xmlns:w10="urn:schemas-microsoft-com:office:word" xmlns:w="http://schemas.openxmlformats.org/wordprocessingml/2006/main" xmlns:w14="http://schemas.microsoft.com/office/word/2010/wordml" xmlns:wpg="http://schemas.microsoft.com/office/word/2010/wordprocessingGroup" xmlns:wpi="http://schemas.microsoft.com/office/word/2010/wordprocessingInk" xmlns:wne="http://schemas.microsoft.com/office/word/2006/wordml" xmlns:wps="http://schemas.microsoft.com/office/word/2010/wordprocessingShape" mc:Ignorable="w14 wp14">
+<w:footnotes xmlns:wpc="http://schemas.microsoft.com/office/word/2010/wordprocessingCanvas" xmlns:mc="http://schemas.openxmlformats.org/markup-compatibility/2006" xmlns:o="urn:schemas-microsoft-com:office:office" xmlns:r="http://schemas.openxmlformats.org/officeDocument/2006/relationships" xmlns:m="http://schemas.openxmlformats.org/officeDocument/2006/math" xmlns:v="urn:schemas-microsoft-com:vml" xmlns:wp14="http://schemas.microsoft.com/office/word/2010/wordprocessingDrawing" xmlns:wp="http://schemas.openxmlformats.org/drawingml/2006/wordprocessingDrawing" xmlns:w10="urn:schemas-microsoft-com:office:word" xmlns:w="http://schemas.openxmlformats.org/wordprocessingml/2006/main" xmlns:w14="http://schemas.microsoft.com/office/word/2010/wordml" xmlns:wpg="http://schemas.microsoft.com/office/word/2010/wordprocessingGroup" xmlns:wpi="http://schemas.microsoft.com/office/word/2010/wordprocessingInk" xmlns:wne="http://schemas.microsoft.com/office/word/2006/wordml" xmlns:wps="http://schemas.microsoft.com/office/word/2010/wordprocessingShape" mc:Ignorable="w14 wp14">
   <w:footnote w:type="separator" w:id="-1">
     <w:p>
       <w:r>
@@ -1832,7 +2090,7 @@
 </file>
 
 <file path=word/numbering.xml><?xml version="1.0" encoding="utf-8"?>
-<w:numbering xmlns:wpc="http://schemas.microsoft.com/office/word/2010/wordprocessingCanvas" xmlns:mo="http://schemas.microsoft.com/office/mac/office/2008/main" xmlns:mc="http://schemas.openxmlformats.org/markup-compatibility/2006" xmlns:mv="urn:schemas-microsoft-com:mac:vml" xmlns:o="urn:schemas-microsoft-com:office:office" xmlns:r="http://schemas.openxmlformats.org/officeDocument/2006/relationships" xmlns:m="http://schemas.openxmlformats.org/officeDocument/2006/math" xmlns:v="urn:schemas-microsoft-com:vml" xmlns:wp14="http://schemas.microsoft.com/office/word/2010/wordprocessingDrawing" xmlns:wp="http://schemas.openxmlformats.org/drawingml/2006/wordprocessingDrawing" xmlns:w10="urn:schemas-microsoft-com:office:word" xmlns:w="http://schemas.openxmlformats.org/wordprocessingml/2006/main" xmlns:w14="http://schemas.microsoft.com/office/word/2010/wordml" xmlns:wpg="http://schemas.microsoft.com/office/word/2010/wordprocessingGroup" xmlns:wpi="http://schemas.microsoft.com/office/word/2010/wordprocessingInk" xmlns:wne="http://schemas.microsoft.com/office/word/2006/wordml" xmlns:wps="http://schemas.microsoft.com/office/word/2010/wordprocessingShape" mc:Ignorable="w14 wp14">
+<w:numbering xmlns:wpc="http://schemas.microsoft.com/office/word/2010/wordprocessingCanvas" xmlns:mc="http://schemas.openxmlformats.org/markup-compatibility/2006" xmlns:o="urn:schemas-microsoft-com:office:office" xmlns:r="http://schemas.openxmlformats.org/officeDocument/2006/relationships" xmlns:m="http://schemas.openxmlformats.org/officeDocument/2006/math" xmlns:v="urn:schemas-microsoft-com:vml" xmlns:wp14="http://schemas.microsoft.com/office/word/2010/wordprocessingDrawing" xmlns:wp="http://schemas.openxmlformats.org/drawingml/2006/wordprocessingDrawing" xmlns:w10="urn:schemas-microsoft-com:office:word" xmlns:w="http://schemas.openxmlformats.org/wordprocessingml/2006/main" xmlns:w14="http://schemas.microsoft.com/office/word/2010/wordml" xmlns:wpg="http://schemas.microsoft.com/office/word/2010/wordprocessingGroup" xmlns:wpi="http://schemas.microsoft.com/office/word/2010/wordprocessingInk" xmlns:wne="http://schemas.microsoft.com/office/word/2006/wordml" xmlns:wps="http://schemas.microsoft.com/office/word/2010/wordprocessingShape" mc:Ignorable="w14 wp14">
   <w:abstractNum w:abstractNumId="0">
     <w:nsid w:val="32A34388"/>
     <w:multiLevelType w:val="hybridMultilevel"/>
@@ -1941,7 +2199,7 @@
     </w:rPrDefault>
     <w:pPrDefault/>
   </w:docDefaults>
-  <w:latentStyles w:defLockedState="0" w:defUIPriority="99" w:defSemiHidden="1" w:defUnhideWhenUsed="1" w:defQFormat="0" w:count="276">
+  <w:latentStyles w:defLockedState="0" w:defUIPriority="99" w:defSemiHidden="1" w:defUnhideWhenUsed="1" w:defQFormat="0" w:count="267">
     <w:lsdException w:name="Normal" w:semiHidden="0" w:uiPriority="0" w:unhideWhenUsed="0" w:qFormat="1"/>
     <w:lsdException w:name="heading 1" w:semiHidden="0" w:uiPriority="9" w:unhideWhenUsed="0" w:qFormat="1"/>
     <w:lsdException w:name="heading 2" w:uiPriority="9" w:qFormat="1"/>
@@ -2083,9 +2341,13 @@
   <w:style w:type="paragraph" w:default="1" w:styleId="Normal">
     <w:name w:val="Normal"/>
     <w:qFormat/>
-    <w:rsid w:val="001B4D7E"/>
-    <w:rPr>
-      <w:rFonts w:ascii="Times New Roman" w:hAnsi="Times New Roman"/>
+    <w:rsid w:val="002F6E0D"/>
+    <w:pPr>
+      <w:spacing w:after="200" w:line="276" w:lineRule="auto"/>
+    </w:pPr>
+    <w:rPr>
+      <w:sz w:val="22"/>
+      <w:szCs w:val="22"/>
     </w:rPr>
   </w:style>
   <w:style w:type="paragraph" w:styleId="Heading1">
@@ -2100,7 +2362,7 @@
     <w:pPr>
       <w:keepNext/>
       <w:keepLines/>
-      <w:spacing w:before="480"/>
+      <w:spacing w:before="480" w:after="0" w:line="240" w:lineRule="auto"/>
       <w:jc w:val="center"/>
       <w:outlineLvl w:val="0"/>
     </w:pPr>
@@ -2122,17 +2384,18 @@
     <w:uiPriority w:val="9"/>
     <w:unhideWhenUsed/>
     <w:qFormat/>
-    <w:rsid w:val="001B4D7E"/>
+    <w:rsid w:val="009A4310"/>
     <w:pPr>
       <w:keepNext/>
       <w:keepLines/>
-      <w:spacing w:before="200"/>
+      <w:spacing w:before="200" w:after="0" w:line="240" w:lineRule="auto"/>
       <w:outlineLvl w:val="1"/>
     </w:pPr>
     <w:rPr>
-      <w:rFonts w:eastAsiaTheme="majorEastAsia" w:cstheme="majorBidi"/>
+      <w:rFonts w:ascii="Times New Roman" w:eastAsiaTheme="majorEastAsia" w:hAnsi="Times New Roman" w:cstheme="majorBidi"/>
       <w:b/>
       <w:bCs/>
+      <w:sz w:val="24"/>
       <w:szCs w:val="26"/>
     </w:rPr>
   </w:style>
@@ -2149,7 +2412,7 @@
     <w:pPr>
       <w:keepNext/>
       <w:keepLines/>
-      <w:spacing w:before="200"/>
+      <w:spacing w:before="200" w:after="0" w:line="240" w:lineRule="auto"/>
       <w:outlineLvl w:val="2"/>
     </w:pPr>
     <w:rPr>
@@ -2157,6 +2420,7 @@
       <w:bCs/>
       <w:color w:val="000000" w:themeColor="text1"/>
       <w:sz w:val="28"/>
+      <w:szCs w:val="24"/>
     </w:rPr>
   </w:style>
   <w:style w:type="paragraph" w:styleId="Heading4">
@@ -2172,7 +2436,7 @@
     <w:pPr>
       <w:keepNext/>
       <w:keepLines/>
-      <w:spacing w:before="200"/>
+      <w:spacing w:before="200" w:after="0" w:line="240" w:lineRule="auto"/>
       <w:outlineLvl w:val="3"/>
     </w:pPr>
     <w:rPr>
@@ -2182,11 +2446,14 @@
       <w:i/>
       <w:iCs/>
       <w:color w:val="4F81BD" w:themeColor="accent1"/>
+      <w:sz w:val="24"/>
+      <w:szCs w:val="24"/>
     </w:rPr>
   </w:style>
   <w:style w:type="character" w:default="1" w:styleId="DefaultParagraphFont">
     <w:name w:val="Default Paragraph Font"/>
     <w:uiPriority w:val="1"/>
+    <w:semiHidden/>
     <w:unhideWhenUsed/>
   </w:style>
   <w:style w:type="table" w:default="1" w:styleId="TableNormal">
@@ -2231,7 +2498,7 @@
     <w:basedOn w:val="DefaultParagraphFont"/>
     <w:link w:val="Heading2"/>
     <w:uiPriority w:val="9"/>
-    <w:rsid w:val="001B4D7E"/>
+    <w:rsid w:val="009A4310"/>
     <w:rPr>
       <w:rFonts w:ascii="Times New Roman" w:eastAsiaTheme="majorEastAsia" w:hAnsi="Times New Roman" w:cstheme="majorBidi"/>
       <w:b/>
@@ -2273,6 +2540,14 @@
     <w:semiHidden/>
     <w:unhideWhenUsed/>
     <w:rsid w:val="00B11B3C"/>
+    <w:pPr>
+      <w:spacing w:after="0" w:line="240" w:lineRule="auto"/>
+    </w:pPr>
+    <w:rPr>
+      <w:rFonts w:ascii="Times New Roman" w:hAnsi="Times New Roman"/>
+      <w:sz w:val="24"/>
+      <w:szCs w:val="24"/>
+    </w:rPr>
   </w:style>
   <w:style w:type="character" w:customStyle="1" w:styleId="CommentTextChar">
     <w:name w:val="Comment Text Char"/>
@@ -2320,6 +2595,9 @@
     <w:semiHidden/>
     <w:unhideWhenUsed/>
     <w:rsid w:val="00B11B3C"/>
+    <w:pPr>
+      <w:spacing w:after="0" w:line="240" w:lineRule="auto"/>
+    </w:pPr>
     <w:rPr>
       <w:rFonts w:ascii="Lucida Grande" w:hAnsi="Lucida Grande" w:cs="Lucida Grande"/>
       <w:sz w:val="18"/>
@@ -2383,7 +2661,13 @@
         <w:tab w:val="center" w:pos="4320"/>
         <w:tab w:val="right" w:pos="8640"/>
       </w:tabs>
+      <w:spacing w:after="0" w:line="240" w:lineRule="auto"/>
     </w:pPr>
+    <w:rPr>
+      <w:rFonts w:ascii="Times New Roman" w:hAnsi="Times New Roman"/>
+      <w:sz w:val="24"/>
+      <w:szCs w:val="24"/>
+    </w:rPr>
   </w:style>
   <w:style w:type="character" w:customStyle="1" w:styleId="HeaderChar">
     <w:name w:val="Header Char"/>
@@ -2404,7 +2688,13 @@
         <w:tab w:val="center" w:pos="4320"/>
         <w:tab w:val="right" w:pos="8640"/>
       </w:tabs>
+      <w:spacing w:after="0" w:line="240" w:lineRule="auto"/>
     </w:pPr>
+    <w:rPr>
+      <w:rFonts w:ascii="Times New Roman" w:hAnsi="Times New Roman"/>
+      <w:sz w:val="24"/>
+      <w:szCs w:val="24"/>
+    </w:rPr>
   </w:style>
   <w:style w:type="character" w:customStyle="1" w:styleId="FooterChar">
     <w:name w:val="Footer Char"/>
@@ -2435,6 +2725,7 @@
       <w:numPr>
         <w:ilvl w:val="1"/>
       </w:numPr>
+      <w:spacing w:after="0" w:line="240" w:lineRule="auto"/>
     </w:pPr>
     <w:rPr>
       <w:rFonts w:asciiTheme="majorHAnsi" w:eastAsiaTheme="majorEastAsia" w:hAnsiTheme="majorHAnsi" w:cstheme="majorBidi"/>
@@ -2442,6 +2733,8 @@
       <w:iCs/>
       <w:color w:val="4F81BD" w:themeColor="accent1"/>
       <w:spacing w:val="15"/>
+      <w:sz w:val="24"/>
+      <w:szCs w:val="24"/>
     </w:rPr>
   </w:style>
   <w:style w:type="character" w:customStyle="1" w:styleId="SubtitleChar">
@@ -2458,11 +2751,34 @@
       <w:spacing w:val="15"/>
     </w:rPr>
   </w:style>
+  <w:style w:type="table" w:styleId="TableGrid">
+    <w:name w:val="Table Grid"/>
+    <w:basedOn w:val="TableNormal"/>
+    <w:uiPriority w:val="59"/>
+    <w:rsid w:val="009A4310"/>
+    <w:tblPr>
+      <w:tblInd w:w="0" w:type="dxa"/>
+      <w:tblBorders>
+        <w:top w:val="single" w:sz="4" w:space="0" w:color="auto"/>
+        <w:left w:val="single" w:sz="4" w:space="0" w:color="auto"/>
+        <w:bottom w:val="single" w:sz="4" w:space="0" w:color="auto"/>
+        <w:right w:val="single" w:sz="4" w:space="0" w:color="auto"/>
+        <w:insideH w:val="single" w:sz="4" w:space="0" w:color="auto"/>
+        <w:insideV w:val="single" w:sz="4" w:space="0" w:color="auto"/>
+      </w:tblBorders>
+      <w:tblCellMar>
+        <w:top w:w="0" w:type="dxa"/>
+        <w:left w:w="108" w:type="dxa"/>
+        <w:bottom w:w="0" w:type="dxa"/>
+        <w:right w:w="108" w:type="dxa"/>
+      </w:tblCellMar>
+    </w:tblPr>
+  </w:style>
 </w:styles>
 </file>
 
 <file path=word/stylesWithEffects.xml><?xml version="1.0" encoding="utf-8"?>
-<w:styles xmlns:wpc="http://schemas.microsoft.com/office/word/2010/wordprocessingCanvas" xmlns:mo="http://schemas.microsoft.com/office/mac/office/2008/main" xmlns:mc="http://schemas.openxmlformats.org/markup-compatibility/2006" xmlns:mv="urn:schemas-microsoft-com:mac:vml" xmlns:o="urn:schemas-microsoft-com:office:office" xmlns:r="http://schemas.openxmlformats.org/officeDocument/2006/relationships" xmlns:m="http://schemas.openxmlformats.org/officeDocument/2006/math" xmlns:v="urn:schemas-microsoft-com:vml" xmlns:wp14="http://schemas.microsoft.com/office/word/2010/wordprocessingDrawing" xmlns:wp="http://schemas.openxmlformats.org/drawingml/2006/wordprocessingDrawing" xmlns:w10="urn:schemas-microsoft-com:office:word" xmlns:w="http://schemas.openxmlformats.org/wordprocessingml/2006/main" xmlns:w14="http://schemas.microsoft.com/office/word/2010/wordml" xmlns:wpg="http://schemas.microsoft.com/office/word/2010/wordprocessingGroup" xmlns:wpi="http://schemas.microsoft.com/office/word/2010/wordprocessingInk" xmlns:wne="http://schemas.microsoft.com/office/word/2006/wordml" xmlns:wps="http://schemas.microsoft.com/office/word/2010/wordprocessingShape" mc:Ignorable="w14 wp14">
+<w:styles xmlns:wpc="http://schemas.microsoft.com/office/word/2010/wordprocessingCanvas" xmlns:mc="http://schemas.openxmlformats.org/markup-compatibility/2006" xmlns:o="urn:schemas-microsoft-com:office:office" xmlns:r="http://schemas.openxmlformats.org/officeDocument/2006/relationships" xmlns:m="http://schemas.openxmlformats.org/officeDocument/2006/math" xmlns:v="urn:schemas-microsoft-com:vml" xmlns:wp14="http://schemas.microsoft.com/office/word/2010/wordprocessingDrawing" xmlns:wp="http://schemas.openxmlformats.org/drawingml/2006/wordprocessingDrawing" xmlns:w10="urn:schemas-microsoft-com:office:word" xmlns:w="http://schemas.openxmlformats.org/wordprocessingml/2006/main" xmlns:w14="http://schemas.microsoft.com/office/word/2010/wordml" xmlns:wpg="http://schemas.microsoft.com/office/word/2010/wordprocessingGroup" xmlns:wpi="http://schemas.microsoft.com/office/word/2010/wordprocessingInk" xmlns:wne="http://schemas.microsoft.com/office/word/2006/wordml" xmlns:wps="http://schemas.microsoft.com/office/word/2010/wordprocessingShape" mc:Ignorable="w14 wp14">
   <w:docDefaults>
     <w:rPrDefault>
       <w:rPr>
@@ -2474,7 +2790,7 @@
     </w:rPrDefault>
     <w:pPrDefault/>
   </w:docDefaults>
-  <w:latentStyles w:defLockedState="0" w:defUIPriority="99" w:defSemiHidden="1" w:defUnhideWhenUsed="1" w:defQFormat="0" w:count="276">
+  <w:latentStyles w:defLockedState="0" w:defUIPriority="99" w:defSemiHidden="1" w:defUnhideWhenUsed="1" w:defQFormat="0" w:count="267">
     <w:lsdException w:name="Normal" w:semiHidden="0" w:uiPriority="0" w:unhideWhenUsed="0" w:qFormat="1"/>
     <w:lsdException w:name="heading 1" w:semiHidden="0" w:uiPriority="9" w:unhideWhenUsed="0" w:qFormat="1"/>
     <w:lsdException w:name="heading 2" w:uiPriority="9" w:qFormat="1"/>
@@ -2616,9 +2932,13 @@
   <w:style w:type="paragraph" w:default="1" w:styleId="Normal">
     <w:name w:val="Normal"/>
     <w:qFormat/>
-    <w:rsid w:val="001B4D7E"/>
-    <w:rPr>
-      <w:rFonts w:ascii="Times New Roman" w:hAnsi="Times New Roman"/>
+    <w:rsid w:val="002F6E0D"/>
+    <w:pPr>
+      <w:spacing w:after="200" w:line="276" w:lineRule="auto"/>
+    </w:pPr>
+    <w:rPr>
+      <w:sz w:val="22"/>
+      <w:szCs w:val="22"/>
     </w:rPr>
   </w:style>
   <w:style w:type="paragraph" w:styleId="Heading1">
@@ -2633,7 +2953,7 @@
     <w:pPr>
       <w:keepNext/>
       <w:keepLines/>
-      <w:spacing w:before="480"/>
+      <w:spacing w:before="480" w:after="0" w:line="240" w:lineRule="auto"/>
       <w:jc w:val="center"/>
       <w:outlineLvl w:val="0"/>
     </w:pPr>
@@ -2655,17 +2975,18 @@
     <w:uiPriority w:val="9"/>
     <w:unhideWhenUsed/>
     <w:qFormat/>
-    <w:rsid w:val="001B4D7E"/>
+    <w:rsid w:val="009A4310"/>
     <w:pPr>
       <w:keepNext/>
       <w:keepLines/>
-      <w:spacing w:before="200"/>
+      <w:spacing w:before="200" w:after="0" w:line="240" w:lineRule="auto"/>
       <w:outlineLvl w:val="1"/>
     </w:pPr>
     <w:rPr>
-      <w:rFonts w:eastAsiaTheme="majorEastAsia" w:cstheme="majorBidi"/>
+      <w:rFonts w:ascii="Times New Roman" w:eastAsiaTheme="majorEastAsia" w:hAnsi="Times New Roman" w:cstheme="majorBidi"/>
       <w:b/>
       <w:bCs/>
+      <w:sz w:val="24"/>
       <w:szCs w:val="26"/>
     </w:rPr>
   </w:style>
@@ -2682,7 +3003,7 @@
     <w:pPr>
       <w:keepNext/>
       <w:keepLines/>
-      <w:spacing w:before="200"/>
+      <w:spacing w:before="200" w:after="0" w:line="240" w:lineRule="auto"/>
       <w:outlineLvl w:val="2"/>
     </w:pPr>
     <w:rPr>
@@ -2690,6 +3011,7 @@
       <w:bCs/>
       <w:color w:val="000000" w:themeColor="text1"/>
       <w:sz w:val="28"/>
+      <w:szCs w:val="24"/>
     </w:rPr>
   </w:style>
   <w:style w:type="paragraph" w:styleId="Heading4">
@@ -2705,7 +3027,7 @@
     <w:pPr>
       <w:keepNext/>
       <w:keepLines/>
-      <w:spacing w:before="200"/>
+      <w:spacing w:before="200" w:after="0" w:line="240" w:lineRule="auto"/>
       <w:outlineLvl w:val="3"/>
     </w:pPr>
     <w:rPr>
@@ -2715,11 +3037,14 @@
       <w:i/>
       <w:iCs/>
       <w:color w:val="4F81BD" w:themeColor="accent1"/>
+      <w:sz w:val="24"/>
+      <w:szCs w:val="24"/>
     </w:rPr>
   </w:style>
   <w:style w:type="character" w:default="1" w:styleId="DefaultParagraphFont">
     <w:name w:val="Default Paragraph Font"/>
     <w:uiPriority w:val="1"/>
+    <w:semiHidden/>
     <w:unhideWhenUsed/>
   </w:style>
   <w:style w:type="table" w:default="1" w:styleId="TableNormal">
@@ -2764,7 +3089,7 @@
     <w:basedOn w:val="DefaultParagraphFont"/>
     <w:link w:val="Heading2"/>
     <w:uiPriority w:val="9"/>
-    <w:rsid w:val="001B4D7E"/>
+    <w:rsid w:val="009A4310"/>
     <w:rPr>
       <w:rFonts w:ascii="Times New Roman" w:eastAsiaTheme="majorEastAsia" w:hAnsi="Times New Roman" w:cstheme="majorBidi"/>
       <w:b/>
@@ -2806,6 +3131,14 @@
     <w:semiHidden/>
     <w:unhideWhenUsed/>
     <w:rsid w:val="00B11B3C"/>
+    <w:pPr>
+      <w:spacing w:after="0" w:line="240" w:lineRule="auto"/>
+    </w:pPr>
+    <w:rPr>
+      <w:rFonts w:ascii="Times New Roman" w:hAnsi="Times New Roman"/>
+      <w:sz w:val="24"/>
+      <w:szCs w:val="24"/>
+    </w:rPr>
   </w:style>
   <w:style w:type="character" w:customStyle="1" w:styleId="CommentTextChar">
     <w:name w:val="Comment Text Char"/>
@@ -2853,6 +3186,9 @@
     <w:semiHidden/>
     <w:unhideWhenUsed/>
     <w:rsid w:val="00B11B3C"/>
+    <w:pPr>
+      <w:spacing w:after="0" w:line="240" w:lineRule="auto"/>
+    </w:pPr>
     <w:rPr>
       <w:rFonts w:ascii="Lucida Grande" w:hAnsi="Lucida Grande" w:cs="Lucida Grande"/>
       <w:sz w:val="18"/>
@@ -2916,7 +3252,13 @@
         <w:tab w:val="center" w:pos="4320"/>
         <w:tab w:val="right" w:pos="8640"/>
       </w:tabs>
+      <w:spacing w:after="0" w:line="240" w:lineRule="auto"/>
     </w:pPr>
+    <w:rPr>
+      <w:rFonts w:ascii="Times New Roman" w:hAnsi="Times New Roman"/>
+      <w:sz w:val="24"/>
+      <w:szCs w:val="24"/>
+    </w:rPr>
   </w:style>
   <w:style w:type="character" w:customStyle="1" w:styleId="HeaderChar">
     <w:name w:val="Header Char"/>
@@ -2937,7 +3279,13 @@
         <w:tab w:val="center" w:pos="4320"/>
         <w:tab w:val="right" w:pos="8640"/>
       </w:tabs>
+      <w:spacing w:after="0" w:line="240" w:lineRule="auto"/>
     </w:pPr>
+    <w:rPr>
+      <w:rFonts w:ascii="Times New Roman" w:hAnsi="Times New Roman"/>
+      <w:sz w:val="24"/>
+      <w:szCs w:val="24"/>
+    </w:rPr>
   </w:style>
   <w:style w:type="character" w:customStyle="1" w:styleId="FooterChar">
     <w:name w:val="Footer Char"/>
@@ -2968,6 +3316,7 @@
       <w:numPr>
         <w:ilvl w:val="1"/>
       </w:numPr>
+      <w:spacing w:after="0" w:line="240" w:lineRule="auto"/>
     </w:pPr>
     <w:rPr>
       <w:rFonts w:asciiTheme="majorHAnsi" w:eastAsiaTheme="majorEastAsia" w:hAnsiTheme="majorHAnsi" w:cstheme="majorBidi"/>
@@ -2975,6 +3324,8 @@
       <w:iCs/>
       <w:color w:val="4F81BD" w:themeColor="accent1"/>
       <w:spacing w:val="15"/>
+      <w:sz w:val="24"/>
+      <w:szCs w:val="24"/>
     </w:rPr>
   </w:style>
   <w:style w:type="character" w:customStyle="1" w:styleId="SubtitleChar">
@@ -2990,6 +3341,29 @@
       <w:color w:val="4F81BD" w:themeColor="accent1"/>
       <w:spacing w:val="15"/>
     </w:rPr>
+  </w:style>
+  <w:style w:type="table" w:styleId="TableGrid">
+    <w:name w:val="Table Grid"/>
+    <w:basedOn w:val="TableNormal"/>
+    <w:uiPriority w:val="59"/>
+    <w:rsid w:val="009A4310"/>
+    <w:tblPr>
+      <w:tblInd w:w="0" w:type="dxa"/>
+      <w:tblBorders>
+        <w:top w:val="single" w:sz="4" w:space="0" w:color="auto"/>
+        <w:left w:val="single" w:sz="4" w:space="0" w:color="auto"/>
+        <w:bottom w:val="single" w:sz="4" w:space="0" w:color="auto"/>
+        <w:right w:val="single" w:sz="4" w:space="0" w:color="auto"/>
+        <w:insideH w:val="single" w:sz="4" w:space="0" w:color="auto"/>
+        <w:insideV w:val="single" w:sz="4" w:space="0" w:color="auto"/>
+      </w:tblBorders>
+      <w:tblCellMar>
+        <w:top w:w="0" w:type="dxa"/>
+        <w:left w:w="108" w:type="dxa"/>
+        <w:bottom w:w="0" w:type="dxa"/>
+        <w:right w:w="108" w:type="dxa"/>
+      </w:tblCellMar>
+    </w:tblPr>
   </w:style>
 </w:styles>
 </file>

</xml_diff>

<commit_message>
modified paper, added a conclusion, changed the title, corrected grammar
</commit_message>
<xml_diff>
--- a/paper/Automatic Quantification of White Matter Hyperintensity Volume.docx
+++ b/paper/Automatic Quantification of White Matter Hyperintensity Volume.docx
@@ -1,6 +1,6 @@
 
 <file path=word/document.xml><?xml version="1.0" encoding="utf-8"?>
-<w:document xmlns:wpc="http://schemas.microsoft.com/office/word/2010/wordprocessingCanvas" xmlns:mc="http://schemas.openxmlformats.org/markup-compatibility/2006" xmlns:o="urn:schemas-microsoft-com:office:office" xmlns:r="http://schemas.openxmlformats.org/officeDocument/2006/relationships" xmlns:m="http://schemas.openxmlformats.org/officeDocument/2006/math" xmlns:v="urn:schemas-microsoft-com:vml" xmlns:wp14="http://schemas.microsoft.com/office/word/2010/wordprocessingDrawing" xmlns:wp="http://schemas.openxmlformats.org/drawingml/2006/wordprocessingDrawing" xmlns:w10="urn:schemas-microsoft-com:office:word" xmlns:w="http://schemas.openxmlformats.org/wordprocessingml/2006/main" xmlns:w14="http://schemas.microsoft.com/office/word/2010/wordml" xmlns:wpg="http://schemas.microsoft.com/office/word/2010/wordprocessingGroup" xmlns:wpi="http://schemas.microsoft.com/office/word/2010/wordprocessingInk" xmlns:wne="http://schemas.microsoft.com/office/word/2006/wordml" xmlns:wps="http://schemas.microsoft.com/office/word/2010/wordprocessingShape" mc:Ignorable="w14 wp14">
+<w:document xmlns:wpc="http://schemas.microsoft.com/office/word/2010/wordprocessingCanvas" xmlns:mo="http://schemas.microsoft.com/office/mac/office/2008/main" xmlns:mc="http://schemas.openxmlformats.org/markup-compatibility/2006" xmlns:mv="urn:schemas-microsoft-com:mac:vml" xmlns:o="urn:schemas-microsoft-com:office:office" xmlns:r="http://schemas.openxmlformats.org/officeDocument/2006/relationships" xmlns:m="http://schemas.openxmlformats.org/officeDocument/2006/math" xmlns:v="urn:schemas-microsoft-com:vml" xmlns:wp14="http://schemas.microsoft.com/office/word/2010/wordprocessingDrawing" xmlns:wp="http://schemas.openxmlformats.org/drawingml/2006/wordprocessingDrawing" xmlns:w10="urn:schemas-microsoft-com:office:word" xmlns:w="http://schemas.openxmlformats.org/wordprocessingml/2006/main" xmlns:w14="http://schemas.microsoft.com/office/word/2010/wordml" xmlns:wpg="http://schemas.microsoft.com/office/word/2010/wordprocessingGroup" xmlns:wpi="http://schemas.microsoft.com/office/word/2010/wordprocessingInk" xmlns:wne="http://schemas.microsoft.com/office/word/2006/wordml" xmlns:wps="http://schemas.microsoft.com/office/word/2010/wordprocessingShape" mc:Ignorable="w14 wp14">
   <w:body>
     <w:p>
       <w:pPr>
@@ -10,56 +10,52 @@
           <w:sz w:val="32"/>
         </w:rPr>
       </w:pPr>
-      <w:commentRangeStart w:id="0"/>
       <w:r>
         <w:rPr>
           <w:rFonts w:ascii="Times New Roman" w:hAnsi="Times New Roman" w:cs="Times New Roman"/>
           <w:sz w:val="32"/>
         </w:rPr>
-        <w:t>Automatic</w:t>
-      </w:r>
-      <w:commentRangeEnd w:id="0"/>
-      <w:r>
-        <w:rPr>
-          <w:rStyle w:val="CommentReference"/>
-          <w:rFonts w:ascii="Times New Roman" w:eastAsiaTheme="minorEastAsia" w:hAnsi="Times New Roman" w:cstheme="minorBidi"/>
-          <w:bCs w:val="0"/>
-          <w:color w:val="auto"/>
-        </w:rPr>
-        <w:commentReference w:id="0"/>
+        <w:t>Computation</w:t>
       </w:r>
       <w:r>
         <w:rPr>
           <w:rFonts w:ascii="Times New Roman" w:hAnsi="Times New Roman" w:cs="Times New Roman"/>
           <w:sz w:val="32"/>
         </w:rPr>
-        <w:t xml:space="preserve"> quantification of white matter hyperintensity </w:t>
-      </w:r>
-      <w:commentRangeStart w:id="1"/>
+        <w:t>al</w:t>
+      </w:r>
+      <w:bookmarkStart w:id="0" w:name="_GoBack"/>
+      <w:bookmarkEnd w:id="0"/>
       <w:r>
         <w:rPr>
           <w:rFonts w:ascii="Times New Roman" w:hAnsi="Times New Roman" w:cs="Times New Roman"/>
           <w:sz w:val="32"/>
         </w:rPr>
-        <w:t>v</w:t>
+        <w:t xml:space="preserve"> q</w:t>
       </w:r>
       <w:r>
         <w:rPr>
           <w:rFonts w:ascii="Times New Roman" w:hAnsi="Times New Roman" w:cs="Times New Roman"/>
           <w:sz w:val="32"/>
         </w:rPr>
-        <w:t>olume</w:t>
-      </w:r>
-      <w:commentRangeEnd w:id="1"/>
-      <w:r>
-        <w:rPr>
-          <w:rStyle w:val="CommentReference"/>
-          <w:rFonts w:asciiTheme="minorHAnsi" w:eastAsiaTheme="minorEastAsia" w:hAnsiTheme="minorHAnsi" w:cstheme="minorBidi"/>
-          <w:bCs w:val="0"/>
-          <w:color w:val="auto"/>
-        </w:rPr>
-        <w:commentReference w:id="1"/>
-      </w:r>
+        <w:t xml:space="preserve">uantification of white matter </w:t>
+      </w:r>
+      <w:proofErr w:type="spellStart"/>
+      <w:r>
+        <w:rPr>
+          <w:rFonts w:ascii="Times New Roman" w:hAnsi="Times New Roman" w:cs="Times New Roman"/>
+          <w:sz w:val="32"/>
+        </w:rPr>
+        <w:t>hyperintensi</w:t>
+      </w:r>
+      <w:r>
+        <w:rPr>
+          <w:rFonts w:ascii="Times New Roman" w:hAnsi="Times New Roman" w:cs="Times New Roman"/>
+          <w:sz w:val="32"/>
+        </w:rPr>
+        <w:t>ties</w:t>
+      </w:r>
+      <w:proofErr w:type="spellEnd"/>
     </w:p>
     <w:p>
       <w:pPr>
@@ -105,12 +101,6 @@
         <w:rPr>
           <w:b/>
         </w:rPr>
-        <w:t xml:space="preserve"> </w:t>
-      </w:r>
-      <w:r>
-        <w:rPr>
-          <w:b/>
-        </w:rPr>
         <w:t>Deshpande</w:t>
       </w:r>
       <w:r>
@@ -126,8 +116,8 @@
         </w:rPr>
         <w:t>, Georg Deutsch, Ph.</w:t>
       </w:r>
+      <w:commentRangeStart w:id="1"/>
       <w:commentRangeStart w:id="2"/>
-      <w:commentRangeStart w:id="3"/>
       <w:r>
         <w:rPr>
           <w:b/>
@@ -141,20 +131,19 @@
         </w:rPr>
         <w:t>1</w:t>
       </w:r>
+      <w:commentRangeEnd w:id="1"/>
+      <w:r>
+        <w:rPr>
+          <w:rStyle w:val="CommentReference"/>
+        </w:rPr>
+        <w:commentReference w:id="1"/>
+      </w:r>
       <w:commentRangeEnd w:id="2"/>
       <w:r>
         <w:rPr>
           <w:rStyle w:val="CommentReference"/>
         </w:rPr>
         <w:commentReference w:id="2"/>
-      </w:r>
-      <w:commentRangeEnd w:id="3"/>
-      <w:r>
-        <w:rPr>
-          <w:rStyle w:val="CommentReference"/>
-          <w:rFonts w:ascii="Times New Roman" w:hAnsi="Times New Roman"/>
-        </w:rPr>
-        <w:commentReference w:id="3"/>
       </w:r>
       <w:r>
         <w:rPr>
@@ -181,8 +170,37 @@
     </w:p>
     <w:p/>
     <w:p>
-      <w:r>
-        <w:t>Hyperintensities in the neural white matter are areas of especially high contrast and are detectible by fluid attenuation magnetic resonance imaging(FLAIR). These hyperintense regions are associated with normal aging of the brain, but they can also indicate neurological diseases such as early dementia and Alzheimer’s.  Building upon earlier work, we develop a Python based software tool to automatically quantify the volume of hyperintense regions, providing information that can be used to aid researchers by giving anatomical data that they can correlate to patient diagnoses.  In order for our work to be more general and ported to other scanning hardware, we develop a semi-automatic calibration mechanism t</w:t>
+      <w:proofErr w:type="spellStart"/>
+      <w:r>
+        <w:t>Hyperintensities</w:t>
+      </w:r>
+      <w:proofErr w:type="spellEnd"/>
+      <w:r>
+        <w:t xml:space="preserve"> in the neural white matter are areas of especially high contrast and are detectible by fluid attenuation magnetic resonance </w:t>
+      </w:r>
+      <w:proofErr w:type="gramStart"/>
+      <w:r>
+        <w:t>imaging(</w:t>
+      </w:r>
+      <w:proofErr w:type="gramEnd"/>
+      <w:r>
+        <w:t xml:space="preserve">FLAIR). These </w:t>
+      </w:r>
+      <w:proofErr w:type="spellStart"/>
+      <w:r>
+        <w:t>hyperintense</w:t>
+      </w:r>
+      <w:proofErr w:type="spellEnd"/>
+      <w:r>
+        <w:t xml:space="preserve"> regions are associated with normal aging of the brain, but they can also indicate neurological diseases such as early dementia and Alzheimer’s.  Building upon earlier work, we develop a Python based software tool to automatically quantify the volume of </w:t>
+      </w:r>
+      <w:proofErr w:type="spellStart"/>
+      <w:r>
+        <w:t>hyperintense</w:t>
+      </w:r>
+      <w:proofErr w:type="spellEnd"/>
+      <w:r>
+        <w:t xml:space="preserve"> regions, providing information that can be used to aid researchers by giving anatomical data that they can correlate to patient diagnoses.  In order for our work to be more general and ported to other scanning hardware, we develop a semi-automatic calibration mechanism t</w:t>
       </w:r>
       <w:r>
         <w:t>hat leads to proper threshold</w:t>
@@ -203,8 +221,13 @@
         <w:t>, Python</w:t>
       </w:r>
       <w:r>
-        <w:t>, white matter hyperintensities</w:t>
-      </w:r>
+        <w:t xml:space="preserve">, white matter </w:t>
+      </w:r>
+      <w:proofErr w:type="spellStart"/>
+      <w:r>
+        <w:t>hyperintensities</w:t>
+      </w:r>
+      <w:proofErr w:type="spellEnd"/>
     </w:p>
     <w:p>
       <w:pPr>
@@ -233,7 +256,35 @@
         <w:rPr>
           <w:b/>
         </w:rPr>
-        <w:t>Multidisciplinary NeuroImaging Resource Core(MNIRC)</w:t>
+        <w:t xml:space="preserve">Multidisciplinary </w:t>
+      </w:r>
+      <w:proofErr w:type="spellStart"/>
+      <w:r>
+        <w:rPr>
+          <w:b/>
+        </w:rPr>
+        <w:t>NeuroImaging</w:t>
+      </w:r>
+      <w:proofErr w:type="spellEnd"/>
+      <w:r>
+        <w:rPr>
+          <w:b/>
+        </w:rPr>
+        <w:t xml:space="preserve"> Resource </w:t>
+      </w:r>
+      <w:proofErr w:type="gramStart"/>
+      <w:r>
+        <w:rPr>
+          <w:b/>
+        </w:rPr>
+        <w:t>Core(</w:t>
+      </w:r>
+      <w:proofErr w:type="gramEnd"/>
+      <w:r>
+        <w:rPr>
+          <w:b/>
+        </w:rPr>
+        <w:t>MNIRC)</w:t>
       </w:r>
       <w:r>
         <w:rPr>
@@ -339,14 +390,16 @@
       <w:r>
         <w:t xml:space="preserve">1.1 White matter </w:t>
       </w:r>
-      <w:commentRangeStart w:id="4"/>
+      <w:commentRangeStart w:id="3"/>
+      <w:proofErr w:type="spellStart"/>
       <w:r>
         <w:t>h</w:t>
       </w:r>
       <w:r>
         <w:t>yperintensities</w:t>
       </w:r>
-      <w:commentRangeEnd w:id="4"/>
+      <w:commentRangeEnd w:id="3"/>
+      <w:proofErr w:type="spellEnd"/>
       <w:r>
         <w:rPr>
           <w:rStyle w:val="CommentReference"/>
@@ -354,7 +407,7 @@
           <w:b w:val="0"/>
           <w:bCs w:val="0"/>
         </w:rPr>
-        <w:commentReference w:id="4"/>
+        <w:commentReference w:id="3"/>
       </w:r>
       <w:r>
         <w:t>:</w:t>
@@ -372,283 +425,354 @@
     <w:p>
       <w:r>
         <w:lastRenderedPageBreak/>
-        <w:t xml:space="preserve">White Matter Hyperintensities(WMH) are artifacts from MRI scans appearing as </w:t>
-      </w:r>
-      <w:commentRangeStart w:id="5"/>
+        <w:t xml:space="preserve">White Matter </w:t>
+      </w:r>
+      <w:proofErr w:type="spellStart"/>
+      <w:proofErr w:type="gramStart"/>
+      <w:r>
+        <w:t>Hyperintensities</w:t>
+      </w:r>
+      <w:proofErr w:type="spellEnd"/>
+      <w:r>
+        <w:t>(</w:t>
+      </w:r>
+      <w:proofErr w:type="gramEnd"/>
+      <w:r>
+        <w:t xml:space="preserve">WMH) are artifacts from MRI scans appearing as </w:t>
+      </w:r>
+      <w:commentRangeStart w:id="4"/>
       <w:r>
         <w:t>voxels</w:t>
       </w:r>
-      <w:commentRangeEnd w:id="5"/>
+      <w:commentRangeEnd w:id="4"/>
       <w:r>
         <w:rPr>
           <w:rStyle w:val="CommentReference"/>
         </w:rPr>
+        <w:commentReference w:id="4"/>
+      </w:r>
+      <w:r>
+        <w:t xml:space="preserve"> with extraordinarily high contrast in the white matter regions of the brain.  They are most detectable with fluid attenuation inversion </w:t>
+      </w:r>
+      <w:proofErr w:type="gramStart"/>
+      <w:r>
+        <w:t>recovery(</w:t>
+      </w:r>
+      <w:proofErr w:type="gramEnd"/>
+      <w:r>
+        <w:t>FLAIR) scans, and, while WMH regions correlate with the normal aging of the brain, they can also indicate, when appearing in excess, neurological and cognitive disorders.</w:t>
+      </w:r>
+    </w:p>
+    <w:p/>
+    <w:p>
+      <w:r>
+        <w:t xml:space="preserve">Researchers involved in a study of patients with symptoms of dementia or other cognitive impairments would be interested in whether there was an anatomical correlation with the diagnosis.  For this purpose, we have developed a </w:t>
+      </w:r>
+      <w:r>
+        <w:t xml:space="preserve">software tool to automatically quantify the volume of WMH artifacts in an MR scan.  Our tool gives the researchers the volume of the WMH for an entire </w:t>
+      </w:r>
+      <w:r>
+        <w:t>three-dimensional</w:t>
+      </w:r>
+      <w:r>
+        <w:t xml:space="preserve"> scan.  </w:t>
+      </w:r>
+    </w:p>
+    <w:p/>
+    <w:p>
+      <w:pPr>
+        <w:pStyle w:val="Heading2"/>
+      </w:pPr>
+      <w:r>
+        <w:t>1.2 Automatic d</w:t>
+      </w:r>
+      <w:r>
+        <w:t>etection of WMH</w:t>
+      </w:r>
+    </w:p>
+    <w:p/>
+    <w:p>
+      <w:r>
+        <w:t xml:space="preserve">Our software tool is based on previous work in the automatic detection of WMH regions </w:t>
+      </w:r>
+      <w:r>
+        <w:t>developed by</w:t>
+      </w:r>
+      <w:r>
+        <w:rPr>
+          <w:rStyle w:val="CommentReference"/>
+        </w:rPr>
         <w:commentReference w:id="5"/>
       </w:r>
       <w:r>
-        <w:t xml:space="preserve"> with extraordinarily high contrast in the white matter regions of the brain.  They are most detectable with fluid attenuation inversion recovery(FLAIR) scans, and, while WMH regions correlate with the normal aging of the brain, they can also indicate, when appearing in excess, neurological and cognitive disorders.</w:t>
+        <w:t>(</w:t>
+      </w:r>
+      <w:r>
+        <w:t>Hulsey 2008</w:t>
+      </w:r>
+      <w:r>
+        <w:t xml:space="preserve">)for a master’s thesis </w:t>
+      </w:r>
+      <w:r>
+        <w:t>and</w:t>
+      </w:r>
+      <w:r>
+        <w:t>provides</w:t>
+      </w:r>
+      <w:r>
+        <w:t xml:space="preserve"> a</w:t>
+      </w:r>
+      <w:r>
+        <w:t>n algorithm implemented with a</w:t>
+      </w:r>
+      <w:r>
+        <w:t xml:space="preserve"> bash based script</w:t>
+      </w:r>
+      <w:r>
+        <w:t>, calibrated to a particular scanner,</w:t>
+      </w:r>
+      <w:r>
+        <w:t xml:space="preserve"> that</w:t>
+      </w:r>
+      <w:r>
+        <w:t xml:space="preserve"> calls programs from the FSL suite of software</w:t>
+      </w:r>
+      <w:r>
+        <w:t>(</w:t>
+      </w:r>
+      <w:r>
+        <w:t xml:space="preserve">Smith </w:t>
+      </w:r>
+      <w:r>
+        <w:t xml:space="preserve">et. al, </w:t>
+      </w:r>
+      <w:r>
+        <w:t>2004</w:t>
+      </w:r>
+      <w:r>
+        <w:t xml:space="preserve">; </w:t>
+      </w:r>
+      <w:proofErr w:type="spellStart"/>
+      <w:r>
+        <w:t>Woolrich</w:t>
+      </w:r>
+      <w:r>
+        <w:t>et</w:t>
+      </w:r>
+      <w:proofErr w:type="spellEnd"/>
+      <w:r>
+        <w:t xml:space="preserve">. al., </w:t>
+      </w:r>
+      <w:r>
+        <w:t>2009</w:t>
+      </w:r>
+      <w:r>
+        <w:t xml:space="preserve">).  This approach uses MPRAGE images to develop a set of binary masks towards the </w:t>
+      </w:r>
+      <w:r>
+        <w:t xml:space="preserve">general </w:t>
+      </w:r>
+      <w:r>
+        <w:t xml:space="preserve">goal of isolating the white matter of the brain. As MPRAGE MR scans are inadequate for </w:t>
+      </w:r>
+      <w:r>
+        <w:t>delineating WMH, t</w:t>
+      </w:r>
+      <w:r>
+        <w:t xml:space="preserve">hese </w:t>
+      </w:r>
+      <w:r>
+        <w:t xml:space="preserve">generated </w:t>
+      </w:r>
+      <w:r>
+        <w:t xml:space="preserve">masks </w:t>
+      </w:r>
+      <w:r>
+        <w:t xml:space="preserve">are </w:t>
+      </w:r>
+      <w:proofErr w:type="spellStart"/>
+      <w:r>
+        <w:t>then</w:t>
+      </w:r>
+      <w:r>
+        <w:t>coregistered</w:t>
+      </w:r>
+      <w:proofErr w:type="spellEnd"/>
+      <w:r>
+        <w:t xml:space="preserve"> to the FLAIR</w:t>
+      </w:r>
+      <w:r>
+        <w:t xml:space="preserve"> image space.  </w:t>
       </w:r>
     </w:p>
     <w:p/>
     <w:p>
       <w:r>
-        <w:t xml:space="preserve">Researchers involved in a study of patients with symptoms of dementia or other cognitive impairments would be interested in whether there was an anatomical correlation with the diagnosis.  For this purpose, we have developed a </w:t>
-      </w:r>
-      <w:r>
-        <w:t xml:space="preserve">software tool to automatically quantify the volume of WMH artifacts in an MR scan.  Our tool gives the researchers the volume of the WMH for an entire </w:t>
-      </w:r>
-      <w:r>
-        <w:t>three-dimensional</w:t>
-      </w:r>
-      <w:r>
-        <w:t xml:space="preserve"> scan.  </w:t>
+        <w:t>Using the transformation matrix generated by the FSL tool FLIRT (</w:t>
+      </w:r>
+      <w:proofErr w:type="spellStart"/>
+      <w:r>
+        <w:t>Jenkinson</w:t>
+      </w:r>
+      <w:proofErr w:type="spellEnd"/>
+      <w:r>
+        <w:t xml:space="preserve"> and Smith, 2004)</w:t>
+      </w:r>
+      <w:r>
+        <w:t xml:space="preserve">, it generates FLIRT based masks from the MPRAGE binary masks.  Using the tool </w:t>
+      </w:r>
+      <w:proofErr w:type="spellStart"/>
+      <w:r>
+        <w:t>fslstats</w:t>
+      </w:r>
+      <w:proofErr w:type="spellEnd"/>
+      <w:r>
+        <w:t xml:space="preserve">, again part of the </w:t>
+      </w:r>
+      <w:r>
+        <w:t>FSL</w:t>
+      </w:r>
+      <w:r>
+        <w:t xml:space="preserve"> suite, it determines the mean and standard deviation o</w:t>
+      </w:r>
+      <w:r>
+        <w:t>f the contrast values for the peripheral cerebral white matter tissue.</w:t>
       </w:r>
     </w:p>
     <w:p/>
     <w:p>
+      <w:r>
+        <w:t xml:space="preserve">Once these values are acquired, Hulsey’s algorithm adds the mean to the standard deviation multiplied by </w:t>
+      </w:r>
+      <w:r>
+        <w:t>lower and upper</w:t>
+      </w:r>
+      <w:r>
+        <w:t xml:space="preserve"> thresholds, 3.0 and 3.5 in the original paper</w:t>
+      </w:r>
+      <w:r>
+        <w:t xml:space="preserve">, giving two values.  The upper threshold added to the mean multiplied by 3.5 is applied to the FLAIR cerebral tissue mask, and the lower threshold is likewise multiplied and applied to the entire FLAIR white matter mask generating two binary three dimensional images.  Hulsey adds the two together generating a single binary </w:t>
+      </w:r>
+      <w:r>
+        <w:t>three-dimensional scan containing the regions afflicted by WMH.</w:t>
+      </w:r>
+    </w:p>
+    <w:p/>
+    <w:p>
+      <w:r>
+        <w:t xml:space="preserve">There are many limitations in </w:t>
+      </w:r>
+      <w:r>
+        <w:t>Hulsey’s</w:t>
+      </w:r>
+      <w:r>
+        <w:t xml:space="preserve"> approach, the most prominent being that it is extremely time consuming as the </w:t>
+      </w:r>
+      <w:r>
+        <w:t xml:space="preserve">tools used in the algorithm are </w:t>
+      </w:r>
+      <w:r>
+        <w:t xml:space="preserve">computationally expensive </w:t>
+      </w:r>
+      <w:r>
+        <w:t>and must be run sequentially in the order given by the bash script.</w:t>
+      </w:r>
+      <w:r>
+        <w:t xml:space="preserve">  Hulsey’s approach is also inadequate w</w:t>
+      </w:r>
+      <w:r>
+        <w:t xml:space="preserve">hen applying it to new scanners.  We found that Hulsey’s values for upper and lower thresholds dramatically underestimated the extent of the WMH.  </w:t>
+      </w:r>
+      <w:r>
+        <w:t>In fact, running the script with the default values detected no WMH in even cases with extraordinarily obvious effected regions.  Furthermore, b</w:t>
+      </w:r>
+      <w:r>
+        <w:t xml:space="preserve">ecause of the computational cost of running the program, manually trying new threshold values to find the ideal for our scanning hardware was temporally prohibitive.  Lastly, we found that when we applied Hulsey’s algorithms to our scans, it detected erroneous regions, i.e., areas known not to be white matter, as WMH.  </w:t>
+      </w:r>
+    </w:p>
+    <w:p/>
+    <w:p>
       <w:pPr>
         <w:pStyle w:val="Heading2"/>
       </w:pPr>
       <w:r>
-        <w:t>1.2 Automatic Detection of WMH</w:t>
+        <w:t>1.3 Python approaches to neuroimaging</w:t>
       </w:r>
     </w:p>
     <w:p/>
     <w:p>
       <w:r>
-        <w:t xml:space="preserve">Our software tool is based on previous work in the automatic detection of WMH regions </w:t>
-      </w:r>
-      <w:r>
-        <w:t>developed by</w:t>
-      </w:r>
-      <w:r>
-        <w:rPr>
-          <w:rStyle w:val="CommentReference"/>
-        </w:rPr>
-        <w:commentReference w:id="6"/>
-      </w:r>
-      <w:r>
-        <w:t xml:space="preserve"> </w:t>
-      </w:r>
-      <w:r>
-        <w:t>(</w:t>
-      </w:r>
-      <w:r>
-        <w:t>Hulsey 2008</w:t>
-      </w:r>
-      <w:r>
-        <w:t>)</w:t>
-      </w:r>
-      <w:r>
-        <w:t xml:space="preserve"> </w:t>
-      </w:r>
-      <w:r>
-        <w:t xml:space="preserve">for a master’s thesis </w:t>
-      </w:r>
-      <w:r>
-        <w:t>and</w:t>
-      </w:r>
-      <w:r>
-        <w:t xml:space="preserve"> </w:t>
-      </w:r>
-      <w:r>
-        <w:t>provides</w:t>
-      </w:r>
-      <w:r>
-        <w:t xml:space="preserve"> a</w:t>
-      </w:r>
-      <w:r>
-        <w:t>n algorithm implemented with a</w:t>
-      </w:r>
-      <w:r>
-        <w:t xml:space="preserve"> bash based script</w:t>
-      </w:r>
-      <w:r>
-        <w:t>, calibrated to a particular scanner,</w:t>
-      </w:r>
-      <w:r>
-        <w:t xml:space="preserve"> that</w:t>
-      </w:r>
-      <w:r>
-        <w:t xml:space="preserve"> calls programs from the FSL suite of software</w:t>
-      </w:r>
-      <w:r>
-        <w:t xml:space="preserve"> </w:t>
-      </w:r>
-      <w:r>
-        <w:t>(</w:t>
-      </w:r>
-      <w:r>
-        <w:t xml:space="preserve">Smith </w:t>
-      </w:r>
-      <w:r>
-        <w:t xml:space="preserve">et. al, </w:t>
-      </w:r>
-      <w:r>
-        <w:t>2004</w:t>
-      </w:r>
-      <w:r>
-        <w:t xml:space="preserve">; </w:t>
-      </w:r>
-      <w:r>
-        <w:t xml:space="preserve">Woolrich </w:t>
-      </w:r>
-      <w:r>
-        <w:t xml:space="preserve">et. al., </w:t>
-      </w:r>
-      <w:r>
-        <w:t>2009</w:t>
-      </w:r>
-      <w:r>
-        <w:t xml:space="preserve">).  This approach uses MPRAGE images to develop a set of binary masks towards the </w:t>
-      </w:r>
-      <w:r>
-        <w:t xml:space="preserve">general </w:t>
-      </w:r>
-      <w:r>
-        <w:t xml:space="preserve">goal of isolating the white matter of the brain. As MPRAGE MR scans are inadequate for </w:t>
-      </w:r>
-      <w:r>
-        <w:t>delineating WMH, t</w:t>
-      </w:r>
-      <w:r>
-        <w:t xml:space="preserve">hese </w:t>
-      </w:r>
-      <w:r>
-        <w:t xml:space="preserve">generated </w:t>
-      </w:r>
-      <w:r>
-        <w:t xml:space="preserve">masks </w:t>
-      </w:r>
-      <w:r>
-        <w:t>are then</w:t>
-      </w:r>
-      <w:r>
-        <w:t xml:space="preserve"> coregistered to the FLAIR</w:t>
-      </w:r>
-      <w:r>
-        <w:t xml:space="preserve"> image space.  </w:t>
+        <w:t xml:space="preserve">Python is a multi-paradigm programming language that is increasingly being used in the sciences.  The primary attractions to Python are its power, brevity, ease of use, interactivity, the inclusiveness of its library, and the ease in which one can interact with third party modules.  A </w:t>
+      </w:r>
+      <w:r>
+        <w:t xml:space="preserve">Python based </w:t>
+      </w:r>
+      <w:r>
+        <w:t>suite of software</w:t>
+      </w:r>
+      <w:r>
+        <w:t>, NIPY,</w:t>
+      </w:r>
+      <w:r>
+        <w:t xml:space="preserve"> has been developed </w:t>
+      </w:r>
+      <w:r>
+        <w:t xml:space="preserve">to aid in neuroimaging with especial emphasis on fMRI analysis.  </w:t>
+      </w:r>
+      <w:proofErr w:type="spellStart"/>
+      <w:r>
+        <w:t>Nipype</w:t>
+      </w:r>
+      <w:proofErr w:type="spellEnd"/>
+      <w:r>
+        <w:t xml:space="preserve"> (</w:t>
+      </w:r>
+      <w:proofErr w:type="spellStart"/>
+      <w:r>
+        <w:t>Gorgolewski</w:t>
+      </w:r>
+      <w:proofErr w:type="spellEnd"/>
+      <w:r>
+        <w:t>, 2011) was developed under this suite and specializes in interfacing with existing neuroimaging software tools such as FSL</w:t>
+      </w:r>
+      <w:r>
+        <w:t xml:space="preserve">, SPM, and </w:t>
+      </w:r>
+      <w:proofErr w:type="spellStart"/>
+      <w:r>
+        <w:t>FreeSurfer</w:t>
+      </w:r>
+      <w:proofErr w:type="spellEnd"/>
+      <w:r>
+        <w:t xml:space="preserve">.  </w:t>
       </w:r>
     </w:p>
     <w:p/>
     <w:p>
-      <w:r>
-        <w:t>Using the transformation matrix generated by the FSL tool FLIRT (Jenkinson and Smith, 2004)</w:t>
-      </w:r>
-      <w:r>
-        <w:t xml:space="preserve">, it generates FLIRT based masks from the MPRAGE binary masks.  Using the tool fslstats, again part of the </w:t>
-      </w:r>
-      <w:r>
-        <w:t>FSL</w:t>
-      </w:r>
-      <w:r>
-        <w:t xml:space="preserve"> suite, it determines the mean and standard deviation o</w:t>
-      </w:r>
-      <w:r>
-        <w:t>f the contrast values for the peripheral cerebral white matter tissue.</w:t>
+      <w:proofErr w:type="spellStart"/>
+      <w:r>
+        <w:t>Nipype</w:t>
+      </w:r>
+      <w:proofErr w:type="spellEnd"/>
+      <w:r>
+        <w:t xml:space="preserve"> allows one to create a workflow, linking nodes together with the output of one being the input to another.  After a workflow is defined, it is run, and with each step, software artifacts are created and stored in the workflow directory, enabling one to </w:t>
+      </w:r>
+      <w:r>
+        <w:t>easily debug and validate an algorithm if necessary.</w:t>
       </w:r>
     </w:p>
     <w:p/>
     <w:p>
       <w:r>
-        <w:t xml:space="preserve">Once these values are acquired, Hulsey’s algorithm adds the mean to the standard deviation multiplied by </w:t>
-      </w:r>
-      <w:r>
-        <w:t>lower and upper</w:t>
-      </w:r>
-      <w:r>
-        <w:t xml:space="preserve"> thresholds, 3.0 and 3.5 in the original paper</w:t>
-      </w:r>
-      <w:r>
-        <w:t xml:space="preserve">, giving two values.  The upper threshold added to the mean multiplied by 3.5 is applied to the FLAIR cerebral tissue mask, and the lower threshold is likewise multiplied and applied to the entire FLAIR white matter mask generating two binary three dimensional images.  Hulsey adds the two together generating a single binary </w:t>
-      </w:r>
-      <w:r>
-        <w:t>three-dimensional scan containing the regions afflicted by WMH.</w:t>
-      </w:r>
-      <w:r>
-        <w:t xml:space="preserve"> </w:t>
-      </w:r>
-    </w:p>
-    <w:p/>
-    <w:p>
-      <w:r>
-        <w:lastRenderedPageBreak/>
-        <w:t xml:space="preserve">There are many limitations in </w:t>
-      </w:r>
-      <w:r>
-        <w:t>Hulsey’s</w:t>
-      </w:r>
-      <w:r>
-        <w:t xml:space="preserve"> approach, the most prominent being that it is extremely time consuming as the </w:t>
-      </w:r>
-      <w:r>
-        <w:t xml:space="preserve">tools used in the algorithm are </w:t>
-      </w:r>
-      <w:r>
-        <w:t xml:space="preserve">computationally expensive </w:t>
-      </w:r>
-      <w:r>
-        <w:t>and must be run sequentially in the order given by the bash script.</w:t>
-      </w:r>
-      <w:r>
-        <w:t xml:space="preserve">  Hulsey’s approach is also inadequate w</w:t>
-      </w:r>
-      <w:r>
-        <w:t xml:space="preserve">hen applying it to new scanners.  We found that Hulsey’s values for upper and lower thresholds dramatically underestimated the extent of the WMH.  </w:t>
-      </w:r>
-      <w:r>
-        <w:t>In fact, running the script with the default values detected no WMH in even cases with extraordinarily obvious effected regions.  Furthermore, b</w:t>
-      </w:r>
-      <w:r>
-        <w:t xml:space="preserve">ecause of the computational cost of running the program, manually trying new threshold values to find the ideal for our scanning hardware was temporally prohibitive.  Lastly, we found that when we applied Hulsey’s algorithms to our scans, it detected erroneous regions, i.e., areas known not to be white matter, as WMH.  </w:t>
-      </w:r>
-    </w:p>
-    <w:p/>
-    <w:p>
-      <w:pPr>
-        <w:pStyle w:val="Heading2"/>
-      </w:pPr>
-      <w:r>
-        <w:t>1.3 Python approaches to neuroimaging</w:t>
-      </w:r>
-    </w:p>
-    <w:p/>
-    <w:p>
-      <w:r>
-        <w:t xml:space="preserve">Python is a multi-paradigm programming language that is increasingly being used in the sciences.  The primary attractions to Python are its power, brevity, ease of use, interactivity, the inclusiveness of its library, and the ease in which one can interact with third party modules.  A </w:t>
-      </w:r>
-      <w:r>
-        <w:t xml:space="preserve">Python based </w:t>
-      </w:r>
-      <w:r>
-        <w:t>suite of software</w:t>
-      </w:r>
-      <w:r>
-        <w:t>, NIPY,</w:t>
-      </w:r>
-      <w:r>
-        <w:t xml:space="preserve"> has been developed </w:t>
-      </w:r>
-      <w:r>
-        <w:t>to aid in neuroimaging with especial emphasis on fMRI analysis.  Nipype (Gorgolewski, 2011) was developed under this suite and specializes in interfacing with existing neuroimaging software tools such as FSL</w:t>
-      </w:r>
-      <w:r>
-        <w:t xml:space="preserve">, SPM, and FreeSurfer.  </w:t>
-      </w:r>
-    </w:p>
-    <w:p/>
-    <w:p>
-      <w:r>
-        <w:t xml:space="preserve">Nipype allows one to create a workflow, linking nodes together with the output of one being the input to another.  After a workflow is defined, it is run, and with each step, software artifacts are created and stored in the workflow directory, enabling one to </w:t>
-      </w:r>
-      <w:r>
-        <w:t>easily debug and validate an algorithm if necessary.</w:t>
-      </w:r>
-    </w:p>
-    <w:p/>
-    <w:p>
-      <w:r>
-        <w:t xml:space="preserve">We also make use of the tool NiBabel, also in the NIPY suite that allows one to easily import images of a variety of types, e.g., NIFTI, which we use in </w:t>
+        <w:t xml:space="preserve">We also make use of the tool </w:t>
+      </w:r>
+      <w:proofErr w:type="spellStart"/>
+      <w:r>
+        <w:t>NiBabel</w:t>
+      </w:r>
+      <w:proofErr w:type="spellEnd"/>
+      <w:r>
+        <w:t xml:space="preserve">, also in the NIPY suite that allows one to easily import images of a variety of types, e.g., NIFTI, which we use in </w:t>
       </w:r>
       <w:r>
         <w:t>our volumetric analysis.</w:t>
@@ -662,6 +786,7 @@
         <w:pStyle w:val="Heading2"/>
       </w:pPr>
       <w:r>
+        <w:lastRenderedPageBreak/>
         <w:t>2 Methodology</w:t>
       </w:r>
     </w:p>
@@ -677,9 +802,23 @@
       <w:r>
         <w:t xml:space="preserve">See </w:t>
       </w:r>
+      <w:commentRangeStart w:id="6"/>
+      <w:r>
+        <w:t>these</w:t>
+      </w:r>
+      <w:commentRangeEnd w:id="6"/>
+      <w:r>
+        <w:rPr>
+          <w:rStyle w:val="CommentReference"/>
+        </w:rPr>
+        <w:commentReference w:id="6"/>
+      </w:r>
+      <w:r>
+        <w:t xml:space="preserve"> guidelines for figures:</w:t>
+      </w:r>
       <w:commentRangeStart w:id="7"/>
       <w:r>
-        <w:t>these</w:t>
+        <w:t>more</w:t>
       </w:r>
       <w:commentRangeEnd w:id="7"/>
       <w:r>
@@ -688,23 +827,6 @@
         </w:rPr>
         <w:commentReference w:id="7"/>
       </w:r>
-      <w:r>
-        <w:t xml:space="preserve"> guidelines for figures:</w:t>
-      </w:r>
-      <w:r>
-        <w:t xml:space="preserve"> </w:t>
-      </w:r>
-      <w:commentRangeStart w:id="8"/>
-      <w:r>
-        <w:t>more</w:t>
-      </w:r>
-      <w:commentRangeEnd w:id="8"/>
-      <w:r>
-        <w:rPr>
-          <w:rStyle w:val="CommentReference"/>
-        </w:rPr>
-        <w:commentReference w:id="8"/>
-      </w:r>
     </w:p>
     <w:p/>
     <w:p>
@@ -712,110 +834,238 @@
         <w:pStyle w:val="Heading2"/>
       </w:pPr>
       <w:r>
+        <w:t xml:space="preserve">2.1 </w:t>
+      </w:r>
+      <w:r>
+        <w:t>Context</w:t>
+      </w:r>
+    </w:p>
+    <w:p/>
+    <w:p>
+      <w:r>
+        <w:t xml:space="preserve">Our lab was contracted by an investigator in the department of psychology to study a potential anatomical correlation between patients who had been labeled with various cognitive </w:t>
+      </w:r>
+      <w:r>
+        <w:t xml:space="preserve">impairments such as early dementia.  </w:t>
+      </w:r>
+    </w:p>
+    <w:p/>
+    <w:p>
+      <w:r>
+        <w:t xml:space="preserve">We began our investigation by searching the literature to determine corollaries with </w:t>
+      </w:r>
+      <w:proofErr w:type="spellStart"/>
+      <w:r>
+        <w:t>neuro</w:t>
+      </w:r>
+      <w:proofErr w:type="spellEnd"/>
+      <w:r>
+        <w:t xml:space="preserve">-anatomy and cognition and found that WMH lesions can be prominently comorbid with cognitive decline.  </w:t>
+      </w:r>
+      <w:r>
+        <w:t xml:space="preserve">Literature reviewed includes (Gunning-Dixon and </w:t>
+      </w:r>
+      <w:proofErr w:type="spellStart"/>
+      <w:r>
+        <w:t>Raz</w:t>
+      </w:r>
+      <w:proofErr w:type="spellEnd"/>
+      <w:r>
+        <w:t xml:space="preserve">, 2000) which studies study the correlation of WMH with normal aging, excluding from their study patients with dementia or abnormal cognitive decline.  They do conclude however that the presence and extent of WMH is related to cognitive decline, primarily the reduction in processing speed, though they were unable to conclude that WMH artifacts have bearing on intelligence.  </w:t>
+      </w:r>
+    </w:p>
+    <w:p/>
+    <w:p>
+      <w:r>
+        <w:t>(</w:t>
+      </w:r>
+      <w:proofErr w:type="spellStart"/>
+      <w:r>
+        <w:t>DeCarli</w:t>
+      </w:r>
+      <w:proofErr w:type="spellEnd"/>
+      <w:r>
+        <w:t xml:space="preserve"> et. al., 2005) study subjects diagnosed with cognitive impairments and find that the WMH regions in a study of 55 subjects range in volume from 1.1 to 63 </w:t>
+      </w:r>
+      <w:proofErr w:type="spellStart"/>
+      <w:r>
+        <w:t>mL.</w:t>
+      </w:r>
+      <w:proofErr w:type="spellEnd"/>
+    </w:p>
+    <w:p/>
+    <w:p>
+      <w:r>
+        <w:t>(</w:t>
+      </w:r>
+      <w:proofErr w:type="spellStart"/>
+      <w:r>
+        <w:t>Yoshita</w:t>
+      </w:r>
+      <w:proofErr w:type="spellEnd"/>
+      <w:r>
+        <w:t xml:space="preserve"> et. al., 2006) study the relationship between WMH, normal aging, and mental impairments.  They too found a relationship between WMH volumes and age, but controlling for age, WMH extent was associated with diagnosis of mild cognitive impairment or Alzheimer’s disease.  </w:t>
+      </w:r>
+      <w:r>
+        <w:t xml:space="preserve">Furthermore, they note that the location of WMH, whether in the periventricular regions or in the deep white matter has implications in the correlation to diagnosis. </w:t>
+      </w:r>
+    </w:p>
+    <w:p/>
+    <w:p>
+      <w:pPr>
+        <w:pStyle w:val="Heading2"/>
+      </w:pPr>
+      <w:r>
+        <w:t>2.2 Python implementation</w:t>
+      </w:r>
+    </w:p>
+    <w:p/>
+    <w:p>
+      <w:r>
+        <w:t>We found Hulsey’s approach to WMH detection to be of li</w:t>
+      </w:r>
+      <w:r>
+        <w:t xml:space="preserve">mited use for our purposes.  In order to calibrate our system, we had to run the program with many different threshold </w:t>
+      </w:r>
+      <w:r>
         <w:lastRenderedPageBreak/>
-        <w:t xml:space="preserve">2.1 </w:t>
-      </w:r>
-      <w:r>
-        <w:t>Context</w:t>
+        <w:t>values representing the standard deviation that would demarcate WMH.  Furthermore, there was an additional problem with our scanning hard</w:t>
+      </w:r>
+      <w:r>
+        <w:t>ware;</w:t>
+      </w:r>
+      <w:r>
+        <w:t xml:space="preserve"> it produced very high contrast regions in areas known to be outside of the white matter, e.g., on the periphery of the brain.  </w:t>
       </w:r>
     </w:p>
     <w:p/>
     <w:p>
       <w:r>
-        <w:t xml:space="preserve">Our lab was contracted by an investigator in the department of psychology to study a potential anatomical correlation between patients who had been labeled with various cognitive </w:t>
-      </w:r>
-      <w:r>
-        <w:t xml:space="preserve">impairments such as early dementia.  </w:t>
+        <w:t xml:space="preserve">Hulsey’s program uses the bash shell to invoke software tools from the FSL suite.  This is a perfectly valid approach, but it is slow and completely linear, executing commands in the sequence given.  We made the decision to use a more robust programming language, Python, to develop a tool that could be later integrated into more complex, higher level programs.  </w:t>
       </w:r>
     </w:p>
     <w:p/>
     <w:p>
       <w:r>
-        <w:t xml:space="preserve">We began our investigation by searching the literature to determine corollaries with neuro-anatomy and cognition and found that WMH lesions can be prominently comorbid with cognitive decline.  </w:t>
-      </w:r>
-      <w:r>
-        <w:t xml:space="preserve">Literature reviewed includes (Gunning-Dixon and Raz, 2000) which studies study the correlation of WMH with normal aging, excluding from their study patients with dementia or abnormal cognitive decline.  They do conclude however that the presence and extent of WMH is related to cognitive decline, primarily the reduction in processing speed, though they were unable to conclude that WMH artifacts have bearing on intelligence.  </w:t>
+        <w:t xml:space="preserve">We use </w:t>
+      </w:r>
+      <w:proofErr w:type="spellStart"/>
+      <w:r>
+        <w:t>Nipype</w:t>
+      </w:r>
+      <w:proofErr w:type="spellEnd"/>
+      <w:r>
+        <w:t xml:space="preserve"> to create a workflow by linking nodes</w:t>
+      </w:r>
+      <w:r>
+        <w:t>,</w:t>
+      </w:r>
+      <w:r>
+        <w:t xml:space="preserve"> which interface to the FSL tools.  The nodes have defined dependencies, as is discussed in (</w:t>
+      </w:r>
+      <w:proofErr w:type="spellStart"/>
+      <w:r>
+        <w:t>Gorgolewski</w:t>
+      </w:r>
+      <w:proofErr w:type="spellEnd"/>
+      <w:r>
+        <w:t xml:space="preserve">, et. al., 2011), but aside from that, they can be run in any order as long as dependent nodes are executed later.  Furthermore, this approach has the benefit of generating software artifacts for each step in the workflow, i.e. output files that one can examine in order to </w:t>
+      </w:r>
+      <w:r>
+        <w:t>validate</w:t>
+      </w:r>
+      <w:r>
+        <w:t xml:space="preserve"> the algorithm.  This last </w:t>
+      </w:r>
+      <w:r>
+        <w:t>feature</w:t>
+      </w:r>
+      <w:r>
+        <w:t xml:space="preserve"> was very useful when we attempted to correct for erroneous WMH detection in non-white matter. </w:t>
       </w:r>
     </w:p>
     <w:p/>
     <w:p>
       <w:r>
-        <w:t xml:space="preserve">(DeCarli et. al., 2005) study subjects diagnosed with cognitive impairments and find that the WMH regions in a study of 55 subjects range in volume from 1.1 to 63 mL.  </w:t>
+        <w:t xml:space="preserve">Because of </w:t>
+      </w:r>
+      <w:r>
+        <w:t xml:space="preserve">these erroneous values in the non-white matter produced by our scanning hardware, it was initially difficult to get accurate volumes of the WMH.  To remedy this, we developed a MATLAB based </w:t>
+      </w:r>
+      <w:r>
+        <w:t>script that</w:t>
+      </w:r>
+      <w:r>
+        <w:t xml:space="preserve"> erodes the edges of the masks by a defined number of voxels in each direction.  This script was invoked from within the </w:t>
+      </w:r>
+      <w:proofErr w:type="spellStart"/>
+      <w:r>
+        <w:t>Nipype</w:t>
+      </w:r>
+      <w:proofErr w:type="spellEnd"/>
+      <w:r>
+        <w:t xml:space="preserve"> framework as an intermediary layer in the registration of the MPRAGE masks to FLAIR space.  Through this solution, no white matter was removed from the scans</w:t>
+      </w:r>
+      <w:r>
+        <w:t>,</w:t>
+      </w:r>
+      <w:r>
+        <w:t xml:space="preserve"> and we were able to get accurate values for the volume of the WMH.  </w:t>
       </w:r>
     </w:p>
     <w:p/>
     <w:p>
       <w:r>
-        <w:t xml:space="preserve">(Yoshita et. al., 2006) study the relationship between WMH, normal aging, and mental impairments.  They too found a relationship between WMH volumes and age, but controlling for age, WMH extent was associated with diagnosis of mild cognitive impairment or Alzheimer’s disease.  </w:t>
-      </w:r>
-      <w:r>
-        <w:t xml:space="preserve">Furthermore, they note that the location of WMH, whether in the periventricular regions or in the deep white matter has implications in the correlation to diagnosis. </w:t>
+        <w:t xml:space="preserve">The volume of the WMH is very dependent upon the defined threshold values, i.e. the standard deviations that, when surpassed by the voxel contrast value, would register the voxel as WMH.  It was necessary to develop a calibration mechanism to find the optimal values for the lower and upper standard deviation.  To do this, we created a </w:t>
+      </w:r>
+      <w:r>
+        <w:t>script that</w:t>
+      </w:r>
+      <w:r>
+        <w:t xml:space="preserve"> invoked our program repeatedly with different threshold values.  From the output of this, we created a set of montages for each set of threshold </w:t>
+      </w:r>
+      <w:r>
+        <w:t>variables</w:t>
+      </w:r>
+      <w:r>
+        <w:t xml:space="preserve"> that could be visually analyzed to determine the closest values that properly detect the WMH regions.</w:t>
       </w:r>
     </w:p>
     <w:p/>
     <w:p>
+      <w:r>
+        <w:lastRenderedPageBreak/>
+        <w:t xml:space="preserve">In adopting this tool to new hardware, it will be necessary to run this calibration script, and </w:t>
+      </w:r>
+      <w:r>
+        <w:t xml:space="preserve">someone familiar with WMH should study the resulting montages, preferably a board certified </w:t>
+      </w:r>
+      <w:proofErr w:type="spellStart"/>
+      <w:r>
+        <w:t>neuro-radiolgist</w:t>
+      </w:r>
+      <w:proofErr w:type="spellEnd"/>
+      <w:r>
+        <w:t xml:space="preserve">.  </w:t>
+      </w:r>
+    </w:p>
+    <w:p/>
+    <w:p>
       <w:pPr>
         <w:pStyle w:val="Heading2"/>
       </w:pPr>
       <w:r>
-        <w:t>2.2 Python implementation</w:t>
-      </w:r>
-    </w:p>
-    <w:p/>
-    <w:p>
-      <w:r>
-        <w:t>We found Hulsey’s approach to WMH detection to be of li</w:t>
-      </w:r>
-      <w:r>
-        <w:t xml:space="preserve">mited use for our purposes.  In order to calibrate our system, we had to run the program with many different threshold values representing the standard deviation that would demarcate WMH.  Furthermore, there was an additional problem with our scanning hardware, in that it produced very high contrast regions in areas known to be outside of the white matter, e.g., on the periphery of the brain.  </w:t>
-      </w:r>
-    </w:p>
-    <w:p/>
-    <w:p>
-      <w:r>
-        <w:lastRenderedPageBreak/>
-        <w:t xml:space="preserve">Hulsey’s program uses the bash shell to invoke software tools from the FSL suite.  This is a perfectly valid approach, but it is slow and completely linear, executing commands in the sequence given.  We made the decision to use a more robust programming language, Python, to develop a tool that could be later integrated into more complex, higher level programs.  </w:t>
-      </w:r>
-    </w:p>
-    <w:p/>
-    <w:p>
-      <w:r>
-        <w:t xml:space="preserve">We use Nipype to create a workflow by linking nodes which interface to the FSL tools.  The nodes have defined dependencies, as is discussed in (Gorgolewski, et. al., 2011), but aside from that, they can be run in any order as long as dependent nodes are executed later.  Furthermore, this approach has the benefit of generating software artifacts for each step in the workflow, i.e. output files that one can examine in order to verify the algorithm.  This last point was very useful when we attempted to correct for erroneous WMH detection in non-white matter. </w:t>
-      </w:r>
-    </w:p>
-    <w:p/>
-    <w:p>
-      <w:r>
-        <w:t xml:space="preserve">Because of </w:t>
-      </w:r>
-      <w:r>
-        <w:t xml:space="preserve">these erroneous values in the non-white matter produced by our scanning hardware, it was initially difficult to get accurate volumes of the WMH.  To remedy this, we developed a MATLAB based script which erodes the edges of the masks by a defined number of voxels in each direction.  This script was invoked from within the Nipype framework as an intermediary layer in the registration of the MPRAGE masks to FLAIR space.  Through this solution, no white matter was removed from the scans and we were able to get accurate values for the volume of the WMH.  </w:t>
-      </w:r>
-    </w:p>
-    <w:p/>
-    <w:p>
-      <w:r>
-        <w:t>The volume of the WMH is very dependent upon the defined threshold values, i.e. the standard deviations that, when surpassed by the voxel contrast value, would register the voxel as WMH.  It was necessary to develop a calibration mechanism to find the optimal values for the lower and upper standard deviation.  To do this, we created a script which invoked our program repeatedly with different threshold values.  From the output of this, we created a set of montages for each set of threshold values that could be visually analyzed to determine the closest values that properly detect the WMH regions.</w:t>
-      </w:r>
-    </w:p>
-    <w:p/>
-    <w:p>
-      <w:r>
-        <w:t xml:space="preserve">In adopting this tool to new hardware, it will be necessary to run this calibration script, and the resulting montages should be studied by someone familiar with WMH.  </w:t>
-      </w:r>
-    </w:p>
-    <w:p>
-      <w:pPr>
-        <w:pStyle w:val="Heading2"/>
-      </w:pPr>
-      <w:r>
         <w:t xml:space="preserve">3 </w:t>
       </w:r>
       <w:r>
         <w:t>Analysis</w:t>
       </w:r>
     </w:p>
-    <w:p/>
+    <w:p>
+      <w:pPr>
+        <w:pStyle w:val="NoSpacing"/>
+      </w:pPr>
+    </w:p>
     <w:p>
       <w:pPr>
         <w:pStyle w:val="Heading2"/>
@@ -843,7 +1093,6 @@
           </w:tcPr>
           <w:p>
             <w:r>
-              <w:lastRenderedPageBreak/>
               <w:t>Subject</w:t>
             </w:r>
           </w:p>
@@ -866,17 +1115,16 @@
             <w:r>
               <w:t xml:space="preserve">WMH </w:t>
             </w:r>
-            <w:commentRangeStart w:id="9"/>
+            <w:commentRangeStart w:id="8"/>
             <w:r>
               <w:t>Volume</w:t>
             </w:r>
-            <w:commentRangeEnd w:id="9"/>
+            <w:commentRangeEnd w:id="8"/>
             <w:r>
               <w:rPr>
                 <w:rStyle w:val="CommentReference"/>
-                <w:rFonts w:ascii="Times New Roman" w:hAnsi="Times New Roman"/>
               </w:rPr>
-              <w:commentReference w:id="9"/>
+              <w:commentReference w:id="8"/>
             </w:r>
           </w:p>
         </w:tc>
@@ -1034,11 +1282,14 @@
       <w:r>
         <w:t xml:space="preserve">3.2 Example </w:t>
       </w:r>
-      <w:commentRangeStart w:id="10"/>
-      <w:r>
-        <w:t>Images</w:t>
-      </w:r>
-      <w:commentRangeEnd w:id="10"/>
+      <w:r>
+        <w:t>i</w:t>
+      </w:r>
+      <w:commentRangeStart w:id="9"/>
+      <w:r>
+        <w:t>mages</w:t>
+      </w:r>
+      <w:commentRangeEnd w:id="9"/>
       <w:r>
         <w:rPr>
           <w:rStyle w:val="CommentReference"/>
@@ -1046,7 +1297,7 @@
           <w:b w:val="0"/>
           <w:bCs w:val="0"/>
         </w:rPr>
-        <w:commentReference w:id="10"/>
+        <w:commentReference w:id="9"/>
       </w:r>
     </w:p>
     <w:p/>
@@ -1080,16 +1331,33 @@
     <w:p/>
     <w:p>
       <w:r>
-        <w:t>(Gunning-Dixon and Raz, 2000</w:t>
+        <w:t xml:space="preserve">(Gunning-Dixon and </w:t>
+      </w:r>
+      <w:proofErr w:type="spellStart"/>
+      <w:r>
+        <w:t>Raz</w:t>
+      </w:r>
+      <w:proofErr w:type="spellEnd"/>
+      <w:r>
+        <w:t>, 2000</w:t>
       </w:r>
       <w:r>
         <w:t xml:space="preserve">; </w:t>
       </w:r>
-      <w:r>
-        <w:t>Yoshita et. al., 2006</w:t>
-      </w:r>
-      <w:r>
-        <w:t xml:space="preserve">) note that it is very difficult to differentiate between WMH lesions in the deep white matter and the periventricular area.  Our program quantifies the volume of the WMH in all of the white matter, including the peripheral mixed tissue.  Future work should concentrate on differentiating between these, as this data would be relevant for a researcher investigating anatomical relationships.  </w:t>
+      <w:proofErr w:type="spellStart"/>
+      <w:r>
+        <w:t>Yoshita</w:t>
+      </w:r>
+      <w:proofErr w:type="spellEnd"/>
+      <w:r>
+        <w:t xml:space="preserve"> et. al., 2006</w:t>
+      </w:r>
+      <w:r>
+        <w:t xml:space="preserve">) note that it is very difficult to differentiate between WMH lesions in the deep white matter and the periventricular area.  Our program quantifies the volume of the WMH in all of the white matter, including the peripheral mixed tissue.  Future work should concentrate on differentiating between </w:t>
+      </w:r>
+      <w:r>
+        <w:lastRenderedPageBreak/>
+        <w:t xml:space="preserve">these, as this data would be relevant for a researcher investigating anatomical relationships.  </w:t>
       </w:r>
     </w:p>
     <w:p/>
@@ -1098,101 +1366,77 @@
         <w:pStyle w:val="Heading2"/>
       </w:pPr>
       <w:r>
-        <w:t>4.2 Integrating into larger workflows</w:t>
+        <w:t>4.2 Integrating i</w:t>
+      </w:r>
+      <w:r>
+        <w:t>nto larger workflows</w:t>
       </w:r>
     </w:p>
     <w:p/>
     <w:p>
       <w:r>
-        <w:t xml:space="preserve">By using Python and Nipype, our tool can easily be extended and integrated into more sophisticated neuroimaging algorithms.  The detection of WMH volume levels is now possible, and other tools can make use of the output of our program. </w:t>
-      </w:r>
-    </w:p>
-    <w:p>
-      <w:pPr>
-        <w:tabs>
-          <w:tab w:val="left" w:pos="560"/>
-          <w:tab w:val="left" w:pos="1120"/>
-          <w:tab w:val="left" w:pos="1680"/>
-          <w:tab w:val="left" w:pos="2240"/>
-          <w:tab w:val="left" w:pos="2800"/>
-          <w:tab w:val="left" w:pos="3360"/>
-          <w:tab w:val="left" w:pos="3920"/>
-          <w:tab w:val="left" w:pos="4480"/>
-          <w:tab w:val="left" w:pos="5040"/>
-          <w:tab w:val="left" w:pos="5600"/>
-          <w:tab w:val="left" w:pos="6160"/>
-          <w:tab w:val="left" w:pos="6720"/>
-        </w:tabs>
-        <w:autoSpaceDE w:val="0"/>
-        <w:autoSpaceDN w:val="0"/>
-        <w:adjustRightInd w:val="0"/>
-        <w:spacing w:after="0" w:line="240" w:lineRule="auto"/>
-        <w:rPr>
-          <w:rFonts w:ascii="TrebuchetMS" w:hAnsi="TrebuchetMS" w:cs="TrebuchetMS"/>
-          <w:sz w:val="24"/>
-          <w:szCs w:val="24"/>
-        </w:rPr>
-      </w:pPr>
-      <w:bookmarkStart w:id="11" w:name="_GoBack"/>
-      <w:bookmarkEnd w:id="11"/>
-    </w:p>
-    <w:p>
-      <w:pPr>
-        <w:tabs>
-          <w:tab w:val="left" w:pos="560"/>
-          <w:tab w:val="left" w:pos="1120"/>
-          <w:tab w:val="left" w:pos="1680"/>
-          <w:tab w:val="left" w:pos="2240"/>
-          <w:tab w:val="left" w:pos="2800"/>
-          <w:tab w:val="left" w:pos="3360"/>
-          <w:tab w:val="left" w:pos="3920"/>
-          <w:tab w:val="left" w:pos="4480"/>
-          <w:tab w:val="left" w:pos="5040"/>
-          <w:tab w:val="left" w:pos="5600"/>
-          <w:tab w:val="left" w:pos="6160"/>
-          <w:tab w:val="left" w:pos="6720"/>
-        </w:tabs>
-        <w:autoSpaceDE w:val="0"/>
-        <w:autoSpaceDN w:val="0"/>
-        <w:adjustRightInd w:val="0"/>
-        <w:spacing w:after="0" w:line="240" w:lineRule="auto"/>
-        <w:ind w:left="400" w:hanging="400"/>
-        <w:rPr>
-          <w:rFonts w:ascii="TrebuchetMS" w:hAnsi="TrebuchetMS" w:cs="TrebuchetMS"/>
-          <w:sz w:val="24"/>
-          <w:szCs w:val="24"/>
-        </w:rPr>
-      </w:pPr>
-    </w:p>
-    <w:p>
-      <w:pPr>
-        <w:tabs>
-          <w:tab w:val="left" w:pos="560"/>
-          <w:tab w:val="left" w:pos="1120"/>
-          <w:tab w:val="left" w:pos="1680"/>
-          <w:tab w:val="left" w:pos="2240"/>
-          <w:tab w:val="left" w:pos="2800"/>
-          <w:tab w:val="left" w:pos="3360"/>
-          <w:tab w:val="left" w:pos="3920"/>
-          <w:tab w:val="left" w:pos="4480"/>
-          <w:tab w:val="left" w:pos="5040"/>
-          <w:tab w:val="left" w:pos="5600"/>
-          <w:tab w:val="left" w:pos="6160"/>
-          <w:tab w:val="left" w:pos="6720"/>
-        </w:tabs>
-        <w:autoSpaceDE w:val="0"/>
-        <w:autoSpaceDN w:val="0"/>
-        <w:adjustRightInd w:val="0"/>
-        <w:spacing w:after="0" w:line="240" w:lineRule="auto"/>
-        <w:ind w:left="400" w:hanging="400"/>
-        <w:rPr>
-          <w:rFonts w:ascii="TrebuchetMS" w:hAnsi="TrebuchetMS" w:cs="TrebuchetMS"/>
-          <w:sz w:val="24"/>
-          <w:szCs w:val="24"/>
-        </w:rPr>
-      </w:pPr>
-    </w:p>
-    <w:p/>
+        <w:t xml:space="preserve">By using Python and </w:t>
+      </w:r>
+      <w:proofErr w:type="spellStart"/>
+      <w:r>
+        <w:t>Nipype</w:t>
+      </w:r>
+      <w:proofErr w:type="spellEnd"/>
+      <w:r>
+        <w:t xml:space="preserve">, our tool can easily be extended and integrated into more sophisticated neuroimaging algorithms.  The detection of WMH volume levels is now possible, and other tools can make use of the output of our program. </w:t>
+      </w:r>
+      <w:r>
+        <w:t>Furthermore, through the use of third-party Python tools, we can interface with, for example, patient databases on servers by either using Python's native networking APIs or one of the specialized tools that have been developed for health systems information.</w:t>
+      </w:r>
+    </w:p>
+    <w:p>
+      <w:pPr>
+        <w:pStyle w:val="Heading2"/>
+      </w:pPr>
+      <w:r>
+        <w:t xml:space="preserve">Conclusion </w:t>
+      </w:r>
+    </w:p>
+    <w:p>
+      <w:r>
+        <w:t xml:space="preserve">The detection of white matter </w:t>
+      </w:r>
+      <w:proofErr w:type="spellStart"/>
+      <w:r>
+        <w:t>hyperintensities</w:t>
+      </w:r>
+      <w:proofErr w:type="spellEnd"/>
+      <w:r>
+        <w:t xml:space="preserve"> is important to the work of researchers wishing to find anatomical correlations to </w:t>
+      </w:r>
+      <w:r>
+        <w:t>neurological disorders</w:t>
+      </w:r>
+      <w:r>
+        <w:t>.  Much research has been done on</w:t>
+      </w:r>
+      <w:r>
+        <w:t xml:space="preserve"> the interplay between WMH, aging, and cognitive disease. It has been shown that WMH correlates highly with mental impairments, and by automating the detection of these </w:t>
+      </w:r>
+      <w:proofErr w:type="spellStart"/>
+      <w:r>
+        <w:t>hyperintensities</w:t>
+      </w:r>
+      <w:proofErr w:type="spellEnd"/>
+      <w:r>
+        <w:t>, researchers are enabled to better understand the maladies afflicting their patients.</w:t>
+      </w:r>
+    </w:p>
+    <w:p>
+      <w:r>
+        <w:t xml:space="preserve">We have successfully implemented Hulsey’s algorithm, making improvements in enabling it to work on disparate hardware through the use of calibration tools.  Furthermore, one can integrate our work into larger frameworks, further adding value to the Python-based approach.  </w:t>
+      </w:r>
+    </w:p>
+    <w:p>
+      <w:r>
+        <w:t xml:space="preserve">We can conclude our paper by stating that Python has made our workflow more efficient, and has enabled us to implement Hulsey’s algorithm in a more robust manner.  </w:t>
+      </w:r>
+    </w:p>
     <w:sectPr>
       <w:footerReference w:type="default" r:id="rId9"/>
       <w:pgSz w:w="12240" w:h="15840"/>
@@ -1205,40 +1449,8 @@
 </file>
 
 <file path=word/comments.xml><?xml version="1.0" encoding="utf-8"?>
-<w:comments xmlns:wpc="http://schemas.microsoft.com/office/word/2010/wordprocessingCanvas" xmlns:mc="http://schemas.openxmlformats.org/markup-compatibility/2006" xmlns:o="urn:schemas-microsoft-com:office:office" xmlns:r="http://schemas.openxmlformats.org/officeDocument/2006/relationships" xmlns:m="http://schemas.openxmlformats.org/officeDocument/2006/math" xmlns:v="urn:schemas-microsoft-com:vml" xmlns:wp14="http://schemas.microsoft.com/office/word/2010/wordprocessingDrawing" xmlns:wp="http://schemas.openxmlformats.org/drawingml/2006/wordprocessingDrawing" xmlns:w10="urn:schemas-microsoft-com:office:word" xmlns:w="http://schemas.openxmlformats.org/wordprocessingml/2006/main" xmlns:w14="http://schemas.microsoft.com/office/word/2010/wordml" xmlns:wpg="http://schemas.microsoft.com/office/word/2010/wordprocessingGroup" xmlns:wpi="http://schemas.microsoft.com/office/word/2010/wordprocessingInk" xmlns:wne="http://schemas.microsoft.com/office/word/2006/wordml" xmlns:wps="http://schemas.microsoft.com/office/word/2010/wordprocessingShape" mc:Ignorable="w14 wp14">
-  <w:comment w:id="0" w:author="bobby" w:date="2011-10-01T19:18:00Z" w:initials="b">
-    <w:p>
-      <w:pPr>
-        <w:pStyle w:val="CommentText"/>
-      </w:pPr>
-      <w:r>
-        <w:rPr>
-          <w:rStyle w:val="CommentReference"/>
-        </w:rPr>
-        <w:annotationRef/>
-      </w:r>
-      <w:r>
-        <w:t>I’ve put the publication guidelines in the repository in the papers directory.</w:t>
-      </w:r>
-    </w:p>
-  </w:comment>
-  <w:comment w:id="1" w:author="bobby" w:date="2011-10-01T19:03:00Z" w:initials="b">
-    <w:p>
-      <w:pPr>
-        <w:pStyle w:val="CommentText"/>
-      </w:pPr>
-      <w:r>
-        <w:rPr>
-          <w:rStyle w:val="CommentReference"/>
-        </w:rPr>
-        <w:annotationRef/>
-      </w:r>
-      <w:r>
-        <w:t>Publication guidelines say capitalize only the first letter of title. Use 16 point times new Roman</w:t>
-      </w:r>
-    </w:p>
-  </w:comment>
-  <w:comment w:id="2" w:author="bobby" w:date="2011-10-01T21:22:00Z" w:initials="b">
+<w:comments xmlns:wpc="http://schemas.microsoft.com/office/word/2010/wordprocessingCanvas" xmlns:mo="http://schemas.microsoft.com/office/mac/office/2008/main" xmlns:mc="http://schemas.openxmlformats.org/markup-compatibility/2006" xmlns:mv="urn:schemas-microsoft-com:mac:vml" xmlns:o="urn:schemas-microsoft-com:office:office" xmlns:r="http://schemas.openxmlformats.org/officeDocument/2006/relationships" xmlns:m="http://schemas.openxmlformats.org/officeDocument/2006/math" xmlns:v="urn:schemas-microsoft-com:vml" xmlns:wp14="http://schemas.microsoft.com/office/word/2010/wordprocessingDrawing" xmlns:wp="http://schemas.openxmlformats.org/drawingml/2006/wordprocessingDrawing" xmlns:w10="urn:schemas-microsoft-com:office:word" xmlns:w="http://schemas.openxmlformats.org/wordprocessingml/2006/main" xmlns:w14="http://schemas.microsoft.com/office/word/2010/wordml" xmlns:wpg="http://schemas.microsoft.com/office/word/2010/wordprocessingGroup" xmlns:wpi="http://schemas.microsoft.com/office/word/2010/wordprocessingInk" xmlns:wne="http://schemas.microsoft.com/office/word/2006/wordml" xmlns:wps="http://schemas.microsoft.com/office/word/2010/wordprocessingShape" mc:Ignorable="w14 wp14">
+  <w:comment w:id="1" w:author="bobby" w:date="2011-10-01T21:22:00Z" w:initials="b">
     <w:p>
       <w:pPr>
         <w:pStyle w:val="Heading4"/>
@@ -1266,15 +1478,10 @@
           <w:szCs w:val="21"/>
           <w:shd w:val="clear" w:color="auto" w:fill="FFFFFF"/>
         </w:rPr>
-        <w:t>From Frontiers in Neuroinformatics</w:t>
-      </w:r>
-    </w:p>
-    <w:p/>
-    <w:p>
-      <w:pPr>
-        <w:pStyle w:val="Heading4"/>
-        <w:spacing w:before="0" w:after="225" w:line="300" w:lineRule="atLeast"/>
-        <w:textAlignment w:val="baseline"/>
+        <w:t xml:space="preserve">From Frontiers in </w:t>
+      </w:r>
+      <w:proofErr w:type="spellStart"/>
+      <w:r>
         <w:rPr>
           <w:rFonts w:ascii="Lucida Grande" w:eastAsia="Times New Roman" w:hAnsi="Lucida Grande" w:cs="Lucida Grande"/>
           <w:color w:val="3E3D40"/>
@@ -1282,8 +1489,16 @@
           <w:szCs w:val="21"/>
           <w:shd w:val="clear" w:color="auto" w:fill="FFFFFF"/>
         </w:rPr>
-      </w:pPr>
-      <w:r>
+        <w:t>Neuroinformatics</w:t>
+      </w:r>
+      <w:proofErr w:type="spellEnd"/>
+    </w:p>
+    <w:p/>
+    <w:p>
+      <w:pPr>
+        <w:pStyle w:val="Heading4"/>
+        <w:spacing w:before="0" w:after="225" w:line="300" w:lineRule="atLeast"/>
+        <w:textAlignment w:val="baseline"/>
         <w:rPr>
           <w:rFonts w:ascii="Lucida Grande" w:eastAsia="Times New Roman" w:hAnsi="Lucida Grande" w:cs="Lucida Grande"/>
           <w:color w:val="3E3D40"/>
@@ -1291,6 +1506,15 @@
           <w:szCs w:val="21"/>
           <w:shd w:val="clear" w:color="auto" w:fill="FFFFFF"/>
         </w:rPr>
+      </w:pPr>
+      <w:r>
+        <w:rPr>
+          <w:rFonts w:ascii="Lucida Grande" w:eastAsia="Times New Roman" w:hAnsi="Lucida Grande" w:cs="Lucida Grande"/>
+          <w:color w:val="3E3D40"/>
+          <w:sz w:val="21"/>
+          <w:szCs w:val="21"/>
+          <w:shd w:val="clear" w:color="auto" w:fill="FFFFFF"/>
+        </w:rPr>
         <w:t>Methods</w:t>
       </w:r>
     </w:p>
@@ -1310,7 +1534,7 @@
       </w:r>
     </w:p>
   </w:comment>
-  <w:comment w:id="3" w:author="Windows User" w:date="2011-10-03T09:20:00Z" w:initials="WU">
+  <w:comment w:id="2" w:author="Windows User" w:date="2011-10-03T09:20:00Z" w:initials="WU">
     <w:p>
       <w:pPr>
         <w:pStyle w:val="CommentText"/>
@@ -1322,11 +1546,19 @@
         <w:annotationRef/>
       </w:r>
       <w:r>
-        <w:t>If we use the data from Marson’s study, does he need to be a coauthor?</w:t>
+        <w:t xml:space="preserve">If we use the data from </w:t>
+      </w:r>
+      <w:proofErr w:type="spellStart"/>
+      <w:r>
+        <w:t>Marson’s</w:t>
+      </w:r>
+      <w:proofErr w:type="spellEnd"/>
+      <w:r>
+        <w:t xml:space="preserve"> study, does he need to be a coauthor?</w:t>
       </w:r>
     </w:p>
   </w:comment>
-  <w:comment w:id="4" w:author="bobby" w:date="2011-10-01T19:16:00Z" w:initials="b">
+  <w:comment w:id="3" w:author="bobby" w:date="2011-10-01T19:16:00Z" w:initials="b">
     <w:p>
       <w:pPr>
         <w:pStyle w:val="CommentText"/>
@@ -1342,7 +1574,7 @@
       </w:r>
     </w:p>
   </w:comment>
-  <w:comment w:id="5" w:author="bobby" w:date="2011-10-01T19:17:00Z" w:initials="b">
+  <w:comment w:id="4" w:author="bobby" w:date="2011-10-01T19:17:00Z" w:initials="b">
     <w:p>
       <w:pPr>
         <w:pStyle w:val="CommentText"/>
@@ -1358,7 +1590,7 @@
       </w:r>
     </w:p>
   </w:comment>
-  <w:comment w:id="6" w:author="bobby" w:date="2011-10-01T19:21:00Z" w:initials="b">
+  <w:comment w:id="5" w:author="bobby" w:date="2011-10-01T19:21:00Z" w:initials="b">
     <w:p>
       <w:pPr>
         <w:pStyle w:val="CommentText"/>
@@ -1382,8 +1614,13 @@
       <w:pPr>
         <w:pStyle w:val="CommentText"/>
       </w:pPr>
-      <w:r>
-        <w:t>followed by the year</w:t>
+      <w:proofErr w:type="gramStart"/>
+      <w:r>
+        <w:t>followed</w:t>
+      </w:r>
+      <w:proofErr w:type="gramEnd"/>
+      <w:r>
+        <w:t xml:space="preserve"> by the year</w:t>
       </w:r>
     </w:p>
     <w:p>
@@ -1421,16 +1658,26 @@
       <w:pPr>
         <w:pStyle w:val="CommentText"/>
       </w:pPr>
-      <w:r>
-        <w:t xml:space="preserve">Sondheimer, N., and Lindquist, S. (2000). Rnq1: an epigenetic modifier of protein </w:t>
-      </w:r>
-    </w:p>
-    <w:p>
-      <w:pPr>
-        <w:pStyle w:val="CommentText"/>
-      </w:pPr>
-      <w:r>
-        <w:t xml:space="preserve">function in yeast. Mol. Cell 5, 163-172. </w:t>
+      <w:proofErr w:type="spellStart"/>
+      <w:r>
+        <w:t>Sondheimer</w:t>
+      </w:r>
+      <w:proofErr w:type="spellEnd"/>
+      <w:r>
+        <w:t xml:space="preserve">, N., and Lindquist, S. (2000). Rnq1: an epigenetic modifier of protein </w:t>
+      </w:r>
+    </w:p>
+    <w:p>
+      <w:pPr>
+        <w:pStyle w:val="CommentText"/>
+      </w:pPr>
+      <w:proofErr w:type="gramStart"/>
+      <w:r>
+        <w:t>function</w:t>
+      </w:r>
+      <w:proofErr w:type="gramEnd"/>
+      <w:r>
+        <w:t xml:space="preserve"> in yeast. Mol. Cell 5, 163-172. </w:t>
       </w:r>
     </w:p>
     <w:p>
@@ -1451,7 +1698,15 @@
         <w:pStyle w:val="CommentText"/>
       </w:pPr>
       <w:r>
-        <w:t xml:space="preserve">Sorenson, P. W., and Caprio, J. C. (1998). "Chemoreception," in The Physiology of </w:t>
+        <w:t xml:space="preserve">Sorenson, P. W., and </w:t>
+      </w:r>
+      <w:proofErr w:type="spellStart"/>
+      <w:r>
+        <w:t>Caprio</w:t>
+      </w:r>
+      <w:proofErr w:type="spellEnd"/>
+      <w:r>
+        <w:t xml:space="preserve">, J. C. (1998). "Chemoreception," in The Physiology of </w:t>
       </w:r>
     </w:p>
     <w:p>
@@ -1480,7 +1735,23 @@
         <w:pStyle w:val="CommentText"/>
       </w:pPr>
       <w:r>
-        <w:t xml:space="preserve">Cowan, W. M., Jessell, T. M., and Zipursky, S. L. (1997). Molecular and Cellular </w:t>
+        <w:t xml:space="preserve">Cowan, W. M., </w:t>
+      </w:r>
+      <w:proofErr w:type="spellStart"/>
+      <w:r>
+        <w:t>Jessell</w:t>
+      </w:r>
+      <w:proofErr w:type="spellEnd"/>
+      <w:r>
+        <w:t xml:space="preserve">, T. M., and </w:t>
+      </w:r>
+      <w:proofErr w:type="spellStart"/>
+      <w:r>
+        <w:t>Zipursky</w:t>
+      </w:r>
+      <w:proofErr w:type="spellEnd"/>
+      <w:r>
+        <w:t xml:space="preserve">, S. L. (1997). Molecular and Cellular </w:t>
       </w:r>
     </w:p>
     <w:p>
@@ -1518,7 +1789,7 @@
       </w:r>
     </w:p>
   </w:comment>
-  <w:comment w:id="7" w:author="bobby" w:date="2011-10-01T19:37:00Z" w:initials="b">
+  <w:comment w:id="6" w:author="bobby" w:date="2011-10-01T19:37:00Z" w:initials="b">
     <w:p>
       <w:pPr>
         <w:pStyle w:val="CommentText"/>
@@ -1562,21 +1833,31 @@
       <w:pPr>
         <w:pStyle w:val="CommentText"/>
       </w:pPr>
-      <w:r>
-        <w:t xml:space="preserve">sure that permission has been obtained for use of copyrighted material from other </w:t>
-      </w:r>
-    </w:p>
-    <w:p>
-      <w:pPr>
-        <w:pStyle w:val="CommentText"/>
-      </w:pPr>
-    </w:p>
-    <w:p>
-      <w:pPr>
-        <w:pStyle w:val="CommentText"/>
-      </w:pPr>
-      <w:r>
-        <w:t xml:space="preserve">sources (including the web).   </w:t>
+      <w:proofErr w:type="gramStart"/>
+      <w:r>
+        <w:t>sure</w:t>
+      </w:r>
+      <w:proofErr w:type="gramEnd"/>
+      <w:r>
+        <w:t xml:space="preserve"> that permission has been obtained for use of copyrighted material from other </w:t>
+      </w:r>
+    </w:p>
+    <w:p>
+      <w:pPr>
+        <w:pStyle w:val="CommentText"/>
+      </w:pPr>
+    </w:p>
+    <w:p>
+      <w:pPr>
+        <w:pStyle w:val="CommentText"/>
+      </w:pPr>
+      <w:proofErr w:type="gramStart"/>
+      <w:r>
+        <w:t>sources</w:t>
+      </w:r>
+      <w:proofErr w:type="gramEnd"/>
+      <w:r>
+        <w:t xml:space="preserve"> (including the web).   </w:t>
       </w:r>
     </w:p>
     <w:p>
@@ -1601,34 +1882,49 @@
       <w:pPr>
         <w:pStyle w:val="CommentText"/>
       </w:pPr>
-      <w:r>
-        <w:t xml:space="preserve">are not according to the guidelines will cause substantial delay during the production </w:t>
-      </w:r>
-    </w:p>
-    <w:p>
-      <w:pPr>
-        <w:pStyle w:val="CommentText"/>
-      </w:pPr>
-    </w:p>
-    <w:p>
-      <w:pPr>
-        <w:pStyle w:val="CommentText"/>
-      </w:pPr>
-      <w:r>
-        <w:t xml:space="preserve">process. The numbers of figures and tables allowed are shown in the summary table in </w:t>
-      </w:r>
-    </w:p>
-    <w:p>
-      <w:pPr>
-        <w:pStyle w:val="CommentText"/>
-      </w:pPr>
-    </w:p>
-    <w:p>
-      <w:pPr>
-        <w:pStyle w:val="CommentText"/>
-      </w:pPr>
-      <w:r>
-        <w:t xml:space="preserve">section 5.  </w:t>
+      <w:proofErr w:type="gramStart"/>
+      <w:r>
+        <w:t>are</w:t>
+      </w:r>
+      <w:proofErr w:type="gramEnd"/>
+      <w:r>
+        <w:t xml:space="preserve"> not according to the guidelines will cause substantial delay during the production </w:t>
+      </w:r>
+    </w:p>
+    <w:p>
+      <w:pPr>
+        <w:pStyle w:val="CommentText"/>
+      </w:pPr>
+    </w:p>
+    <w:p>
+      <w:pPr>
+        <w:pStyle w:val="CommentText"/>
+      </w:pPr>
+      <w:proofErr w:type="gramStart"/>
+      <w:r>
+        <w:t>process</w:t>
+      </w:r>
+      <w:proofErr w:type="gramEnd"/>
+      <w:r>
+        <w:t xml:space="preserve">. The numbers of figures and tables allowed are shown in the summary table in </w:t>
+      </w:r>
+    </w:p>
+    <w:p>
+      <w:pPr>
+        <w:pStyle w:val="CommentText"/>
+      </w:pPr>
+    </w:p>
+    <w:p>
+      <w:pPr>
+        <w:pStyle w:val="CommentText"/>
+      </w:pPr>
+      <w:proofErr w:type="gramStart"/>
+      <w:r>
+        <w:t>section</w:t>
+      </w:r>
+      <w:proofErr w:type="gramEnd"/>
+      <w:r>
+        <w:t xml:space="preserve"> 5.  </w:t>
       </w:r>
     </w:p>
     <w:p>
@@ -1703,34 +1999,49 @@
       <w:pPr>
         <w:pStyle w:val="CommentText"/>
       </w:pPr>
-      <w:r>
-        <w:t xml:space="preserve">or "Table 4.". Figure legends should be placed at the end of the manuscript. Please use </w:t>
-      </w:r>
-    </w:p>
-    <w:p>
-      <w:pPr>
-        <w:pStyle w:val="CommentText"/>
-      </w:pPr>
-    </w:p>
-    <w:p>
-      <w:pPr>
-        <w:pStyle w:val="CommentText"/>
-      </w:pPr>
-      <w:r>
-        <w:t xml:space="preserve">only a single paragraph for the legend. Figure panels are referred to by bold capital </w:t>
-      </w:r>
-    </w:p>
-    <w:p>
-      <w:pPr>
-        <w:pStyle w:val="CommentText"/>
-      </w:pPr>
-    </w:p>
-    <w:p>
-      <w:pPr>
-        <w:pStyle w:val="CommentText"/>
-      </w:pPr>
-      <w:r>
-        <w:t>letters in brackets: (A), (B), (C), (D), etc.</w:t>
+      <w:proofErr w:type="gramStart"/>
+      <w:r>
+        <w:t>or</w:t>
+      </w:r>
+      <w:proofErr w:type="gramEnd"/>
+      <w:r>
+        <w:t xml:space="preserve"> "Table 4.". Figure legends should be placed at the end of the manuscript. Please use </w:t>
+      </w:r>
+    </w:p>
+    <w:p>
+      <w:pPr>
+        <w:pStyle w:val="CommentText"/>
+      </w:pPr>
+    </w:p>
+    <w:p>
+      <w:pPr>
+        <w:pStyle w:val="CommentText"/>
+      </w:pPr>
+      <w:proofErr w:type="gramStart"/>
+      <w:r>
+        <w:t>only</w:t>
+      </w:r>
+      <w:proofErr w:type="gramEnd"/>
+      <w:r>
+        <w:t xml:space="preserve"> a single paragraph for the legend. Figure panels are referred to by bold capital </w:t>
+      </w:r>
+    </w:p>
+    <w:p>
+      <w:pPr>
+        <w:pStyle w:val="CommentText"/>
+      </w:pPr>
+    </w:p>
+    <w:p>
+      <w:pPr>
+        <w:pStyle w:val="CommentText"/>
+      </w:pPr>
+      <w:proofErr w:type="gramStart"/>
+      <w:r>
+        <w:t>letters</w:t>
+      </w:r>
+      <w:proofErr w:type="gramEnd"/>
+      <w:r>
+        <w:t xml:space="preserve"> in brackets: (A), (B), (C), (D), etc.</w:t>
       </w:r>
     </w:p>
     <w:p>
@@ -1774,12 +2085,17 @@
       <w:pPr>
         <w:pStyle w:val="CommentText"/>
       </w:pPr>
-      <w:r>
-        <w:t>corresponds to 1 column, 2 columns or 3 columns depending on article type.</w:t>
+      <w:proofErr w:type="gramStart"/>
+      <w:r>
+        <w:t>corresponds</w:t>
+      </w:r>
+      <w:proofErr w:type="gramEnd"/>
+      <w:r>
+        <w:t xml:space="preserve"> to 1 column, 2 columns or 3 columns depending on article type.</w:t>
       </w:r>
     </w:p>
   </w:comment>
-  <w:comment w:id="8" w:author="bobby" w:date="2011-10-03T09:11:00Z" w:initials="b">
+  <w:comment w:id="7" w:author="bobby" w:date="2011-10-03T09:11:00Z" w:initials="b">
     <w:p>
       <w:pPr>
         <w:pStyle w:val="CommentText"/>
@@ -1795,217 +2111,177 @@
       <w:pPr>
         <w:pStyle w:val="CommentText"/>
       </w:pPr>
-      <w:r>
-        <w:t>articles with an abstract use two column formats and can contain images 85 mm or 180 mm wide</w:t>
-      </w:r>
-    </w:p>
-    <w:p>
-      <w:pPr>
-        <w:pStyle w:val="CommentText"/>
-      </w:pPr>
-    </w:p>
-    <w:p>
-      <w:pPr>
-        <w:pStyle w:val="CommentText"/>
-      </w:pPr>
-    </w:p>
-    <w:p>
-      <w:pPr>
-        <w:pStyle w:val="CommentText"/>
-      </w:pPr>
-    </w:p>
-    <w:p>
-      <w:pPr>
-        <w:pStyle w:val="CommentText"/>
-      </w:pPr>
-      <w:r>
-        <w:t xml:space="preserve"> </w:t>
-      </w:r>
-    </w:p>
-    <w:p>
-      <w:pPr>
-        <w:pStyle w:val="CommentText"/>
-      </w:pPr>
-    </w:p>
-    <w:p>
-      <w:pPr>
-        <w:pStyle w:val="CommentText"/>
-      </w:pPr>
-      <w:r>
-        <w:t xml:space="preserve"> </w:t>
-      </w:r>
-    </w:p>
-    <w:p>
-      <w:pPr>
-        <w:pStyle w:val="CommentText"/>
-      </w:pPr>
-    </w:p>
-    <w:p>
-      <w:pPr>
-        <w:pStyle w:val="CommentText"/>
-      </w:pPr>
-      <w:r>
-        <w:t xml:space="preserve"> </w:t>
-      </w:r>
-    </w:p>
-    <w:p>
-      <w:pPr>
-        <w:pStyle w:val="CommentText"/>
-      </w:pPr>
-    </w:p>
-    <w:p>
-      <w:pPr>
-        <w:pStyle w:val="CommentText"/>
-      </w:pPr>
-      <w:r>
-        <w:t xml:space="preserve"> </w:t>
-      </w:r>
-    </w:p>
-    <w:p>
-      <w:pPr>
-        <w:pStyle w:val="CommentText"/>
-      </w:pPr>
-    </w:p>
-    <w:p>
-      <w:pPr>
-        <w:pStyle w:val="CommentText"/>
-      </w:pPr>
-      <w:r>
-        <w:t xml:space="preserve"> </w:t>
-      </w:r>
-    </w:p>
-    <w:p>
-      <w:pPr>
-        <w:pStyle w:val="CommentText"/>
-      </w:pPr>
-    </w:p>
-    <w:p>
-      <w:pPr>
-        <w:pStyle w:val="CommentText"/>
-      </w:pPr>
-      <w:r>
-        <w:t xml:space="preserve"> </w:t>
-      </w:r>
-    </w:p>
-    <w:p>
-      <w:pPr>
-        <w:pStyle w:val="CommentText"/>
-      </w:pPr>
-    </w:p>
-    <w:p>
-      <w:pPr>
-        <w:pStyle w:val="CommentText"/>
-      </w:pPr>
-      <w:r>
-        <w:t xml:space="preserve"> </w:t>
-      </w:r>
-    </w:p>
-    <w:p>
-      <w:pPr>
-        <w:pStyle w:val="CommentText"/>
-      </w:pPr>
-    </w:p>
-    <w:p>
-      <w:pPr>
-        <w:pStyle w:val="CommentText"/>
-      </w:pPr>
-      <w:r>
-        <w:t xml:space="preserve"> </w:t>
-      </w:r>
-    </w:p>
-    <w:p>
-      <w:pPr>
-        <w:pStyle w:val="CommentText"/>
-      </w:pPr>
-    </w:p>
-    <w:p>
-      <w:pPr>
-        <w:pStyle w:val="CommentText"/>
-      </w:pPr>
-      <w:r>
-        <w:t xml:space="preserve"> </w:t>
-      </w:r>
-    </w:p>
-    <w:p>
-      <w:pPr>
-        <w:pStyle w:val="CommentText"/>
-      </w:pPr>
-    </w:p>
-    <w:p>
-      <w:pPr>
-        <w:pStyle w:val="CommentText"/>
-      </w:pPr>
-      <w:r>
-        <w:t xml:space="preserve"> </w:t>
-      </w:r>
-    </w:p>
-    <w:p>
-      <w:pPr>
-        <w:pStyle w:val="CommentText"/>
-      </w:pPr>
-    </w:p>
-    <w:p>
-      <w:pPr>
-        <w:pStyle w:val="CommentText"/>
-      </w:pPr>
-      <w:r>
-        <w:t xml:space="preserve"> </w:t>
-      </w:r>
-    </w:p>
-    <w:p>
-      <w:pPr>
-        <w:pStyle w:val="CommentText"/>
-      </w:pPr>
-    </w:p>
-    <w:p>
-      <w:pPr>
-        <w:pStyle w:val="CommentText"/>
-      </w:pPr>
-      <w:r>
-        <w:t xml:space="preserve"> </w:t>
-      </w:r>
-    </w:p>
-    <w:p>
-      <w:pPr>
-        <w:pStyle w:val="CommentText"/>
-      </w:pPr>
-    </w:p>
-    <w:p>
-      <w:pPr>
-        <w:pStyle w:val="CommentText"/>
-      </w:pPr>
-      <w:r>
-        <w:t xml:space="preserve"> </w:t>
-      </w:r>
-    </w:p>
-    <w:p>
-      <w:pPr>
-        <w:pStyle w:val="CommentText"/>
-      </w:pPr>
-    </w:p>
-    <w:p>
-      <w:pPr>
-        <w:pStyle w:val="CommentText"/>
-      </w:pPr>
-      <w:r>
-        <w:t xml:space="preserve">  </w:t>
-      </w:r>
-    </w:p>
-    <w:p>
-      <w:pPr>
-        <w:pStyle w:val="CommentText"/>
-      </w:pPr>
-    </w:p>
-    <w:p>
-      <w:pPr>
-        <w:pStyle w:val="CommentText"/>
-      </w:pPr>
-      <w:r>
-        <w:t xml:space="preserve"> </w:t>
-      </w:r>
+      <w:proofErr w:type="gramStart"/>
+      <w:r>
+        <w:t>articles</w:t>
+      </w:r>
+      <w:proofErr w:type="gramEnd"/>
+      <w:r>
+        <w:t xml:space="preserve"> with an abstract use two column formats and can contain images 85 mm or 180 mm wide</w:t>
+      </w:r>
+    </w:p>
+    <w:p>
+      <w:pPr>
+        <w:pStyle w:val="CommentText"/>
+      </w:pPr>
+    </w:p>
+    <w:p>
+      <w:pPr>
+        <w:pStyle w:val="CommentText"/>
+      </w:pPr>
+    </w:p>
+    <w:p>
+      <w:pPr>
+        <w:pStyle w:val="CommentText"/>
+      </w:pPr>
+    </w:p>
+    <w:p>
+      <w:pPr>
+        <w:pStyle w:val="CommentText"/>
+      </w:pPr>
+    </w:p>
+    <w:p>
+      <w:pPr>
+        <w:pStyle w:val="CommentText"/>
+      </w:pPr>
+    </w:p>
+    <w:p>
+      <w:pPr>
+        <w:pStyle w:val="CommentText"/>
+      </w:pPr>
+    </w:p>
+    <w:p>
+      <w:pPr>
+        <w:pStyle w:val="CommentText"/>
+      </w:pPr>
+    </w:p>
+    <w:p>
+      <w:pPr>
+        <w:pStyle w:val="CommentText"/>
+      </w:pPr>
+    </w:p>
+    <w:p>
+      <w:pPr>
+        <w:pStyle w:val="CommentText"/>
+      </w:pPr>
+    </w:p>
+    <w:p>
+      <w:pPr>
+        <w:pStyle w:val="CommentText"/>
+      </w:pPr>
+    </w:p>
+    <w:p>
+      <w:pPr>
+        <w:pStyle w:val="CommentText"/>
+      </w:pPr>
+    </w:p>
+    <w:p>
+      <w:pPr>
+        <w:pStyle w:val="CommentText"/>
+      </w:pPr>
+    </w:p>
+    <w:p>
+      <w:pPr>
+        <w:pStyle w:val="CommentText"/>
+      </w:pPr>
+    </w:p>
+    <w:p>
+      <w:pPr>
+        <w:pStyle w:val="CommentText"/>
+      </w:pPr>
+    </w:p>
+    <w:p>
+      <w:pPr>
+        <w:pStyle w:val="CommentText"/>
+      </w:pPr>
+    </w:p>
+    <w:p>
+      <w:pPr>
+        <w:pStyle w:val="CommentText"/>
+      </w:pPr>
+    </w:p>
+    <w:p>
+      <w:pPr>
+        <w:pStyle w:val="CommentText"/>
+      </w:pPr>
+    </w:p>
+    <w:p>
+      <w:pPr>
+        <w:pStyle w:val="CommentText"/>
+      </w:pPr>
+    </w:p>
+    <w:p>
+      <w:pPr>
+        <w:pStyle w:val="CommentText"/>
+      </w:pPr>
+    </w:p>
+    <w:p>
+      <w:pPr>
+        <w:pStyle w:val="CommentText"/>
+      </w:pPr>
+    </w:p>
+    <w:p>
+      <w:pPr>
+        <w:pStyle w:val="CommentText"/>
+      </w:pPr>
+    </w:p>
+    <w:p>
+      <w:pPr>
+        <w:pStyle w:val="CommentText"/>
+      </w:pPr>
+    </w:p>
+    <w:p>
+      <w:pPr>
+        <w:pStyle w:val="CommentText"/>
+      </w:pPr>
+    </w:p>
+    <w:p>
+      <w:pPr>
+        <w:pStyle w:val="CommentText"/>
+      </w:pPr>
+    </w:p>
+    <w:p>
+      <w:pPr>
+        <w:pStyle w:val="CommentText"/>
+      </w:pPr>
+    </w:p>
+    <w:p>
+      <w:pPr>
+        <w:pStyle w:val="CommentText"/>
+      </w:pPr>
+    </w:p>
+    <w:p>
+      <w:pPr>
+        <w:pStyle w:val="CommentText"/>
+      </w:pPr>
+    </w:p>
+    <w:p>
+      <w:pPr>
+        <w:pStyle w:val="CommentText"/>
+      </w:pPr>
+    </w:p>
+    <w:p>
+      <w:pPr>
+        <w:pStyle w:val="CommentText"/>
+      </w:pPr>
+    </w:p>
+    <w:p>
+      <w:pPr>
+        <w:pStyle w:val="CommentText"/>
+      </w:pPr>
+    </w:p>
+    <w:p>
+      <w:pPr>
+        <w:pStyle w:val="CommentText"/>
+      </w:pPr>
+    </w:p>
+    <w:p>
+      <w:pPr>
+        <w:pStyle w:val="CommentText"/>
+      </w:pPr>
     </w:p>
   </w:comment>
-  <w:comment w:id="9" w:author="Windows User" w:date="2011-10-03T09:20:00Z" w:initials="WU">
+  <w:comment w:id="8" w:author="Windows User" w:date="2011-10-03T09:20:00Z" w:initials="WU">
     <w:p>
       <w:pPr>
         <w:pStyle w:val="CommentText"/>
@@ -2017,11 +2293,19 @@
         <w:annotationRef/>
       </w:r>
       <w:r>
-        <w:t>Do we need permission to use the subjects from the coins to use the data produced? Does Marson need to be a coauthor?</w:t>
+        <w:t xml:space="preserve">Do we need permission to use the subjects from the coins to use the data produced? Does </w:t>
+      </w:r>
+      <w:proofErr w:type="spellStart"/>
+      <w:r>
+        <w:t>Marson</w:t>
+      </w:r>
+      <w:proofErr w:type="spellEnd"/>
+      <w:r>
+        <w:t xml:space="preserve"> need to be a coauthor?</w:t>
       </w:r>
     </w:p>
   </w:comment>
-  <w:comment w:id="10" w:author="Windows User" w:date="2011-10-03T09:19:00Z" w:initials="WU">
+  <w:comment w:id="9" w:author="Windows User" w:date="2011-10-03T09:19:00Z" w:initials="WU">
     <w:p>
       <w:pPr>
         <w:pStyle w:val="CommentText"/>
@@ -2033,7 +2317,23 @@
         <w:annotationRef/>
       </w:r>
       <w:r>
-        <w:t xml:space="preserve">I have high resolution images stored in the directory under figures/high res.  The journal requires that high resolution images be used. The images were produced directly from fslview rather than taking screenshots(which I believe were too low DPI).  </w:t>
+        <w:t xml:space="preserve">I have high resolution images stored in the directory under figures/high res.  The journal requires that high resolution images be used. The images were produced directly from </w:t>
+      </w:r>
+      <w:proofErr w:type="spellStart"/>
+      <w:r>
+        <w:t>fslview</w:t>
+      </w:r>
+      <w:proofErr w:type="spellEnd"/>
+      <w:r>
+        <w:t xml:space="preserve"> rather than taking </w:t>
+      </w:r>
+      <w:proofErr w:type="gramStart"/>
+      <w:r>
+        <w:t>screenshots(</w:t>
+      </w:r>
+      <w:proofErr w:type="gramEnd"/>
+      <w:r>
+        <w:t xml:space="preserve">which I believe were too low DPI).  </w:t>
       </w:r>
     </w:p>
   </w:comment>
@@ -2041,7 +2341,7 @@
 </file>
 
 <file path=word/endnotes.xml><?xml version="1.0" encoding="utf-8"?>
-<w:endnotes xmlns:wpc="http://schemas.microsoft.com/office/word/2010/wordprocessingCanvas" xmlns:mc="http://schemas.openxmlformats.org/markup-compatibility/2006" xmlns:o="urn:schemas-microsoft-com:office:office" xmlns:r="http://schemas.openxmlformats.org/officeDocument/2006/relationships" xmlns:m="http://schemas.openxmlformats.org/officeDocument/2006/math" xmlns:v="urn:schemas-microsoft-com:vml" xmlns:wp14="http://schemas.microsoft.com/office/word/2010/wordprocessingDrawing" xmlns:wp="http://schemas.openxmlformats.org/drawingml/2006/wordprocessingDrawing" xmlns:w10="urn:schemas-microsoft-com:office:word" xmlns:w="http://schemas.openxmlformats.org/wordprocessingml/2006/main" xmlns:w14="http://schemas.microsoft.com/office/word/2010/wordml" xmlns:wpg="http://schemas.microsoft.com/office/word/2010/wordprocessingGroup" xmlns:wpi="http://schemas.microsoft.com/office/word/2010/wordprocessingInk" xmlns:wne="http://schemas.microsoft.com/office/word/2006/wordml" xmlns:wps="http://schemas.microsoft.com/office/word/2010/wordprocessingShape" mc:Ignorable="w14 wp14">
+<w:endnotes xmlns:wpc="http://schemas.microsoft.com/office/word/2010/wordprocessingCanvas" xmlns:mo="http://schemas.microsoft.com/office/mac/office/2008/main" xmlns:mc="http://schemas.openxmlformats.org/markup-compatibility/2006" xmlns:mv="urn:schemas-microsoft-com:mac:vml" xmlns:o="urn:schemas-microsoft-com:office:office" xmlns:r="http://schemas.openxmlformats.org/officeDocument/2006/relationships" xmlns:m="http://schemas.openxmlformats.org/officeDocument/2006/math" xmlns:v="urn:schemas-microsoft-com:vml" xmlns:wp14="http://schemas.microsoft.com/office/word/2010/wordprocessingDrawing" xmlns:wp="http://schemas.openxmlformats.org/drawingml/2006/wordprocessingDrawing" xmlns:w10="urn:schemas-microsoft-com:office:word" xmlns:w="http://schemas.openxmlformats.org/wordprocessingml/2006/main" xmlns:w14="http://schemas.microsoft.com/office/word/2010/wordml" xmlns:wpg="http://schemas.microsoft.com/office/word/2010/wordprocessingGroup" xmlns:wpi="http://schemas.microsoft.com/office/word/2010/wordprocessingInk" xmlns:wne="http://schemas.microsoft.com/office/word/2006/wordml" xmlns:wps="http://schemas.microsoft.com/office/word/2010/wordprocessingShape" mc:Ignorable="w14 wp14">
   <w:endnote w:type="separator" w:id="-1">
     <w:p>
       <w:r>
@@ -2060,7 +2360,7 @@
 </file>
 
 <file path=word/footer1.xml><?xml version="1.0" encoding="utf-8"?>
-<w:ftr xmlns:wpc="http://schemas.microsoft.com/office/word/2010/wordprocessingCanvas" xmlns:mc="http://schemas.openxmlformats.org/markup-compatibility/2006" xmlns:o="urn:schemas-microsoft-com:office:office" xmlns:r="http://schemas.openxmlformats.org/officeDocument/2006/relationships" xmlns:m="http://schemas.openxmlformats.org/officeDocument/2006/math" xmlns:v="urn:schemas-microsoft-com:vml" xmlns:wp14="http://schemas.microsoft.com/office/word/2010/wordprocessingDrawing" xmlns:wp="http://schemas.openxmlformats.org/drawingml/2006/wordprocessingDrawing" xmlns:w10="urn:schemas-microsoft-com:office:word" xmlns:w="http://schemas.openxmlformats.org/wordprocessingml/2006/main" xmlns:w14="http://schemas.microsoft.com/office/word/2010/wordml" xmlns:wpg="http://schemas.microsoft.com/office/word/2010/wordprocessingGroup" xmlns:wpi="http://schemas.microsoft.com/office/word/2010/wordprocessingInk" xmlns:wne="http://schemas.microsoft.com/office/word/2006/wordml" xmlns:wps="http://schemas.microsoft.com/office/word/2010/wordprocessingShape" mc:Ignorable="w14 wp14">
+<w:ftr xmlns:wpc="http://schemas.microsoft.com/office/word/2010/wordprocessingCanvas" xmlns:mo="http://schemas.microsoft.com/office/mac/office/2008/main" xmlns:mc="http://schemas.openxmlformats.org/markup-compatibility/2006" xmlns:mv="urn:schemas-microsoft-com:mac:vml" xmlns:o="urn:schemas-microsoft-com:office:office" xmlns:r="http://schemas.openxmlformats.org/officeDocument/2006/relationships" xmlns:m="http://schemas.openxmlformats.org/officeDocument/2006/math" xmlns:v="urn:schemas-microsoft-com:vml" xmlns:wp14="http://schemas.microsoft.com/office/word/2010/wordprocessingDrawing" xmlns:wp="http://schemas.openxmlformats.org/drawingml/2006/wordprocessingDrawing" xmlns:w10="urn:schemas-microsoft-com:office:word" xmlns:w="http://schemas.openxmlformats.org/wordprocessingml/2006/main" xmlns:w14="http://schemas.microsoft.com/office/word/2010/wordml" xmlns:wpg="http://schemas.microsoft.com/office/word/2010/wordprocessingGroup" xmlns:wpi="http://schemas.microsoft.com/office/word/2010/wordprocessingInk" xmlns:wne="http://schemas.microsoft.com/office/word/2006/wordml" xmlns:wps="http://schemas.microsoft.com/office/word/2010/wordprocessingShape" mc:Ignorable="w14 wp14">
   <w:p>
     <w:pPr>
       <w:pStyle w:val="Footer"/>
@@ -2071,7 +2371,7 @@
 </file>
 
 <file path=word/footnotes.xml><?xml version="1.0" encoding="utf-8"?>
-<w:footnotes xmlns:wpc="http://schemas.microsoft.com/office/word/2010/wordprocessingCanvas" xmlns:mc="http://schemas.openxmlformats.org/markup-compatibility/2006" xmlns:o="urn:schemas-microsoft-com:office:office" xmlns:r="http://schemas.openxmlformats.org/officeDocument/2006/relationships" xmlns:m="http://schemas.openxmlformats.org/officeDocument/2006/math" xmlns:v="urn:schemas-microsoft-com:vml" xmlns:wp14="http://schemas.microsoft.com/office/word/2010/wordprocessingDrawing" xmlns:wp="http://schemas.openxmlformats.org/drawingml/2006/wordprocessingDrawing" xmlns:w10="urn:schemas-microsoft-com:office:word" xmlns:w="http://schemas.openxmlformats.org/wordprocessingml/2006/main" xmlns:w14="http://schemas.microsoft.com/office/word/2010/wordml" xmlns:wpg="http://schemas.microsoft.com/office/word/2010/wordprocessingGroup" xmlns:wpi="http://schemas.microsoft.com/office/word/2010/wordprocessingInk" xmlns:wne="http://schemas.microsoft.com/office/word/2006/wordml" xmlns:wps="http://schemas.microsoft.com/office/word/2010/wordprocessingShape" mc:Ignorable="w14 wp14">
+<w:footnotes xmlns:wpc="http://schemas.microsoft.com/office/word/2010/wordprocessingCanvas" xmlns:mo="http://schemas.microsoft.com/office/mac/office/2008/main" xmlns:mc="http://schemas.openxmlformats.org/markup-compatibility/2006" xmlns:mv="urn:schemas-microsoft-com:mac:vml" xmlns:o="urn:schemas-microsoft-com:office:office" xmlns:r="http://schemas.openxmlformats.org/officeDocument/2006/relationships" xmlns:m="http://schemas.openxmlformats.org/officeDocument/2006/math" xmlns:v="urn:schemas-microsoft-com:vml" xmlns:wp14="http://schemas.microsoft.com/office/word/2010/wordprocessingDrawing" xmlns:wp="http://schemas.openxmlformats.org/drawingml/2006/wordprocessingDrawing" xmlns:w10="urn:schemas-microsoft-com:office:word" xmlns:w="http://schemas.openxmlformats.org/wordprocessingml/2006/main" xmlns:w14="http://schemas.microsoft.com/office/word/2010/wordml" xmlns:wpg="http://schemas.microsoft.com/office/word/2010/wordprocessingGroup" xmlns:wpi="http://schemas.microsoft.com/office/word/2010/wordprocessingInk" xmlns:wne="http://schemas.microsoft.com/office/word/2006/wordml" xmlns:wps="http://schemas.microsoft.com/office/word/2010/wordprocessingShape" mc:Ignorable="w14 wp14">
   <w:footnote w:type="separator" w:id="-1">
     <w:p>
       <w:r>
@@ -2090,7 +2390,7 @@
 </file>
 
 <file path=word/numbering.xml><?xml version="1.0" encoding="utf-8"?>
-<w:numbering xmlns:wpc="http://schemas.microsoft.com/office/word/2010/wordprocessingCanvas" xmlns:mc="http://schemas.openxmlformats.org/markup-compatibility/2006" xmlns:o="urn:schemas-microsoft-com:office:office" xmlns:r="http://schemas.openxmlformats.org/officeDocument/2006/relationships" xmlns:m="http://schemas.openxmlformats.org/officeDocument/2006/math" xmlns:v="urn:schemas-microsoft-com:vml" xmlns:wp14="http://schemas.microsoft.com/office/word/2010/wordprocessingDrawing" xmlns:wp="http://schemas.openxmlformats.org/drawingml/2006/wordprocessingDrawing" xmlns:w10="urn:schemas-microsoft-com:office:word" xmlns:w="http://schemas.openxmlformats.org/wordprocessingml/2006/main" xmlns:w14="http://schemas.microsoft.com/office/word/2010/wordml" xmlns:wpg="http://schemas.microsoft.com/office/word/2010/wordprocessingGroup" xmlns:wpi="http://schemas.microsoft.com/office/word/2010/wordprocessingInk" xmlns:wne="http://schemas.microsoft.com/office/word/2006/wordml" xmlns:wps="http://schemas.microsoft.com/office/word/2010/wordprocessingShape" mc:Ignorable="w14 wp14">
+<w:numbering xmlns:wpc="http://schemas.microsoft.com/office/word/2010/wordprocessingCanvas" xmlns:mo="http://schemas.microsoft.com/office/mac/office/2008/main" xmlns:mc="http://schemas.openxmlformats.org/markup-compatibility/2006" xmlns:mv="urn:schemas-microsoft-com:mac:vml" xmlns:o="urn:schemas-microsoft-com:office:office" xmlns:r="http://schemas.openxmlformats.org/officeDocument/2006/relationships" xmlns:m="http://schemas.openxmlformats.org/officeDocument/2006/math" xmlns:v="urn:schemas-microsoft-com:vml" xmlns:wp14="http://schemas.microsoft.com/office/word/2010/wordprocessingDrawing" xmlns:wp="http://schemas.openxmlformats.org/drawingml/2006/wordprocessingDrawing" xmlns:w10="urn:schemas-microsoft-com:office:word" xmlns:w="http://schemas.openxmlformats.org/wordprocessingml/2006/main" xmlns:w14="http://schemas.microsoft.com/office/word/2010/wordml" xmlns:wpg="http://schemas.microsoft.com/office/word/2010/wordprocessingGroup" xmlns:wpi="http://schemas.microsoft.com/office/word/2010/wordprocessingInk" xmlns:wne="http://schemas.microsoft.com/office/word/2006/wordml" xmlns:wps="http://schemas.microsoft.com/office/word/2010/wordprocessingShape" mc:Ignorable="w14 wp14">
   <w:abstractNum w:abstractNumId="0">
     <w:nsid w:val="32A34388"/>
     <w:multiLevelType w:val="hybridMultilevel"/>
@@ -2199,7 +2499,7 @@
     </w:rPrDefault>
     <w:pPrDefault/>
   </w:docDefaults>
-  <w:latentStyles w:defLockedState="0" w:defUIPriority="99" w:defSemiHidden="1" w:defUnhideWhenUsed="1" w:defQFormat="0" w:count="267">
+  <w:latentStyles w:defLockedState="0" w:defUIPriority="99" w:defSemiHidden="1" w:defUnhideWhenUsed="1" w:defQFormat="0" w:count="276">
     <w:lsdException w:name="Normal" w:semiHidden="0" w:uiPriority="0" w:unhideWhenUsed="0" w:qFormat="1"/>
     <w:lsdException w:name="heading 1" w:semiHidden="0" w:uiPriority="9" w:unhideWhenUsed="0" w:qFormat="1"/>
     <w:lsdException w:name="heading 2" w:uiPriority="9" w:qFormat="1"/>
@@ -2341,12 +2641,12 @@
   <w:style w:type="paragraph" w:default="1" w:styleId="Normal">
     <w:name w:val="Normal"/>
     <w:qFormat/>
-    <w:rsid w:val="002F6E0D"/>
+    <w:rsid w:val="00783AE6"/>
     <w:pPr>
       <w:spacing w:after="200" w:line="276" w:lineRule="auto"/>
     </w:pPr>
     <w:rPr>
-      <w:sz w:val="22"/>
+      <w:rFonts w:ascii="Times New Roman" w:hAnsi="Times New Roman"/>
       <w:szCs w:val="22"/>
     </w:rPr>
   </w:style>
@@ -2384,7 +2684,7 @@
     <w:uiPriority w:val="9"/>
     <w:unhideWhenUsed/>
     <w:qFormat/>
-    <w:rsid w:val="009A4310"/>
+    <w:rsid w:val="00757313"/>
     <w:pPr>
       <w:keepNext/>
       <w:keepLines/>
@@ -2392,10 +2692,9 @@
       <w:outlineLvl w:val="1"/>
     </w:pPr>
     <w:rPr>
-      <w:rFonts w:ascii="Times New Roman" w:eastAsiaTheme="majorEastAsia" w:hAnsi="Times New Roman" w:cstheme="majorBidi"/>
+      <w:rFonts w:eastAsiaTheme="majorEastAsia" w:cstheme="majorBidi"/>
       <w:b/>
       <w:bCs/>
-      <w:sz w:val="24"/>
       <w:szCs w:val="26"/>
     </w:rPr>
   </w:style>
@@ -2429,7 +2728,6 @@
     <w:next w:val="Normal"/>
     <w:link w:val="Heading4Char"/>
     <w:uiPriority w:val="9"/>
-    <w:semiHidden/>
     <w:unhideWhenUsed/>
     <w:qFormat/>
     <w:rsid w:val="00B11B3C"/>
@@ -2446,7 +2744,6 @@
       <w:i/>
       <w:iCs/>
       <w:color w:val="4F81BD" w:themeColor="accent1"/>
-      <w:sz w:val="24"/>
       <w:szCs w:val="24"/>
     </w:rPr>
   </w:style>
@@ -2498,7 +2795,7 @@
     <w:basedOn w:val="DefaultParagraphFont"/>
     <w:link w:val="Heading2"/>
     <w:uiPriority w:val="9"/>
-    <w:rsid w:val="009A4310"/>
+    <w:rsid w:val="00757313"/>
     <w:rPr>
       <w:rFonts w:ascii="Times New Roman" w:eastAsiaTheme="majorEastAsia" w:hAnsi="Times New Roman" w:cstheme="majorBidi"/>
       <w:b/>
@@ -2544,8 +2841,6 @@
       <w:spacing w:after="0" w:line="240" w:lineRule="auto"/>
     </w:pPr>
     <w:rPr>
-      <w:rFonts w:ascii="Times New Roman" w:hAnsi="Times New Roman"/>
-      <w:sz w:val="24"/>
       <w:szCs w:val="24"/>
     </w:rPr>
   </w:style>
@@ -2622,7 +2917,6 @@
     <w:basedOn w:val="DefaultParagraphFont"/>
     <w:link w:val="Heading4"/>
     <w:uiPriority w:val="9"/>
-    <w:semiHidden/>
     <w:rsid w:val="00B11B3C"/>
     <w:rPr>
       <w:rFonts w:asciiTheme="majorHAnsi" w:eastAsiaTheme="majorEastAsia" w:hAnsiTheme="majorHAnsi" w:cstheme="majorBidi"/>
@@ -2664,8 +2958,6 @@
       <w:spacing w:after="0" w:line="240" w:lineRule="auto"/>
     </w:pPr>
     <w:rPr>
-      <w:rFonts w:ascii="Times New Roman" w:hAnsi="Times New Roman"/>
-      <w:sz w:val="24"/>
       <w:szCs w:val="24"/>
     </w:rPr>
   </w:style>
@@ -2691,8 +2983,6 @@
       <w:spacing w:after="0" w:line="240" w:lineRule="auto"/>
     </w:pPr>
     <w:rPr>
-      <w:rFonts w:ascii="Times New Roman" w:hAnsi="Times New Roman"/>
-      <w:sz w:val="24"/>
       <w:szCs w:val="24"/>
     </w:rPr>
   </w:style>
@@ -2733,7 +3023,6 @@
       <w:iCs/>
       <w:color w:val="4F81BD" w:themeColor="accent1"/>
       <w:spacing w:val="15"/>
-      <w:sz w:val="24"/>
       <w:szCs w:val="24"/>
     </w:rPr>
   </w:style>
@@ -2774,11 +3063,21 @@
       </w:tblCellMar>
     </w:tblPr>
   </w:style>
+  <w:style w:type="paragraph" w:styleId="NoSpacing">
+    <w:name w:val="No Spacing"/>
+    <w:uiPriority w:val="1"/>
+    <w:qFormat/>
+    <w:rsid w:val="00783AE6"/>
+    <w:rPr>
+      <w:rFonts w:ascii="Times New Roman" w:hAnsi="Times New Roman"/>
+      <w:szCs w:val="22"/>
+    </w:rPr>
+  </w:style>
 </w:styles>
 </file>
 
 <file path=word/stylesWithEffects.xml><?xml version="1.0" encoding="utf-8"?>
-<w:styles xmlns:wpc="http://schemas.microsoft.com/office/word/2010/wordprocessingCanvas" xmlns:mc="http://schemas.openxmlformats.org/markup-compatibility/2006" xmlns:o="urn:schemas-microsoft-com:office:office" xmlns:r="http://schemas.openxmlformats.org/officeDocument/2006/relationships" xmlns:m="http://schemas.openxmlformats.org/officeDocument/2006/math" xmlns:v="urn:schemas-microsoft-com:vml" xmlns:wp14="http://schemas.microsoft.com/office/word/2010/wordprocessingDrawing" xmlns:wp="http://schemas.openxmlformats.org/drawingml/2006/wordprocessingDrawing" xmlns:w10="urn:schemas-microsoft-com:office:word" xmlns:w="http://schemas.openxmlformats.org/wordprocessingml/2006/main" xmlns:w14="http://schemas.microsoft.com/office/word/2010/wordml" xmlns:wpg="http://schemas.microsoft.com/office/word/2010/wordprocessingGroup" xmlns:wpi="http://schemas.microsoft.com/office/word/2010/wordprocessingInk" xmlns:wne="http://schemas.microsoft.com/office/word/2006/wordml" xmlns:wps="http://schemas.microsoft.com/office/word/2010/wordprocessingShape" mc:Ignorable="w14 wp14">
+<w:styles xmlns:wpc="http://schemas.microsoft.com/office/word/2010/wordprocessingCanvas" xmlns:mo="http://schemas.microsoft.com/office/mac/office/2008/main" xmlns:mc="http://schemas.openxmlformats.org/markup-compatibility/2006" xmlns:mv="urn:schemas-microsoft-com:mac:vml" xmlns:o="urn:schemas-microsoft-com:office:office" xmlns:r="http://schemas.openxmlformats.org/officeDocument/2006/relationships" xmlns:m="http://schemas.openxmlformats.org/officeDocument/2006/math" xmlns:v="urn:schemas-microsoft-com:vml" xmlns:wp14="http://schemas.microsoft.com/office/word/2010/wordprocessingDrawing" xmlns:wp="http://schemas.openxmlformats.org/drawingml/2006/wordprocessingDrawing" xmlns:w10="urn:schemas-microsoft-com:office:word" xmlns:w="http://schemas.openxmlformats.org/wordprocessingml/2006/main" xmlns:w14="http://schemas.microsoft.com/office/word/2010/wordml" xmlns:wpg="http://schemas.microsoft.com/office/word/2010/wordprocessingGroup" xmlns:wpi="http://schemas.microsoft.com/office/word/2010/wordprocessingInk" xmlns:wne="http://schemas.microsoft.com/office/word/2006/wordml" xmlns:wps="http://schemas.microsoft.com/office/word/2010/wordprocessingShape" mc:Ignorable="w14 wp14">
   <w:docDefaults>
     <w:rPrDefault>
       <w:rPr>
@@ -2790,7 +3089,7 @@
     </w:rPrDefault>
     <w:pPrDefault/>
   </w:docDefaults>
-  <w:latentStyles w:defLockedState="0" w:defUIPriority="99" w:defSemiHidden="1" w:defUnhideWhenUsed="1" w:defQFormat="0" w:count="267">
+  <w:latentStyles w:defLockedState="0" w:defUIPriority="99" w:defSemiHidden="1" w:defUnhideWhenUsed="1" w:defQFormat="0" w:count="276">
     <w:lsdException w:name="Normal" w:semiHidden="0" w:uiPriority="0" w:unhideWhenUsed="0" w:qFormat="1"/>
     <w:lsdException w:name="heading 1" w:semiHidden="0" w:uiPriority="9" w:unhideWhenUsed="0" w:qFormat="1"/>
     <w:lsdException w:name="heading 2" w:uiPriority="9" w:qFormat="1"/>
@@ -2932,12 +3231,12 @@
   <w:style w:type="paragraph" w:default="1" w:styleId="Normal">
     <w:name w:val="Normal"/>
     <w:qFormat/>
-    <w:rsid w:val="002F6E0D"/>
+    <w:rsid w:val="00783AE6"/>
     <w:pPr>
       <w:spacing w:after="200" w:line="276" w:lineRule="auto"/>
     </w:pPr>
     <w:rPr>
-      <w:sz w:val="22"/>
+      <w:rFonts w:ascii="Times New Roman" w:hAnsi="Times New Roman"/>
       <w:szCs w:val="22"/>
     </w:rPr>
   </w:style>
@@ -2983,10 +3282,9 @@
       <w:outlineLvl w:val="1"/>
     </w:pPr>
     <w:rPr>
-      <w:rFonts w:ascii="Times New Roman" w:eastAsiaTheme="majorEastAsia" w:hAnsi="Times New Roman" w:cstheme="majorBidi"/>
+      <w:rFonts w:eastAsiaTheme="majorEastAsia" w:cstheme="majorBidi"/>
       <w:b/>
       <w:bCs/>
-      <w:sz w:val="24"/>
       <w:szCs w:val="26"/>
     </w:rPr>
   </w:style>
@@ -3037,7 +3335,6 @@
       <w:i/>
       <w:iCs/>
       <w:color w:val="4F81BD" w:themeColor="accent1"/>
-      <w:sz w:val="24"/>
       <w:szCs w:val="24"/>
     </w:rPr>
   </w:style>
@@ -3135,8 +3432,6 @@
       <w:spacing w:after="0" w:line="240" w:lineRule="auto"/>
     </w:pPr>
     <w:rPr>
-      <w:rFonts w:ascii="Times New Roman" w:hAnsi="Times New Roman"/>
-      <w:sz w:val="24"/>
       <w:szCs w:val="24"/>
     </w:rPr>
   </w:style>
@@ -3255,8 +3550,6 @@
       <w:spacing w:after="0" w:line="240" w:lineRule="auto"/>
     </w:pPr>
     <w:rPr>
-      <w:rFonts w:ascii="Times New Roman" w:hAnsi="Times New Roman"/>
-      <w:sz w:val="24"/>
       <w:szCs w:val="24"/>
     </w:rPr>
   </w:style>
@@ -3282,8 +3575,6 @@
       <w:spacing w:after="0" w:line="240" w:lineRule="auto"/>
     </w:pPr>
     <w:rPr>
-      <w:rFonts w:ascii="Times New Roman" w:hAnsi="Times New Roman"/>
-      <w:sz w:val="24"/>
       <w:szCs w:val="24"/>
     </w:rPr>
   </w:style>
@@ -3324,7 +3615,6 @@
       <w:iCs/>
       <w:color w:val="4F81BD" w:themeColor="accent1"/>
       <w:spacing w:val="15"/>
-      <w:sz w:val="24"/>
       <w:szCs w:val="24"/>
     </w:rPr>
   </w:style>
@@ -3364,6 +3654,16 @@
         <w:right w:w="108" w:type="dxa"/>
       </w:tblCellMar>
     </w:tblPr>
+  </w:style>
+  <w:style w:type="paragraph" w:styleId="NoSpacing">
+    <w:name w:val="No Spacing"/>
+    <w:uiPriority w:val="1"/>
+    <w:qFormat/>
+    <w:rsid w:val="00783AE6"/>
+    <w:rPr>
+      <w:rFonts w:ascii="Times New Roman" w:hAnsi="Times New Roman"/>
+      <w:szCs w:val="22"/>
+    </w:rPr>
   </w:style>
 </w:styles>
 </file>

</xml_diff>